<commit_message>
Update Persian Report with the literature
</commit_message>
<xml_diff>
--- a/Document/Report.docx
+++ b/Document/Report.docx
@@ -160,169 +160,634 @@
     <w:p>
       <w:pPr>
         <w:spacing w:before="240" w:after="240"/>
-      </w:pPr>
-      <w:r>
-        <w:rPr>
+        <w:rPr>
+          <w:b/>
+          <w:bCs/>
+          <w:lang w:val="en-US"/>
+        </w:rPr>
+      </w:pPr>
+      <w:r>
+        <w:rPr>
+          <w:rFonts w:hint="cs"/>
+          <w:b/>
+          <w:bCs/>
           <w:rtl/>
         </w:rPr>
         <w:lastRenderedPageBreak/>
+        <w:t xml:space="preserve">خلاصه مقاله‌ی </w:t>
+      </w:r>
+      <w:r>
+        <w:rPr>
+          <w:b/>
+          <w:bCs/>
+          <w:lang w:val="en-US"/>
+        </w:rPr>
+        <w:t xml:space="preserve"> </w:t>
+      </w:r>
+      <w:r>
+        <w:rPr>
+          <w:b/>
+          <w:bCs/>
+        </w:rPr>
+        <w:t>Machine Learning in Embedded Systems</w:t>
+      </w:r>
+    </w:p>
+    <w:p>
+      <w:pPr>
+        <w:spacing w:before="240" w:after="240"/>
+      </w:pPr>
+      <w:r>
+        <w:rPr>
+          <w:rtl/>
+        </w:rPr>
+        <w:t>چالش‌ها در یادگیری ماشین تعبیه‌شده:</w:t>
+      </w:r>
+    </w:p>
+    <w:p>
+      <w:pPr>
+        <w:pStyle w:val="ListParagraph"/>
+        <w:numPr>
+          <w:ilvl w:val="0"/>
+          <w:numId w:val="32"/>
+        </w:numPr>
+        <w:spacing w:before="240" w:after="240"/>
+      </w:pPr>
+      <w:r>
+        <w:rPr>
+          <w:rtl/>
+        </w:rPr>
+        <w:t>محدودیت منابع: حافظه کم، توان پردازشی محدود و مصرف انرژی پایین از مشکلات اصلی در این سیستم‌ها هستن.</w:t>
+      </w:r>
+    </w:p>
+    <w:p>
+      <w:pPr>
+        <w:pStyle w:val="ListParagraph"/>
+        <w:numPr>
+          <w:ilvl w:val="0"/>
+          <w:numId w:val="32"/>
+        </w:numPr>
+        <w:spacing w:before="240" w:after="240"/>
+      </w:pPr>
+      <w:r>
+        <w:rPr>
+          <w:rtl/>
+        </w:rPr>
+        <w:t>محدودیت داده: توی سیستم‌های تعبیه‌شده، جمع‌آوری و پردازش سریع داده‌ها سخت میشه چون ممکنه شبکه یا دستگاه همیشه به‌راحتی جواب نده.</w:t>
+      </w:r>
+    </w:p>
+    <w:p>
+      <w:pPr>
+        <w:pStyle w:val="ListParagraph"/>
+        <w:numPr>
+          <w:ilvl w:val="0"/>
+          <w:numId w:val="32"/>
+        </w:numPr>
+        <w:spacing w:before="240" w:after="240"/>
+      </w:pPr>
+      <w:r>
+        <w:rPr>
+          <w:rtl/>
+        </w:rPr>
+        <w:t>ایمنی و امنیت: یادگیری ماشین در این سیستم‌ها (مثل سیستم‌های پزشکی) باید کاملاً مطمئن و دقیق باشه تا مشکلی برای کاربر پیش نیاد.</w:t>
+      </w:r>
+    </w:p>
+    <w:p>
+      <w:pPr>
+        <w:pStyle w:val="ListParagraph"/>
+        <w:numPr>
+          <w:ilvl w:val="0"/>
+          <w:numId w:val="32"/>
+        </w:numPr>
+        <w:spacing w:before="240" w:after="240"/>
+      </w:pPr>
+      <w:r>
+        <w:rPr>
+          <w:rtl/>
+        </w:rPr>
+        <w:t>نیاز به پردازش بلادرنگ: خیلی از کاربردهای تعبیه‌شده نیاز دارن در لحظه پاسخ بدن، ولی خب الگوریتم‌های یادگیری ماشین خیلی سنگین هستن و سریع اجرا نمی‌شن.</w:t>
+      </w:r>
+    </w:p>
+    <w:p>
+      <w:pPr>
+        <w:spacing w:before="240" w:after="240"/>
+      </w:pPr>
+      <w:r>
+        <w:rPr>
+          <w:rtl/>
+        </w:rPr>
+        <w:t>راه‌حل‌ها برای یادگیری ماشین کارآمدتر:</w:t>
+      </w:r>
+    </w:p>
+    <w:p>
+      <w:pPr>
+        <w:pStyle w:val="ListParagraph"/>
+        <w:numPr>
+          <w:ilvl w:val="0"/>
+          <w:numId w:val="30"/>
+        </w:numPr>
+        <w:spacing w:before="240" w:after="240"/>
+      </w:pPr>
+      <w:r>
+        <w:rPr>
+          <w:rtl/>
+        </w:rPr>
+        <w:t>بهینه‌سازی مدل‌ها: از تکنیک‌هایی مثل فشرده‌سازی مدل، حذف پارامترهای اضافی، کاهش دقت و تقطیر دانش استفاده می‌کنن که این‌ها به کاهش اندازه و سبک‌تر شدن مدل کمک می‌کنن تا توی سخت‌افزارهای کوچیک بهتر اجرا بشه.</w:t>
+      </w:r>
+    </w:p>
+    <w:p>
+      <w:pPr>
+        <w:pStyle w:val="ListParagraph"/>
+        <w:numPr>
+          <w:ilvl w:val="0"/>
+          <w:numId w:val="30"/>
+        </w:numPr>
+        <w:spacing w:before="240" w:after="240"/>
+      </w:pPr>
+      <w:r>
+        <w:rPr>
+          <w:rtl/>
+        </w:rPr>
+        <w:t xml:space="preserve">استفاده از سخت‌افزارهای مخصوص: مثل </w:t>
+      </w:r>
+      <w:r>
+        <w:t>GPU</w:t>
+      </w:r>
+      <w:r>
+        <w:rPr>
+          <w:rtl/>
+        </w:rPr>
+        <w:t xml:space="preserve">ها، </w:t>
+      </w:r>
+      <w:r>
+        <w:t>FPGA</w:t>
+      </w:r>
+      <w:r>
+        <w:rPr>
+          <w:rtl/>
+        </w:rPr>
+        <w:t xml:space="preserve">ها و </w:t>
+      </w:r>
+      <w:r>
+        <w:t>ASIC</w:t>
+      </w:r>
+      <w:r>
+        <w:rPr>
+          <w:rtl/>
+        </w:rPr>
+        <w:t>ها که مخصوص یادگیری ماشین طراحی شدن و سرعت کارو بالا می‌برن و مصرف انرژی رو هم پایین میارن.</w:t>
+      </w:r>
+    </w:p>
+    <w:p>
+      <w:pPr>
+        <w:pStyle w:val="ListParagraph"/>
+        <w:numPr>
+          <w:ilvl w:val="0"/>
+          <w:numId w:val="30"/>
+        </w:numPr>
+        <w:spacing w:before="240" w:after="240"/>
+      </w:pPr>
+      <w:r>
+        <w:rPr>
+          <w:rtl/>
+        </w:rPr>
+        <w:t>محاسبات درون حافظه: این روش کمک می‌کنه که داده‌ها به جای انتقال بین حافظه و پردازنده، همونجا توی حافظه پردازش بشن؛ این‌طوری هم سریع‌تر و هم بهینه‌تره.</w:t>
+      </w:r>
+    </w:p>
+    <w:p>
+      <w:pPr>
+        <w:spacing w:before="240" w:after="240"/>
+      </w:pPr>
+      <w:r>
+        <w:rPr>
+          <w:rtl/>
+        </w:rPr>
+        <w:t>معیارگذاری و ارزیابی یادگیری ماشین در سیستم‌های تعبیه‌شده:</w:t>
+      </w:r>
+    </w:p>
+    <w:p>
+      <w:pPr>
+        <w:pStyle w:val="ListParagraph"/>
+        <w:numPr>
+          <w:ilvl w:val="0"/>
+          <w:numId w:val="33"/>
+        </w:numPr>
+        <w:spacing w:before="240" w:after="240"/>
+      </w:pPr>
+      <w:r>
+        <w:rPr>
+          <w:rtl/>
+        </w:rPr>
+        <w:t>مقاله روی اهمیت معیارگذاری (</w:t>
+      </w:r>
+      <w:r>
+        <w:t>Benchmarking</w:t>
+      </w:r>
+      <w:r>
+        <w:rPr>
+          <w:rtl/>
+        </w:rPr>
+        <w:t>) تأکید داره تا بفهمیم مدل‌ها چطور در سیستم‌های تعبیه‌شده عمل می‌کنن. معیارهایی مثل مصرف انرژی، سرعت پردازش و دقت مد نظر هستن که باعث میشن مدل مناسب‌تر انتخاب بشه.</w:t>
+      </w:r>
+    </w:p>
+    <w:p>
+      <w:pPr>
+        <w:spacing w:before="240" w:after="240"/>
+        <w:rPr>
+          <w:rFonts w:hint="cs"/>
+          <w:rtl/>
+          <w:lang w:val="en-US"/>
+        </w:rPr>
+      </w:pPr>
+    </w:p>
+    <w:p>
+      <w:pPr>
+        <w:rPr>
+          <w:b/>
+          <w:bCs/>
+          <w:rtl/>
+        </w:rPr>
+      </w:pPr>
+      <w:r>
+        <w:rPr>
+          <w:b/>
+          <w:bCs/>
+          <w:rtl/>
+        </w:rPr>
+        <w:br w:type="page"/>
+      </w:r>
+    </w:p>
+    <w:p>
+      <w:pPr>
+        <w:spacing w:before="240" w:after="240"/>
+        <w:rPr>
+          <w:rFonts w:hint="cs"/>
+          <w:b/>
+          <w:bCs/>
+          <w:rtl/>
+        </w:rPr>
+      </w:pPr>
+      <w:r>
+        <w:rPr>
+          <w:rFonts w:hint="cs"/>
+          <w:b/>
+          <w:bCs/>
+          <w:rtl/>
+        </w:rPr>
+        <w:lastRenderedPageBreak/>
+        <w:t xml:space="preserve">خلاصه </w:t>
+      </w:r>
+      <w:r>
+        <w:rPr>
+          <w:b/>
+          <w:bCs/>
+          <w:rtl/>
+        </w:rPr>
         <w:t>مقاله</w:t>
       </w:r>
-    </w:p>
-    <w:p>
-      <w:pPr>
-        <w:spacing w:before="240" w:after="240"/>
-      </w:pPr>
-      <w:r>
-        <w:t>Machine Learning in Embedded Systems: Limitations, Solutions, and Future Challenges:</w:t>
-      </w:r>
-    </w:p>
-    <w:p>
-      <w:pPr>
-        <w:spacing w:before="240" w:after="240"/>
-      </w:pPr>
-      <w:r>
-        <w:rPr>
-          <w:rtl/>
-        </w:rPr>
-        <w:t>چالش‌ها در یادگیری ماشین تعبیه‌شده:</w:t>
-      </w:r>
-    </w:p>
-    <w:p>
-      <w:pPr>
-        <w:spacing w:before="240" w:after="240"/>
-      </w:pPr>
-      <w:r>
-        <w:rPr>
-          <w:rtl/>
-        </w:rPr>
-        <w:t>محدودیت منابع: حافظه کم، توان پردازشی محدود و مصرف انرژی پایین از مشکلات اصلی در این سیستم‌ها هستن.</w:t>
-      </w:r>
-    </w:p>
-    <w:p>
-      <w:pPr>
-        <w:spacing w:before="240" w:after="240"/>
-      </w:pPr>
-      <w:r>
-        <w:rPr>
-          <w:rtl/>
-        </w:rPr>
-        <w:t>محدودیت داده: توی سیستم‌های تعبیه‌شده، جمع‌آوری و پردازش سریع داده‌ها سخت میشه چون ممکنه شبکه یا دستگاه همیشه به‌راحتی جواب نده.</w:t>
-      </w:r>
-    </w:p>
-    <w:p>
-      <w:pPr>
-        <w:spacing w:before="240" w:after="240"/>
-      </w:pPr>
-      <w:r>
-        <w:rPr>
-          <w:rtl/>
-        </w:rPr>
-        <w:t>ایمنی و امنیت: یادگیری ماشین در این سیستم‌ها (مثل سیستم‌های پزشکی) باید کاملاً مطمئن و دقیق باشه تا مشکلی برای کاربر پیش نیاد.</w:t>
-      </w:r>
-    </w:p>
-    <w:p>
-      <w:pPr>
-        <w:spacing w:before="240" w:after="240"/>
-      </w:pPr>
-      <w:r>
-        <w:rPr>
-          <w:rtl/>
-        </w:rPr>
-        <w:t>نیاز به پردازش بلادرنگ: خیلی از کاربردهای تعبیه‌شده نیاز دارن در لحظه پاسخ بدن، ولی خب الگوریتم‌های یادگیری ماشین خیلی سنگین هستن و سریع اجرا نمی‌شن.</w:t>
-      </w:r>
-    </w:p>
-    <w:p>
-      <w:pPr>
-        <w:spacing w:before="240" w:after="240"/>
-      </w:pPr>
-    </w:p>
-    <w:p>
-      <w:pPr>
-        <w:spacing w:before="240" w:after="240"/>
-      </w:pPr>
-      <w:r>
-        <w:rPr>
-          <w:rtl/>
-        </w:rPr>
-        <w:t>راه‌حل‌ها برای یادگیری ماشین کارآمدتر:</w:t>
-      </w:r>
-    </w:p>
-    <w:p>
-      <w:pPr>
-        <w:spacing w:before="240" w:after="240"/>
-      </w:pPr>
-      <w:r>
-        <w:rPr>
-          <w:rtl/>
-        </w:rPr>
-        <w:t>بهینه‌سازی مدل‌ها: از تکنیک‌هایی مثل فشرده‌سازی مدل، حذف پارامترهای اضافی، کاهش دقت و تقطیر دانش استفاده می‌کنن که این‌ها به کاهش اندازه و سبک‌تر شدن مدل کمک می‌کنن تا توی سخت‌افزارهای کوچیک بهتر اجرا بشه.</w:t>
-      </w:r>
-    </w:p>
-    <w:p>
-      <w:pPr>
-        <w:spacing w:before="240" w:after="240"/>
-      </w:pPr>
-      <w:r>
-        <w:rPr>
-          <w:rtl/>
-        </w:rPr>
-        <w:t xml:space="preserve">استفاده از سخت‌افزارهای مخصوص: مثل </w:t>
-      </w:r>
-      <w:r>
-        <w:t>GPU</w:t>
-      </w:r>
-      <w:r>
-        <w:rPr>
-          <w:rtl/>
-        </w:rPr>
-        <w:t xml:space="preserve">ها، </w:t>
-      </w:r>
-      <w:r>
-        <w:t>FPGA</w:t>
-      </w:r>
-      <w:r>
-        <w:rPr>
-          <w:rtl/>
-        </w:rPr>
-        <w:t xml:space="preserve">ها و </w:t>
-      </w:r>
-      <w:r>
-        <w:t>ASIC</w:t>
-      </w:r>
-      <w:r>
-        <w:rPr>
-          <w:rtl/>
-        </w:rPr>
-        <w:t>ها که مخصوص یادگیری ماشین طراحی شدن و سرعت کارو بالا می‌برن و مصرف انرژی رو هم پایین میارن.</w:t>
-      </w:r>
-    </w:p>
-    <w:p>
-      <w:pPr>
-        <w:spacing w:before="240" w:after="240"/>
-      </w:pPr>
-      <w:r>
-        <w:rPr>
-          <w:rtl/>
-        </w:rPr>
-        <w:t>محاسبات درون حافظه: این روش کمک می‌کنه که داده‌ها به جای انتقال بین حافظه و پردازنده، همونجا توی حافظه پردازش بشن؛ این‌طوری هم سریع‌تر و هم بهینه‌تره.</w:t>
-      </w:r>
-    </w:p>
-    <w:p>
-      <w:pPr>
-        <w:spacing w:before="240" w:after="240"/>
-      </w:pPr>
-      <w:r>
-        <w:rPr>
-          <w:rtl/>
-        </w:rPr>
-        <w:t>معیارگذاری و ارزیابی یادگیری ماشین در سیستم‌های تعبیه‌شده:</w:t>
-      </w:r>
-    </w:p>
-    <w:p>
-      <w:pPr>
-        <w:spacing w:before="240" w:after="240"/>
-      </w:pPr>
+      <w:r>
+        <w:rPr>
+          <w:rFonts w:hint="cs"/>
+          <w:b/>
+          <w:bCs/>
+          <w:rtl/>
+        </w:rPr>
+        <w:t xml:space="preserve">‌ی </w:t>
+      </w:r>
+      <w:proofErr w:type="spellStart"/>
+      <w:r>
+        <w:rPr>
+          <w:b/>
+          <w:bCs/>
+        </w:rPr>
+        <w:t>TinyML</w:t>
+      </w:r>
+      <w:proofErr w:type="spellEnd"/>
+    </w:p>
+    <w:p>
+      <w:pPr>
+        <w:spacing w:before="240" w:after="240"/>
+      </w:pPr>
+      <w:r>
+        <w:rPr>
+          <w:rtl/>
+        </w:rPr>
+        <w:t xml:space="preserve">کاربردهای </w:t>
+      </w:r>
+      <w:proofErr w:type="spellStart"/>
+      <w:r>
+        <w:t>TinyML</w:t>
+      </w:r>
+      <w:proofErr w:type="spellEnd"/>
+      <w:r>
+        <w:rPr>
+          <w:rtl/>
+        </w:rPr>
+        <w:t xml:space="preserve"> در سیستم‌های تعبیه‌شده:</w:t>
+      </w:r>
+    </w:p>
+    <w:p>
+      <w:pPr>
+        <w:pStyle w:val="ListParagraph"/>
+        <w:numPr>
+          <w:ilvl w:val="0"/>
+          <w:numId w:val="29"/>
+        </w:numPr>
+        <w:spacing w:before="240" w:after="240"/>
+      </w:pPr>
+      <w:r>
+        <w:rPr>
+          <w:rtl/>
+        </w:rPr>
+        <w:t xml:space="preserve">سخت‌افزار: معمولاً این برنامه‌ها روی میکروکنترلرهای فوق‌العاده کم‌مصرف مثل </w:t>
+      </w:r>
+      <w:r>
+        <w:t>STM</w:t>
+      </w:r>
+      <w:r>
+        <w:rPr>
+          <w:rtl/>
+        </w:rPr>
+        <w:t xml:space="preserve">32، سری </w:t>
+      </w:r>
+      <w:r>
+        <w:t>ARM Cortex-M</w:t>
+      </w:r>
+      <w:r>
+        <w:rPr>
+          <w:rtl/>
+        </w:rPr>
+        <w:t xml:space="preserve"> و </w:t>
+      </w:r>
+      <w:proofErr w:type="spellStart"/>
+      <w:r>
+        <w:t>Ambiq</w:t>
+      </w:r>
+      <w:proofErr w:type="spellEnd"/>
+      <w:r>
+        <w:t xml:space="preserve"> Apollo</w:t>
+      </w:r>
+      <w:r>
+        <w:rPr>
+          <w:rtl/>
+        </w:rPr>
+        <w:t xml:space="preserve"> 3 اجرا می‌شن. این میکروکنترلرها جمع‌وجور، مقرون‌به‌صرفه و از نظر مصرف انرژی بهینه هستن، واسه همین برای اجرای الگوریتم‌های یادگیری ماشین در دستگاه‌های لبه‌ای خیلی خوب جواب میدن.</w:t>
+      </w:r>
+    </w:p>
+    <w:p>
+      <w:pPr>
+        <w:pStyle w:val="ListParagraph"/>
+        <w:numPr>
+          <w:ilvl w:val="0"/>
+          <w:numId w:val="29"/>
+        </w:numPr>
+        <w:spacing w:before="240" w:after="240"/>
+      </w:pPr>
+      <w:r>
+        <w:rPr>
+          <w:rtl/>
+        </w:rPr>
+        <w:t xml:space="preserve">فریم‌ورک‌ها: برای اینکه مدل‌های یادگیری ماشین توی دستگاه‌های تعبیه‌شده راه‌اندازی بشن، از فریم‌ورک‌هایی مثل </w:t>
+      </w:r>
+      <w:r>
+        <w:t>TensorFlow Lite</w:t>
+      </w:r>
+      <w:r>
+        <w:rPr>
+          <w:rtl/>
+        </w:rPr>
+        <w:t xml:space="preserve"> و جایگزین‌های خاص </w:t>
+      </w:r>
+      <w:proofErr w:type="spellStart"/>
+      <w:r>
+        <w:t>TinyML</w:t>
+      </w:r>
+      <w:proofErr w:type="spellEnd"/>
+      <w:r>
+        <w:rPr>
+          <w:rtl/>
+        </w:rPr>
+        <w:t xml:space="preserve"> مثل </w:t>
+      </w:r>
+      <w:proofErr w:type="spellStart"/>
+      <w:r>
+        <w:t>TinyOL</w:t>
+      </w:r>
+      <w:proofErr w:type="spellEnd"/>
+      <w:r>
+        <w:rPr>
+          <w:rtl/>
+        </w:rPr>
+        <w:t xml:space="preserve"> برای </w:t>
+      </w:r>
+      <w:r>
+        <w:t>Arduino</w:t>
+      </w:r>
+      <w:r>
+        <w:rPr>
+          <w:rtl/>
+        </w:rPr>
+        <w:t xml:space="preserve"> استفاده می‌کنن. </w:t>
+      </w:r>
+      <w:r>
+        <w:t>TensorFlow Lite</w:t>
+      </w:r>
+      <w:r>
+        <w:rPr>
+          <w:rtl/>
+        </w:rPr>
+        <w:t xml:space="preserve"> مخصوصاً خیلی رایجه و روی سخت‌افزارهای مختلف هم پشتیبانی می‌شه.</w:t>
+      </w:r>
+    </w:p>
+    <w:p>
+      <w:pPr>
+        <w:pStyle w:val="ListParagraph"/>
+        <w:numPr>
+          <w:ilvl w:val="0"/>
+          <w:numId w:val="29"/>
+        </w:numPr>
+        <w:spacing w:before="240" w:after="240"/>
+      </w:pPr>
+      <w:r>
+        <w:rPr>
+          <w:rtl/>
+        </w:rPr>
+        <w:t xml:space="preserve">موارد استفاده: بعضی کاربردهای متداول شامل شناسایی کلمات کلیدی، طبقه‌بندی تصاویر، تشخیص اشیا، تشخیص ناهنجاری‌ها و شناسایی ژست‌ها هستن. مثلاً شناسایی کلمات کلیدی برای دستیارهای صوتی مثل </w:t>
+      </w:r>
+      <w:r>
+        <w:t>Siri</w:t>
+      </w:r>
+      <w:r>
+        <w:rPr>
+          <w:rtl/>
+        </w:rPr>
+        <w:t xml:space="preserve"> و </w:t>
+      </w:r>
+      <w:r>
+        <w:t>Alexa</w:t>
+      </w:r>
+      <w:r>
+        <w:rPr>
+          <w:rtl/>
+        </w:rPr>
+        <w:t xml:space="preserve"> خیلی محبوبه چون انرژی کمی لازم داره.</w:t>
+      </w:r>
+    </w:p>
+    <w:p>
+      <w:pPr>
+        <w:pStyle w:val="ListParagraph"/>
+        <w:numPr>
+          <w:ilvl w:val="0"/>
+          <w:numId w:val="29"/>
+        </w:numPr>
+        <w:spacing w:before="240" w:after="240"/>
+      </w:pPr>
+      <w:r>
+        <w:rPr>
+          <w:rtl/>
+        </w:rPr>
+        <w:t xml:space="preserve">دیتاست‌ها: توی برنامه‌های </w:t>
+      </w:r>
+      <w:proofErr w:type="spellStart"/>
+      <w:r>
+        <w:t>TinyML</w:t>
+      </w:r>
+      <w:proofErr w:type="spellEnd"/>
+      <w:r>
+        <w:rPr>
+          <w:rtl/>
+        </w:rPr>
+        <w:t xml:space="preserve"> از دیتاست‌های قابل دسترس مثل </w:t>
+      </w:r>
+      <w:r>
+        <w:t>Speech Commands</w:t>
+      </w:r>
+      <w:r>
+        <w:rPr>
+          <w:rtl/>
+        </w:rPr>
+        <w:t xml:space="preserve"> گوگل برای شناسایی کلمات کلیدی و </w:t>
+      </w:r>
+      <w:r>
+        <w:t>COCO</w:t>
+      </w:r>
+      <w:r>
+        <w:rPr>
+          <w:rtl/>
+        </w:rPr>
+        <w:t xml:space="preserve"> برای شناسایی بصری استفاده می‌کنن. با این حال، کمبود دیتاست‌های مناسب یکی از چالش‌های رشد </w:t>
+      </w:r>
+      <w:proofErr w:type="spellStart"/>
+      <w:r>
+        <w:t>TinyML</w:t>
+      </w:r>
+      <w:proofErr w:type="spellEnd"/>
+      <w:r>
+        <w:rPr>
+          <w:rtl/>
+        </w:rPr>
+        <w:t xml:space="preserve"> به حساب میاد.</w:t>
+      </w:r>
+    </w:p>
+    <w:p>
+      <w:pPr>
+        <w:spacing w:before="240" w:after="240"/>
+      </w:pPr>
+      <w:r>
+        <w:rPr>
+          <w:rtl/>
+        </w:rPr>
+        <w:t>ارزیابی‌ها و چالش‌های عملکرد:</w:t>
+      </w:r>
+    </w:p>
+    <w:p>
+      <w:pPr>
+        <w:pStyle w:val="ListParagraph"/>
+        <w:numPr>
+          <w:ilvl w:val="0"/>
+          <w:numId w:val="34"/>
+        </w:numPr>
+        <w:spacing w:before="240" w:after="240"/>
+      </w:pPr>
+      <w:r>
+        <w:rPr>
+          <w:rtl/>
+        </w:rPr>
+        <w:t xml:space="preserve">فریم‌ورک‌های ارزیابی: سیستم‌های </w:t>
+      </w:r>
+      <w:proofErr w:type="spellStart"/>
+      <w:r>
+        <w:t>TinyML</w:t>
+      </w:r>
+      <w:proofErr w:type="spellEnd"/>
+      <w:r>
+        <w:rPr>
+          <w:rtl/>
+        </w:rPr>
+        <w:t xml:space="preserve"> با استفاده از ابزارهایی مثل </w:t>
+      </w:r>
+      <w:proofErr w:type="spellStart"/>
+      <w:r>
+        <w:t>MLPerf</w:t>
+      </w:r>
+      <w:proofErr w:type="spellEnd"/>
+      <w:r>
+        <w:t xml:space="preserve"> Tiny</w:t>
+      </w:r>
+      <w:r>
+        <w:rPr>
+          <w:rtl/>
+        </w:rPr>
+        <w:t xml:space="preserve"> ارزیابی می‌شن که روی معیارهایی مثل تأخیر، دقت، مصرف انرژی و استفاده از حافظه تمرکز دارن.</w:t>
+      </w:r>
+    </w:p>
+    <w:p>
+      <w:pPr>
+        <w:pStyle w:val="ListParagraph"/>
+        <w:numPr>
+          <w:ilvl w:val="0"/>
+          <w:numId w:val="34"/>
+        </w:numPr>
+        <w:spacing w:before="240" w:after="240"/>
+      </w:pPr>
+      <w:r>
+        <w:rPr>
+          <w:rtl/>
+        </w:rPr>
+        <w:t>چالش‌ها در ارزیابی: چون این دستگاه‌ها محدودیت‌های حافظه و قدرت پردازشی دارن، ارزیابی‌ها باید مصرف انرژی و بار محاسباتی رو بهینه کنن. این نشون میده که نیاز به معیارهای خاصی داریم که بهینه بودن مصرف انرژی رو بیشتر از معیارهای محاسباتی سنتی در اولویت قرار بده.</w:t>
+      </w:r>
+    </w:p>
+    <w:p>
+      <w:pPr>
+        <w:spacing w:before="240" w:after="240"/>
+      </w:pPr>
+      <w:r>
+        <w:rPr>
+          <w:rtl/>
+        </w:rPr>
+        <w:t>چالش‌ها و مسیرهای آینده:</w:t>
+      </w:r>
+    </w:p>
+    <w:p>
+      <w:pPr>
+        <w:spacing w:before="240" w:after="240"/>
+      </w:pPr>
+      <w:r>
+        <w:rPr>
+          <w:rtl/>
+        </w:rPr>
+        <w:t xml:space="preserve">حوزه </w:t>
+      </w:r>
+      <w:proofErr w:type="spellStart"/>
+      <w:r>
+        <w:t>TinyML</w:t>
+      </w:r>
+      <w:proofErr w:type="spellEnd"/>
+      <w:r>
+        <w:rPr>
+          <w:rtl/>
+        </w:rPr>
+        <w:t xml:space="preserve"> داره رشد می‌کنه و تحقیقات فعلی روی توسعه مدل‌های جمع‌وجور و کم‌مصرف مثل شبکه‌های عصبی کم‌دقت یا حذف‌شده تمرکز داره.</w:t>
+      </w:r>
     </w:p>
     <w:p>
       <w:pPr>
@@ -333,75 +798,332 @@
           <w:rtl/>
         </w:rPr>
         <w:lastRenderedPageBreak/>
-        <w:t>مقاله روی اهمیت معیارگذاری (</w:t>
-      </w:r>
-      <w:r>
-        <w:t>Benchmarking</w:t>
-      </w:r>
-      <w:r>
-        <w:rPr>
-          <w:rtl/>
-        </w:rPr>
-        <w:t>) تأکید داره تا بفهمیم مدل‌ها چطور در سیستم‌های تعبیه‌شده عمل می‌کنن. معیارهایی مثل مصرف انرژی، سرعت پردازش و دقت مد نظر هستن که باعث میشن مدل مناسب‌تر انتخاب بشه.</w:t>
-      </w:r>
-    </w:p>
-    <w:p>
-      <w:pPr>
-        <w:spacing w:before="240" w:after="240"/>
-      </w:pPr>
+        <w:t xml:space="preserve">پیش‌بینی می‌شه که </w:t>
+      </w:r>
+      <w:proofErr w:type="spellStart"/>
+      <w:r>
+        <w:t>TinyML</w:t>
+      </w:r>
+      <w:proofErr w:type="spellEnd"/>
+      <w:r>
+        <w:rPr>
+          <w:rtl/>
+        </w:rPr>
+        <w:t xml:space="preserve"> به زمینه‌های مختلفی مثل کشاورزی هوشمند، سلامت الکترونیک و صنعت ۴.۰ گسترش پیدا کنه و دغدغه‌های اخلاقی مثل حریم خصوصی داده و مسئولیت‌پذیری هوش مصنوعی هم توش بیشتر مطرح بشن.</w:t>
+      </w:r>
       <w:r>
         <w:br w:type="page"/>
       </w:r>
     </w:p>
     <w:p>
       <w:pPr>
-        <w:spacing w:before="240" w:after="240"/>
-      </w:pPr>
-      <w:r>
-        <w:rPr>
-          <w:rtl/>
+        <w:bidi w:val="0"/>
+        <w:spacing w:before="240" w:after="240"/>
+        <w:rPr>
+          <w:b/>
+          <w:bCs/>
+        </w:rPr>
+      </w:pPr>
+      <w:r>
+        <w:rPr>
+          <w:b/>
+          <w:bCs/>
         </w:rPr>
         <w:lastRenderedPageBreak/>
-        <w:t>مقاله</w:t>
-      </w:r>
-    </w:p>
-    <w:p>
-      <w:pPr>
-        <w:spacing w:before="240" w:after="240"/>
-      </w:pPr>
-      <w:r>
-        <w:t>TinyML: A Systematic Review and Synthesis of Existing Research</w:t>
-      </w:r>
-    </w:p>
-    <w:p>
-      <w:pPr>
-        <w:spacing w:before="240" w:after="240"/>
-      </w:pPr>
-      <w:r>
-        <w:rPr>
-          <w:rtl/>
-        </w:rPr>
-        <w:t xml:space="preserve">کاربردهای </w:t>
-      </w:r>
+        <w:t>An Overview of Machine Learning within Embedded and Mobile Applications</w:t>
+      </w:r>
+    </w:p>
+    <w:p>
+      <w:pPr>
+        <w:spacing w:before="240" w:after="240"/>
+      </w:pPr>
+      <w:r>
+        <w:rPr>
+          <w:rtl/>
+        </w:rPr>
+        <w:t>یه سری الگوریتم و مدل سبک یادگیری ماشین که برای دستگاه‌های با منابع محدود مناسب هستن بررسی شده. این مقاله به الگوریتم‌های کلاسیکی مثل ماشین بردار پشتیبان (</w:t>
+      </w:r>
+      <w:r>
+        <w:t>SVM</w:t>
+      </w:r>
+      <w:r>
+        <w:rPr>
+          <w:rtl/>
+        </w:rPr>
+        <w:t>)، درخت تصمیم‌گیری و نزدیک‌ترین همسایه (</w:t>
+      </w:r>
+      <w:r>
+        <w:t>KNN</w:t>
+      </w:r>
+      <w:r>
+        <w:rPr>
+          <w:rtl/>
+        </w:rPr>
+        <w:t xml:space="preserve">) پرداخته؛ الگوریتم‌هایی که به‌خاطر کارایی خوبشون روی دستگاه‌های کم‌قدرت معروفن. همچنین مدل‌های سبک یادگیری عمیق مثل </w:t>
+      </w:r>
+      <w:proofErr w:type="spellStart"/>
+      <w:r>
+        <w:t>MobileNet</w:t>
+      </w:r>
+      <w:proofErr w:type="spellEnd"/>
+      <w:r>
+        <w:rPr>
+          <w:rtl/>
+        </w:rPr>
+        <w:t xml:space="preserve"> و نسخه پیشرفته‌ترش </w:t>
+      </w:r>
+      <w:r>
+        <w:t xml:space="preserve">MobileNetV2، </w:t>
+      </w:r>
+      <w:proofErr w:type="spellStart"/>
+      <w:r>
+        <w:t>EfficientNet</w:t>
+      </w:r>
+      <w:proofErr w:type="spellEnd"/>
+      <w:r>
+        <w:rPr>
+          <w:rtl/>
+        </w:rPr>
+        <w:t xml:space="preserve"> و مدل‌های کوچیک‌تر مثل </w:t>
+      </w:r>
+      <w:proofErr w:type="spellStart"/>
       <w:r>
         <w:t>TinyML</w:t>
       </w:r>
-      <w:r>
-        <w:rPr>
-          <w:rtl/>
-        </w:rPr>
-        <w:t xml:space="preserve"> در سیستم‌های تعبیه‌شده:</w:t>
-      </w:r>
-    </w:p>
-    <w:p>
-      <w:pPr>
-        <w:spacing w:before="240" w:after="240"/>
-      </w:pPr>
-      <w:r>
-        <w:rPr>
-          <w:rtl/>
-        </w:rPr>
-        <w:t xml:space="preserve">سخت‌افزار: معمولاً این برنامه‌ها روی میکروکنترلرهای فوق‌العاده کم‌مصرف مثل </w:t>
+      <w:proofErr w:type="spellEnd"/>
+      <w:r>
+        <w:rPr>
+          <w:rtl/>
+        </w:rPr>
+        <w:t xml:space="preserve"> که مخصوص کار تو محیط‌های محدود طراحی شدن رو هم بررسی کرده.</w:t>
+      </w:r>
+    </w:p>
+    <w:p>
+      <w:pPr>
+        <w:spacing w:before="240" w:after="240"/>
+      </w:pPr>
+      <w:r>
+        <w:rPr>
+          <w:rtl/>
+        </w:rPr>
+        <w:t xml:space="preserve">از نظر سخت‌افزاری، این مقاله بنچمارک‌هایی روی دستگاه‌های مختلف مثل پردازنده‌های </w:t>
+      </w:r>
+      <w:r>
+        <w:t>ARM Cortex-M</w:t>
+      </w:r>
+      <w:r>
+        <w:rPr>
+          <w:rtl/>
+        </w:rPr>
+        <w:t xml:space="preserve"> (که بیشتر تو میکروکنترلرها استفاده می‌شن)، سری </w:t>
+      </w:r>
+      <w:r>
+        <w:t>Jetson</w:t>
+      </w:r>
+      <w:r>
+        <w:rPr>
+          <w:rtl/>
+        </w:rPr>
+        <w:t xml:space="preserve"> انویدیا (برای مدل‌های پیچیده‌تر) و </w:t>
+      </w:r>
+      <w:r>
+        <w:t>TPU</w:t>
+      </w:r>
+      <w:r>
+        <w:rPr>
+          <w:rtl/>
+        </w:rPr>
+        <w:t xml:space="preserve"> گوگل </w:t>
+      </w:r>
+      <w:r>
+        <w:t>Coral</w:t>
+      </w:r>
+      <w:r>
+        <w:rPr>
+          <w:rtl/>
+        </w:rPr>
+        <w:t xml:space="preserve"> (که برای پردازش سریع مدل‌ها بهینه شده) انجام داده.</w:t>
+      </w:r>
+    </w:p>
+    <w:p>
+      <w:pPr>
+        <w:spacing w:before="240" w:after="240"/>
+      </w:pPr>
+      <w:r>
+        <w:rPr>
+          <w:rtl/>
+        </w:rPr>
+        <w:t xml:space="preserve">نتایج مقاله نشون می‌دن که مدل‌های کلاسیک مثل </w:t>
+      </w:r>
+      <w:r>
+        <w:t>KNN</w:t>
+      </w:r>
+      <w:r>
+        <w:rPr>
+          <w:rtl/>
+        </w:rPr>
+        <w:t xml:space="preserve"> و </w:t>
+      </w:r>
+      <w:r>
+        <w:t>SVM</w:t>
+      </w:r>
+      <w:r>
+        <w:rPr>
+          <w:rtl/>
+        </w:rPr>
+        <w:t xml:space="preserve"> روی دستگاه‌های کوچیک مثل میکروکنترلرها راحت پیاده‌سازی می‌شن و حتی </w:t>
+      </w:r>
+      <w:r>
+        <w:t>KNN</w:t>
+      </w:r>
+      <w:r>
+        <w:rPr>
+          <w:rtl/>
+        </w:rPr>
+        <w:t xml:space="preserve"> از نظر مصرف حافظه عملکرد خیلی خوبی داره. در مورد مدل‌های یادگیری عمیق هم، نسخه‌های مختلف </w:t>
+      </w:r>
+      <w:proofErr w:type="spellStart"/>
+      <w:r>
+        <w:t>MobileNet</w:t>
+      </w:r>
+      <w:proofErr w:type="spellEnd"/>
+      <w:r>
+        <w:rPr>
+          <w:rtl/>
+        </w:rPr>
+        <w:t xml:space="preserve"> بهترین عملکرد رو داشتن و با کمترین مصرف انرژی و تاخیر پایین، دقت مناسبی ارائه دادن. برای مثال، </w:t>
+      </w:r>
+      <w:proofErr w:type="spellStart"/>
+      <w:r>
+        <w:t>MobileNetV</w:t>
+      </w:r>
+      <w:proofErr w:type="spellEnd"/>
+      <w:r>
+        <w:rPr>
+          <w:rtl/>
+        </w:rPr>
+        <w:t xml:space="preserve">2 روی </w:t>
+      </w:r>
+      <w:r>
+        <w:t>TPU</w:t>
+      </w:r>
+      <w:r>
+        <w:rPr>
+          <w:rtl/>
+        </w:rPr>
+        <w:t xml:space="preserve"> گوگل </w:t>
+      </w:r>
+      <w:r>
+        <w:t>Coral</w:t>
+      </w:r>
+      <w:r>
+        <w:rPr>
+          <w:rtl/>
+        </w:rPr>
+        <w:t xml:space="preserve"> تونست به‌صورت بلادرنگ پیش‌بینی‌ها رو انجام بده. </w:t>
+      </w:r>
+      <w:proofErr w:type="spellStart"/>
+      <w:r>
+        <w:t>EfficientNet</w:t>
+      </w:r>
+      <w:proofErr w:type="spellEnd"/>
+      <w:r>
+        <w:rPr>
+          <w:rtl/>
+        </w:rPr>
+        <w:t xml:space="preserve"> هم تو شرایطی که دقت مهم‌تر از سرعت بود، عملکرد بهتری داشت.</w:t>
+      </w:r>
+    </w:p>
+    <w:p>
+      <w:pPr>
+        <w:spacing w:before="240" w:after="240"/>
+      </w:pPr>
+      <w:r>
+        <w:rPr>
+          <w:rtl/>
+        </w:rPr>
+        <w:t>در کل، مقاله نتیجه می‌گیره که هم مدل‌های کلاسیک و هم مدل‌های یادگیری عمیق سبک‌وزن می‌تونن با بهینه‌سازی مناسب، روی دستگاه‌های توکار و موبایل به‌خوبی اجرا بشن و گزینه‌های قابل قبولی برای استفاده تو سیستم‌های موبایل و اینترنت اشیا باشن.</w:t>
+      </w:r>
+    </w:p>
+    <w:p>
+      <w:pPr>
+        <w:spacing w:before="240" w:after="240"/>
+      </w:pPr>
+      <w:r>
+        <w:br w:type="page"/>
+      </w:r>
+    </w:p>
+    <w:p>
+      <w:pPr>
+        <w:bidi w:val="0"/>
+        <w:spacing w:before="240" w:after="240"/>
+        <w:jc w:val="left"/>
+        <w:rPr>
+          <w:b/>
+          <w:bCs/>
+        </w:rPr>
+      </w:pPr>
+      <w:proofErr w:type="spellStart"/>
+      <w:r>
+        <w:rPr>
+          <w:b/>
+          <w:bCs/>
+        </w:rPr>
+        <w:lastRenderedPageBreak/>
+        <w:t>TinyML</w:t>
+      </w:r>
+      <w:proofErr w:type="spellEnd"/>
+      <w:r>
+        <w:rPr>
+          <w:b/>
+          <w:bCs/>
+        </w:rPr>
+        <w:t xml:space="preserve"> Platforms Benchmarking</w:t>
+      </w:r>
+    </w:p>
+    <w:p>
+      <w:pPr>
+        <w:spacing w:before="240" w:after="240"/>
+        <w:rPr>
+          <w:rFonts w:hint="cs"/>
+          <w:rtl/>
+          <w:lang w:val="en-US"/>
+        </w:rPr>
+      </w:pPr>
+      <w:r>
+        <w:rPr>
+          <w:rtl/>
+        </w:rPr>
+        <w:t xml:space="preserve">این مقاله با عنوان </w:t>
+      </w:r>
+      <w:r>
+        <w:rPr>
+          <w:rtl/>
+        </w:rPr>
+        <w:t>«</w:t>
+      </w:r>
+      <w:r>
+        <w:rPr>
+          <w:rtl/>
+        </w:rPr>
+        <w:t xml:space="preserve">ارزیابی پلتفرم‌های </w:t>
+      </w:r>
+      <w:proofErr w:type="spellStart"/>
+      <w:r>
+        <w:t>TinyML</w:t>
+      </w:r>
+      <w:proofErr w:type="spellEnd"/>
+      <w:r>
+        <w:rPr>
+          <w:rtl/>
+        </w:rPr>
+        <w:t>»</w:t>
+      </w:r>
+      <w:r>
+        <w:rPr>
+          <w:rtl/>
+        </w:rPr>
+        <w:t xml:space="preserve"> به بررسی عملکرد فریم‌ورک‌های یادگیری ماشین روی میکروکنترلرها، مخصوصاً </w:t>
       </w:r>
       <w:r>
         <w:t>STM</w:t>
@@ -410,7 +1132,107 @@
         <w:rPr>
           <w:rtl/>
         </w:rPr>
-        <w:t xml:space="preserve">32، سری </w:t>
+        <w:t>32، پرداخته. تو این مقاله دو فریم‌ورک مهم بررسی شدن: اولی</w:t>
+      </w:r>
+      <w:r>
+        <w:t xml:space="preserve">TensorFlow Lite Micro </w:t>
+      </w:r>
+      <w:r>
+        <w:rPr>
+          <w:rFonts w:hint="cs"/>
+          <w:rtl/>
+          <w:lang w:val="en-US"/>
+        </w:rPr>
+        <w:t xml:space="preserve"> </w:t>
+      </w:r>
+      <w:r>
+        <w:rPr>
+          <w:rtl/>
+        </w:rPr>
+        <w:t xml:space="preserve">که نسخه‌ی سبکی از </w:t>
+      </w:r>
+      <w:r>
+        <w:t>TensorFlow</w:t>
+      </w:r>
+      <w:r>
+        <w:rPr>
+          <w:rtl/>
+        </w:rPr>
+        <w:t xml:space="preserve"> برای میکروکنترلرهاست، و دومی </w:t>
+      </w:r>
+      <w:r>
+        <w:t>STM32Cube.AI</w:t>
+      </w:r>
+      <w:r>
+        <w:rPr>
+          <w:rtl/>
+        </w:rPr>
+        <w:t xml:space="preserve"> که ابزاری از شرکت </w:t>
+      </w:r>
+      <w:r>
+        <w:t>STMicroelectronics</w:t>
+      </w:r>
+      <w:r>
+        <w:rPr>
+          <w:rtl/>
+        </w:rPr>
+        <w:t xml:space="preserve"> برای تبدیل شبکه‌های عصبی به کد بهینه‌شده برای </w:t>
+      </w:r>
+      <w:r>
+        <w:t>STM</w:t>
+      </w:r>
+      <w:r>
+        <w:rPr>
+          <w:rtl/>
+        </w:rPr>
+        <w:t>32 محسوب میشه.</w:t>
+      </w:r>
+    </w:p>
+    <w:p>
+      <w:pPr>
+        <w:spacing w:before="240" w:after="240"/>
+      </w:pPr>
+      <w:r>
+        <w:rPr>
+          <w:rtl/>
+        </w:rPr>
+        <w:t xml:space="preserve">این تحقیق از دو مدل اصلی یادگیری ماشین استفاده کرده؛ شبکه‌های عصبی کاملاً متصل یا همون </w:t>
+      </w:r>
+      <w:r>
+        <w:t>FCNN</w:t>
+      </w:r>
+      <w:r>
+        <w:rPr>
+          <w:rtl/>
+        </w:rPr>
+        <w:t xml:space="preserve"> که بیشتر برای کارهای ساده‌ی طبقه‌بندی مناسبه، و شبکه‌های عصبی کانولوشن (</w:t>
+      </w:r>
+      <w:r>
+        <w:t>CNN</w:t>
+      </w:r>
+      <w:r>
+        <w:rPr>
+          <w:rtl/>
+        </w:rPr>
+        <w:t xml:space="preserve">) که توی شناسایی تصاویر عملکرد خوبی دارن. سخت‌افزارهایی که تست کردن شامل دو پلتفرم مختلفه؛ یکی </w:t>
+      </w:r>
+      <w:r>
+        <w:t>STM32-NucleoF401RE</w:t>
+      </w:r>
+      <w:r>
+        <w:rPr>
+          <w:rtl/>
+        </w:rPr>
+        <w:t xml:space="preserve"> که یه برد میکروکنترلر </w:t>
+      </w:r>
+      <w:r>
+        <w:t>STM</w:t>
+      </w:r>
+      <w:r>
+        <w:rPr>
+          <w:rtl/>
+        </w:rPr>
+        <w:t xml:space="preserve">32 با پردازنده </w:t>
       </w:r>
       <w:r>
         <w:t>ARM Cortex-M</w:t>
@@ -419,32 +1241,175 @@
         <w:rPr>
           <w:rtl/>
         </w:rPr>
-        <w:t xml:space="preserve"> و </w:t>
-      </w:r>
-      <w:r>
-        <w:t>Ambiq Apollo</w:t>
-      </w:r>
-      <w:r>
-        <w:rPr>
-          <w:rtl/>
-        </w:rPr>
-        <w:t xml:space="preserve"> 3 اجرا می‌شن. این میکروکنترلرها جمع‌وجور، مقرون‌به‌صرفه و از نظر مصرف انرژی بهینه هستن، واسه همین برای اجرای الگوریتم‌های یادگیری ماشین در دستگاه‌های لبه‌ای خیلی خوب جواب میدن.</w:t>
-      </w:r>
-    </w:p>
-    <w:p>
-      <w:pPr>
-        <w:spacing w:before="240" w:after="240"/>
-      </w:pPr>
-    </w:p>
-    <w:p>
-      <w:pPr>
-        <w:spacing w:before="240" w:after="240"/>
-      </w:pPr>
-      <w:r>
-        <w:rPr>
-          <w:rtl/>
-        </w:rPr>
-        <w:t xml:space="preserve">فریم‌ورک‌ها: برای اینکه مدل‌های یادگیری ماشین توی دستگاه‌های تعبیه‌شده راه‌اندازی بشن، از فریم‌ورک‌هایی مثل </w:t>
+        <w:t xml:space="preserve">4 داره، و دیگری </w:t>
+      </w:r>
+      <w:r>
+        <w:t>Arduino Nano BLE</w:t>
+      </w:r>
+      <w:r>
+        <w:rPr>
+          <w:rtl/>
+        </w:rPr>
+        <w:t xml:space="preserve"> که اینم از یه پردازنده مشابه استفاده می‌کنه و برای مقایسه عملکرد آوردنش.</w:t>
+      </w:r>
+    </w:p>
+    <w:p>
+      <w:pPr>
+        <w:spacing w:before="240" w:after="240"/>
+      </w:pPr>
+      <w:r>
+        <w:rPr>
+          <w:rtl/>
+        </w:rPr>
+        <w:t xml:space="preserve">نتایجی که از این آزمایش‌ها گرفتن نشون میده که </w:t>
+      </w:r>
+      <w:r>
+        <w:t>STM32Cube.AI</w:t>
+      </w:r>
+      <w:r>
+        <w:rPr>
+          <w:rtl/>
+        </w:rPr>
+        <w:t xml:space="preserve"> روی برد </w:t>
+      </w:r>
+      <w:r>
+        <w:t>STM32-NucleoF401RE</w:t>
+      </w:r>
+      <w:r>
+        <w:rPr>
+          <w:rtl/>
+        </w:rPr>
+        <w:t xml:space="preserve"> زمان استنتاج سریع‌تری نسبت به </w:t>
+      </w:r>
+      <w:r>
+        <w:t>TFLM</w:t>
+      </w:r>
+      <w:r>
+        <w:rPr>
+          <w:rtl/>
+        </w:rPr>
+        <w:t xml:space="preserve"> داره و این یعنی </w:t>
+      </w:r>
+      <w:r>
+        <w:t>STM32Cube.AI</w:t>
+      </w:r>
+      <w:r>
+        <w:rPr>
+          <w:rtl/>
+        </w:rPr>
+        <w:t xml:space="preserve"> به‌خوبی برای سخت‌افزار </w:t>
+      </w:r>
+      <w:r>
+        <w:t>STM</w:t>
+      </w:r>
+      <w:r>
+        <w:rPr>
+          <w:rtl/>
+        </w:rPr>
+        <w:t xml:space="preserve">32 بهینه‌شده. از نظر مصرف حافظه هم </w:t>
+      </w:r>
+      <w:r>
+        <w:t>STM32Cube.AI</w:t>
+      </w:r>
+      <w:r>
+        <w:rPr>
+          <w:rtl/>
+        </w:rPr>
+        <w:t xml:space="preserve"> بهتر عمل کرده و در نتیجه، بیشتر برای استفاده تو محیط‌های کم‌مصرف مناسبه. از لحاظ دقت هم هر دو فریم‌ورک تقریباً تو یه سطح قرار دارن و عملکرد بهتر </w:t>
+      </w:r>
+      <w:r>
+        <w:t>STM32Cube.AI</w:t>
+      </w:r>
+      <w:r>
+        <w:rPr>
+          <w:rtl/>
+        </w:rPr>
+        <w:t xml:space="preserve"> دقت مدل‌ها رو پایین نیاورده.</w:t>
+      </w:r>
+    </w:p>
+    <w:p>
+      <w:pPr>
+        <w:spacing w:before="240" w:after="240"/>
+      </w:pPr>
+    </w:p>
+    <w:p>
+      <w:pPr>
+        <w:spacing w:before="240" w:after="240"/>
+      </w:pPr>
+    </w:p>
+    <w:p>
+      <w:pPr>
+        <w:spacing w:before="240" w:after="240"/>
+      </w:pPr>
+    </w:p>
+    <w:p>
+      <w:pPr>
+        <w:spacing w:before="240" w:after="240"/>
+      </w:pPr>
+    </w:p>
+    <w:p>
+      <w:pPr>
+        <w:spacing w:before="240" w:after="240"/>
+      </w:pPr>
+    </w:p>
+    <w:p>
+      <w:pPr>
+        <w:spacing w:before="240" w:after="240"/>
+      </w:pPr>
+    </w:p>
+    <w:p>
+      <w:pPr>
+        <w:rPr>
+          <w:rtl/>
+        </w:rPr>
+      </w:pPr>
+      <w:r>
+        <w:rPr>
+          <w:rtl/>
+        </w:rPr>
+        <w:br w:type="page"/>
+      </w:r>
+    </w:p>
+    <w:p>
+      <w:pPr>
+        <w:spacing w:before="240" w:after="240"/>
+      </w:pPr>
+      <w:r>
+        <w:rPr>
+          <w:rtl/>
+        </w:rPr>
+        <w:lastRenderedPageBreak/>
+        <w:t xml:space="preserve">برخی از فریم‌ورک‌های مشابه </w:t>
+      </w:r>
+      <w:proofErr w:type="spellStart"/>
+      <w:r>
+        <w:t>TinyML</w:t>
+      </w:r>
+      <w:proofErr w:type="spellEnd"/>
+      <w:r>
+        <w:rPr>
+          <w:rtl/>
+        </w:rPr>
+        <w:t xml:space="preserve"> برای سیستم‌های تعبیه‌شده:</w:t>
+      </w:r>
+    </w:p>
+    <w:p>
+      <w:pPr>
+        <w:spacing w:before="240" w:after="240"/>
+      </w:pPr>
+      <w:r>
+        <w:t>TensorFlow Lite Micro (TFLM):</w:t>
+      </w:r>
+    </w:p>
+    <w:p>
+      <w:pPr>
+        <w:spacing w:before="240" w:after="240"/>
+      </w:pPr>
+      <w:r>
+        <w:rPr>
+          <w:rtl/>
+        </w:rPr>
+        <w:t xml:space="preserve">نسخه‌ای از </w:t>
       </w:r>
       <w:r>
         <w:t>TensorFlow Lite</w:t>
@@ -453,850 +1418,104 @@
         <w:rPr>
           <w:rtl/>
         </w:rPr>
-        <w:t xml:space="preserve"> و جایگزین‌های خاص </w:t>
-      </w:r>
+        <w:t xml:space="preserve"> که برای میکروکنترلرها طراحی شده تا مدل‌های یادگیری ماشین رو روی دستگاه‌هایی با حافظه و پردازش کم اجرا کنه.</w:t>
+      </w:r>
+    </w:p>
+    <w:p>
+      <w:pPr>
+        <w:spacing w:before="240" w:after="240"/>
+      </w:pPr>
+      <w:r>
+        <w:t>Edge Impulse</w:t>
+      </w:r>
+      <w:r>
+        <w:rPr>
+          <w:rtl/>
+        </w:rPr>
+        <w:t>: یه پلتفرم برای توسعه و پیاده‌سازی مدل‌های یادگیری ماشین روی سخت‌افزار تعبیه‌شده که ابزارهایی برای جمع‌آوری داده، آموزش مدل و بهینه‌سازی فراهم می‌کنه.</w:t>
+      </w:r>
+    </w:p>
+    <w:p>
+      <w:pPr>
+        <w:spacing w:before="240" w:after="240"/>
+      </w:pPr>
+      <w:proofErr w:type="spellStart"/>
+      <w:r>
+        <w:t>Qeexo</w:t>
+      </w:r>
+      <w:proofErr w:type="spellEnd"/>
+      <w:r>
+        <w:t xml:space="preserve"> </w:t>
+      </w:r>
+      <w:proofErr w:type="spellStart"/>
+      <w:r>
+        <w:t>AutoML</w:t>
+      </w:r>
+      <w:proofErr w:type="spellEnd"/>
+      <w:r>
+        <w:rPr>
+          <w:rtl/>
+        </w:rPr>
+        <w:t>: این فریم‌ورک به‌طور خودکار مدل‌های یادگیری ماشین سبک برای دستگاه‌های تعبیه‌شده می‌سازه و برای مصرف کم و عملکرد سریع طراحی شده.</w:t>
+      </w:r>
+    </w:p>
+    <w:p>
+      <w:pPr>
+        <w:spacing w:before="240" w:after="240"/>
+      </w:pPr>
+      <w:proofErr w:type="spellStart"/>
+      <w:r>
+        <w:t>uTensor</w:t>
+      </w:r>
+      <w:proofErr w:type="spellEnd"/>
+      <w:r>
+        <w:rPr>
+          <w:rtl/>
+        </w:rPr>
+        <w:t>: یه فریم‌ورک متن‌باز که مخصوص میکروکنترلرها طراحی شده و برای اجرای بهینه مدل‌های یادگیری ماشین روی پلتفرم‌های تعبیه‌شده مناسبه.</w:t>
+      </w:r>
+    </w:p>
+    <w:p>
+      <w:pPr>
+        <w:spacing w:before="240" w:after="240"/>
+      </w:pPr>
+      <w:r>
+        <w:t>CMSIS-NN</w:t>
+      </w:r>
+      <w:r>
+        <w:rPr>
+          <w:rtl/>
+        </w:rPr>
+        <w:t xml:space="preserve">: که توسط </w:t>
+      </w:r>
+      <w:r>
+        <w:t>Arm</w:t>
+      </w:r>
+      <w:r>
+        <w:rPr>
+          <w:rtl/>
+        </w:rPr>
+        <w:t xml:space="preserve"> توسعه داده شده و مجموعه‌ای از توابع شبکه عصبی بهینه برای پردازنده‌های </w:t>
+      </w:r>
+      <w:r>
+        <w:t>Cortex-M</w:t>
+      </w:r>
+      <w:r>
+        <w:rPr>
+          <w:rtl/>
+        </w:rPr>
+        <w:t xml:space="preserve"> هست که عملکرد یادگیری ماشین رو توی سیستم‌های تعبیه‌شده بهبود می‌ده.</w:t>
+      </w:r>
+    </w:p>
+    <w:p>
+      <w:pPr>
+        <w:spacing w:before="240" w:after="240"/>
+      </w:pPr>
+      <w:proofErr w:type="spellStart"/>
       <w:r>
         <w:t>TinyML</w:t>
       </w:r>
-      <w:r>
-        <w:rPr>
-          <w:rtl/>
-        </w:rPr>
-        <w:t xml:space="preserve"> مثل </w:t>
-      </w:r>
-      <w:r>
-        <w:t>TinyOL</w:t>
-      </w:r>
-      <w:r>
-        <w:rPr>
-          <w:rtl/>
-        </w:rPr>
-        <w:t xml:space="preserve"> برای </w:t>
-      </w:r>
-      <w:r>
-        <w:t>Arduino</w:t>
-      </w:r>
-      <w:r>
-        <w:rPr>
-          <w:rtl/>
-        </w:rPr>
-        <w:t xml:space="preserve"> استفاده می‌کنن. </w:t>
-      </w:r>
-      <w:r>
-        <w:t>TensorFlow Lite</w:t>
-      </w:r>
-      <w:r>
-        <w:rPr>
-          <w:rtl/>
-        </w:rPr>
-        <w:t xml:space="preserve"> مخصوصاً خیلی رایجه و روی سخت‌افزارهای مختلف هم پشتیبانی می‌شه.</w:t>
-      </w:r>
-    </w:p>
-    <w:p>
-      <w:pPr>
-        <w:spacing w:before="240" w:after="240"/>
-      </w:pPr>
-    </w:p>
-    <w:p>
-      <w:pPr>
-        <w:spacing w:before="240" w:after="240"/>
-      </w:pPr>
-      <w:r>
-        <w:rPr>
-          <w:rtl/>
-        </w:rPr>
-        <w:t xml:space="preserve">موارد استفاده: بعضی کاربردهای متداول شامل شناسایی کلمات کلیدی، طبقه‌بندی تصاویر، تشخیص اشیا، تشخیص ناهنجاری‌ها و شناسایی ژست‌ها هستن. مثلاً شناسایی کلمات کلیدی برای دستیارهای صوتی مثل </w:t>
-      </w:r>
-      <w:r>
-        <w:t>Siri</w:t>
-      </w:r>
-      <w:r>
-        <w:rPr>
-          <w:rtl/>
-        </w:rPr>
-        <w:t xml:space="preserve"> و </w:t>
-      </w:r>
-      <w:r>
-        <w:t>Alexa</w:t>
-      </w:r>
-      <w:r>
-        <w:rPr>
-          <w:rtl/>
-        </w:rPr>
-        <w:t xml:space="preserve"> خیلی محبوبه چون انرژی کمی لازم داره.</w:t>
-      </w:r>
-    </w:p>
-    <w:p>
-      <w:pPr>
-        <w:spacing w:before="240" w:after="240"/>
-      </w:pPr>
-    </w:p>
-    <w:p>
-      <w:pPr>
-        <w:spacing w:before="240" w:after="240"/>
-      </w:pPr>
-      <w:r>
-        <w:rPr>
-          <w:rtl/>
-        </w:rPr>
-        <w:t xml:space="preserve">دیتاست‌ها: توی برنامه‌های </w:t>
-      </w:r>
-      <w:r>
-        <w:t>TinyML</w:t>
-      </w:r>
-      <w:r>
-        <w:rPr>
-          <w:rtl/>
-        </w:rPr>
-        <w:t xml:space="preserve"> از دیتاست‌های قابل دسترس مثل </w:t>
-      </w:r>
-      <w:r>
-        <w:t>Speech Commands</w:t>
-      </w:r>
-      <w:r>
-        <w:rPr>
-          <w:rtl/>
-        </w:rPr>
-        <w:t xml:space="preserve"> گوگل برای شناسایی کلمات کلیدی و </w:t>
-      </w:r>
-      <w:r>
-        <w:t>COCO</w:t>
-      </w:r>
-      <w:r>
-        <w:rPr>
-          <w:rtl/>
-        </w:rPr>
-        <w:t xml:space="preserve"> برای شناسایی بصری استفاده می‌کنن. با این حال، کمبود دیتاست‌های مناسب یکی از چالش‌های رشد </w:t>
-      </w:r>
-      <w:r>
-        <w:t>TinyML</w:t>
-      </w:r>
-      <w:r>
-        <w:rPr>
-          <w:rtl/>
-        </w:rPr>
-        <w:t xml:space="preserve"> به حساب میاد.</w:t>
-      </w:r>
-    </w:p>
-    <w:p>
-      <w:pPr>
-        <w:spacing w:before="240" w:after="240"/>
-      </w:pPr>
-    </w:p>
-    <w:p>
-      <w:pPr>
-        <w:spacing w:before="240" w:after="240"/>
-      </w:pPr>
-      <w:r>
-        <w:rPr>
-          <w:rtl/>
-        </w:rPr>
-        <w:t>ارزیابی‌ها و چالش‌های عملکرد:</w:t>
-      </w:r>
-    </w:p>
-    <w:p>
-      <w:pPr>
-        <w:spacing w:before="240" w:after="240"/>
-      </w:pPr>
-      <w:r>
-        <w:rPr>
-          <w:rtl/>
-        </w:rPr>
-        <w:lastRenderedPageBreak/>
-        <w:t xml:space="preserve">فریم‌ورک‌های ارزیابی: سیستم‌های </w:t>
-      </w:r>
-      <w:r>
-        <w:t>TinyML</w:t>
-      </w:r>
-      <w:r>
-        <w:rPr>
-          <w:rtl/>
-        </w:rPr>
-        <w:t xml:space="preserve"> با استفاده از ابزارهایی مثل </w:t>
-      </w:r>
-      <w:r>
-        <w:t>MLPerf Tiny</w:t>
-      </w:r>
-      <w:r>
-        <w:rPr>
-          <w:rtl/>
-        </w:rPr>
-        <w:t xml:space="preserve"> ارزیابی می‌شن که روی معیارهایی مثل تأخیر، دقت، مصرف انرژی و استفاده از حافظه تمرکز دارن.</w:t>
-      </w:r>
-    </w:p>
-    <w:p>
-      <w:pPr>
-        <w:spacing w:before="240" w:after="240"/>
-      </w:pPr>
-      <w:r>
-        <w:rPr>
-          <w:rtl/>
-        </w:rPr>
-        <w:t>چالش‌ها در ارزیابی: چون این دستگاه‌ها محدودیت‌های حافظه و قدرت پردازشی دارن، ارزیابی‌ها باید مصرف انرژی و بار محاسباتی رو بهینه کنن. این نشون میده که نیاز به معیارهای خاصی داریم که بهینه بودن مصرف انرژی رو بیشتر از معیارهای محاسباتی سنتی در اولویت قرار بده.</w:t>
-      </w:r>
-    </w:p>
-    <w:p>
-      <w:pPr>
-        <w:spacing w:before="240" w:after="240"/>
-      </w:pPr>
-      <w:r>
-        <w:rPr>
-          <w:rtl/>
-        </w:rPr>
-        <w:t>چالش‌ها و مسیرهای آینده:</w:t>
-      </w:r>
-    </w:p>
-    <w:p>
-      <w:pPr>
-        <w:spacing w:before="240" w:after="240"/>
-      </w:pPr>
-      <w:r>
-        <w:rPr>
-          <w:rtl/>
-        </w:rPr>
-        <w:t xml:space="preserve">حوزه </w:t>
-      </w:r>
-      <w:r>
-        <w:t>TinyML</w:t>
-      </w:r>
-      <w:r>
-        <w:rPr>
-          <w:rtl/>
-        </w:rPr>
-        <w:t xml:space="preserve"> داره رشد می‌کنه و تحقیقات فعلی روی توسعه مدل‌های جمع‌وجور و کم‌مصرف مثل شبکه‌های عصبی کم‌دقت یا حذف‌شده تمرکز داره.</w:t>
-      </w:r>
-    </w:p>
-    <w:p>
-      <w:pPr>
-        <w:spacing w:before="240" w:after="240"/>
-      </w:pPr>
-      <w:r>
-        <w:rPr>
-          <w:rtl/>
-        </w:rPr>
-        <w:t xml:space="preserve">پیش‌بینی می‌شه که </w:t>
-      </w:r>
-      <w:r>
-        <w:t>TinyML</w:t>
-      </w:r>
-      <w:r>
-        <w:rPr>
-          <w:rtl/>
-        </w:rPr>
-        <w:t xml:space="preserve"> به زمینه‌های مختلفی مثل کشاورزی هوشمند، سلامت الکترونیک و صنعت ۴.۰ گسترش پیدا کنه و دغدغه‌های اخلاقی مثل حریم خصوصی داده و مسئولیت‌پذیری هوش مصنوعی هم توش بیشتر مطرح بشن.</w:t>
-      </w:r>
-      <w:r>
-        <w:br w:type="page"/>
-      </w:r>
-    </w:p>
-    <w:p>
-      <w:pPr>
-        <w:spacing w:before="240" w:after="240"/>
-      </w:pPr>
-      <w:r>
-        <w:rPr>
-          <w:rtl/>
-        </w:rPr>
-        <w:lastRenderedPageBreak/>
-        <w:t>بنچ‌مارک‌ها</w:t>
-      </w:r>
-    </w:p>
-    <w:p>
-      <w:pPr>
-        <w:spacing w:before="240" w:after="240"/>
-      </w:pPr>
-      <w:r>
-        <w:t>An Overview of Machine Learning within Embedded and Mobile Applications</w:t>
-      </w:r>
-    </w:p>
-    <w:p>
-      <w:pPr>
-        <w:spacing w:before="240" w:after="240"/>
-      </w:pPr>
-      <w:r>
-        <w:rPr>
-          <w:rtl/>
-        </w:rPr>
-        <w:t>یه سری الگوریتم و مدل سبک یادگیری ماشین که برای دستگاه‌های با منابع محدود مناسب هستن بررسی شده. این مقاله به الگوریتم‌های کلاسیکی مثل ماشین بردار پشتیبان (</w:t>
-      </w:r>
-      <w:r>
-        <w:t>SVM</w:t>
-      </w:r>
-      <w:r>
-        <w:rPr>
-          <w:rtl/>
-        </w:rPr>
-        <w:t>)، درخت تصمیم‌گیری و نزدیک‌ترین همسایه (</w:t>
-      </w:r>
-      <w:r>
-        <w:t>KNN</w:t>
-      </w:r>
-      <w:r>
-        <w:rPr>
-          <w:rtl/>
-        </w:rPr>
-        <w:t xml:space="preserve">) پرداخته؛ الگوریتم‌هایی که به‌خاطر کارایی خوبشون روی دستگاه‌های کم‌قدرت معروفن. همچنین مدل‌های سبک یادگیری عمیق مثل </w:t>
-      </w:r>
-      <w:r>
-        <w:t>MobileNet</w:t>
-      </w:r>
-      <w:r>
-        <w:rPr>
-          <w:rtl/>
-        </w:rPr>
-        <w:t xml:space="preserve"> و نسخه پیشرفته‌ترش </w:t>
-      </w:r>
-      <w:r>
-        <w:t>MobileNetV2، EfficientNet</w:t>
-      </w:r>
-      <w:r>
-        <w:rPr>
-          <w:rtl/>
-        </w:rPr>
-        <w:t xml:space="preserve"> و مدل‌های کوچیک‌تر مثل </w:t>
-      </w:r>
-      <w:r>
-        <w:t>TinyML</w:t>
-      </w:r>
-      <w:r>
-        <w:rPr>
-          <w:rtl/>
-        </w:rPr>
-        <w:t xml:space="preserve"> که مخصوص کار تو محیط‌های محدود طراحی شدن رو هم بررسی کرده.</w:t>
-      </w:r>
-    </w:p>
-    <w:p>
-      <w:pPr>
-        <w:spacing w:before="240" w:after="240"/>
-      </w:pPr>
-      <w:r>
-        <w:rPr>
-          <w:rtl/>
-        </w:rPr>
-        <w:t xml:space="preserve">از نظر سخت‌افزاری، این مقاله بنچمارک‌هایی روی دستگاه‌های مختلف مثل پردازنده‌های </w:t>
-      </w:r>
-      <w:r>
-        <w:t>ARM Cortex-M</w:t>
-      </w:r>
-      <w:r>
-        <w:rPr>
-          <w:rtl/>
-        </w:rPr>
-        <w:t xml:space="preserve"> (که بیشتر تو میکروکنترلرها استفاده می‌شن)، سری </w:t>
-      </w:r>
-      <w:r>
-        <w:t>Jetson</w:t>
-      </w:r>
-      <w:r>
-        <w:rPr>
-          <w:rtl/>
-        </w:rPr>
-        <w:t xml:space="preserve"> انویدیا (برای مدل‌های پیچیده‌تر) و </w:t>
-      </w:r>
-      <w:r>
-        <w:t>TPU</w:t>
-      </w:r>
-      <w:r>
-        <w:rPr>
-          <w:rtl/>
-        </w:rPr>
-        <w:t xml:space="preserve"> گوگل </w:t>
-      </w:r>
-      <w:r>
-        <w:t>Coral</w:t>
-      </w:r>
-      <w:r>
-        <w:rPr>
-          <w:rtl/>
-        </w:rPr>
-        <w:t xml:space="preserve"> (که برای پردازش سریع مدل‌ها بهینه شده) انجام داده.</w:t>
-      </w:r>
-    </w:p>
-    <w:p>
-      <w:pPr>
-        <w:spacing w:before="240" w:after="240"/>
-      </w:pPr>
-      <w:r>
-        <w:rPr>
-          <w:rtl/>
-        </w:rPr>
-        <w:t xml:space="preserve">نتایج مقاله نشون می‌دن که مدل‌های کلاسیک مثل </w:t>
-      </w:r>
-      <w:r>
-        <w:t>KNN</w:t>
-      </w:r>
-      <w:r>
-        <w:rPr>
-          <w:rtl/>
-        </w:rPr>
-        <w:t xml:space="preserve"> و </w:t>
-      </w:r>
-      <w:r>
-        <w:t>SVM</w:t>
-      </w:r>
-      <w:r>
-        <w:rPr>
-          <w:rtl/>
-        </w:rPr>
-        <w:t xml:space="preserve"> روی دستگاه‌های کوچیک مثل میکروکنترلرها راحت پیاده‌سازی می‌شن و حتی </w:t>
-      </w:r>
-      <w:r>
-        <w:t>KNN</w:t>
-      </w:r>
-      <w:r>
-        <w:rPr>
-          <w:rtl/>
-        </w:rPr>
-        <w:t xml:space="preserve"> از نظر مصرف حافظه عملکرد خیلی خوبی داره. در مورد مدل‌های یادگیری عمیق هم، نسخه‌های مختلف </w:t>
-      </w:r>
-      <w:r>
-        <w:t>MobileNet</w:t>
-      </w:r>
-      <w:r>
-        <w:rPr>
-          <w:rtl/>
-        </w:rPr>
-        <w:t xml:space="preserve"> بهترین عملکرد رو داشتن و با کمترین مصرف انرژی و تاخیر پایین، دقت مناسبی ارائه دادن. برای مثال، </w:t>
-      </w:r>
-      <w:r>
-        <w:t>MobileNetV</w:t>
-      </w:r>
-      <w:r>
-        <w:rPr>
-          <w:rtl/>
-        </w:rPr>
-        <w:t xml:space="preserve">2 روی </w:t>
-      </w:r>
-      <w:r>
-        <w:t>TPU</w:t>
-      </w:r>
-      <w:r>
-        <w:rPr>
-          <w:rtl/>
-        </w:rPr>
-        <w:t xml:space="preserve"> گوگل </w:t>
-      </w:r>
-      <w:r>
-        <w:t>Coral</w:t>
-      </w:r>
-      <w:r>
-        <w:rPr>
-          <w:rtl/>
-        </w:rPr>
-        <w:t xml:space="preserve"> تونست به‌صورت بلادرنگ پیش‌بینی‌ها رو انجام بده. </w:t>
-      </w:r>
-      <w:r>
-        <w:t>EfficientNet</w:t>
-      </w:r>
-      <w:r>
-        <w:rPr>
-          <w:rtl/>
-        </w:rPr>
-        <w:t xml:space="preserve"> هم تو شرایطی که دقت مهم‌تر از سرعت بود، عملکرد بهتری داشت.</w:t>
-      </w:r>
-    </w:p>
-    <w:p>
-      <w:pPr>
-        <w:spacing w:before="240" w:after="240"/>
-      </w:pPr>
-      <w:r>
-        <w:rPr>
-          <w:rtl/>
-        </w:rPr>
-        <w:t>در کل، مقاله نتیجه می‌گیره که هم مدل‌های کلاسیک و هم مدل‌های یادگیری عمیق سبک‌وزن می‌تونن با بهینه‌سازی مناسب، روی دستگاه‌های توکار و موبایل به‌خوبی اجرا بشن و گزینه‌های قابل قبولی برای استفاده تو سیستم‌های موبایل و اینترنت اشیا باشن.</w:t>
-      </w:r>
-    </w:p>
-    <w:p>
-      <w:pPr>
-        <w:spacing w:before="240" w:after="240"/>
-      </w:pPr>
-      <w:r>
-        <w:br w:type="page"/>
-      </w:r>
-    </w:p>
-    <w:p>
-      <w:pPr>
-        <w:spacing w:before="240" w:after="240"/>
-        <w:jc w:val="left"/>
-      </w:pPr>
-      <w:r>
-        <w:lastRenderedPageBreak/>
-        <w:t>TinyML Platforms Benchmarking</w:t>
-      </w:r>
-    </w:p>
-    <w:p>
-      <w:pPr>
-        <w:spacing w:before="240" w:after="240"/>
-      </w:pPr>
-      <w:r>
-        <w:rPr>
-          <w:rtl/>
-        </w:rPr>
-        <w:t xml:space="preserve">این مقاله با عنوان "ارزیابی پلتفرم‌های </w:t>
-      </w:r>
-      <w:r>
-        <w:t>TinyML</w:t>
-      </w:r>
-      <w:r>
-        <w:rPr>
-          <w:rtl/>
-        </w:rPr>
-        <w:t xml:space="preserve">" به بررسی عملکرد فریم‌ورک‌های یادگیری ماشین روی میکروکنترلرها، مخصوصاً </w:t>
-      </w:r>
-      <w:r>
-        <w:t>STM</w:t>
-      </w:r>
-      <w:r>
-        <w:rPr>
-          <w:rtl/>
-        </w:rPr>
-        <w:t xml:space="preserve">32، پرداخته. تو این مقاله دو فریم‌ورک مهم بررسی شدن: اولی </w:t>
-      </w:r>
-      <w:r>
-        <w:t>TensorFlow Lite Micro (TFLM</w:t>
-      </w:r>
-      <w:r>
-        <w:rPr>
-          <w:rtl/>
-        </w:rPr>
-        <w:t xml:space="preserve">) که نسخه‌ی سبکی از </w:t>
-      </w:r>
-      <w:r>
-        <w:t>TensorFlow</w:t>
-      </w:r>
-      <w:r>
-        <w:rPr>
-          <w:rtl/>
-        </w:rPr>
-        <w:t xml:space="preserve"> برای میکروکنترلرهاست، و دومی </w:t>
-      </w:r>
-      <w:r>
-        <w:t>STM32Cube.AI</w:t>
-      </w:r>
-      <w:r>
-        <w:rPr>
-          <w:rtl/>
-        </w:rPr>
-        <w:t xml:space="preserve"> که ابزاری از شرکت </w:t>
-      </w:r>
-      <w:r>
-        <w:t>STMicroelectronics</w:t>
-      </w:r>
-      <w:r>
-        <w:rPr>
-          <w:rtl/>
-        </w:rPr>
-        <w:t xml:space="preserve"> برای تبدیل شبکه‌های عصبی به کد بهینه‌شده برای </w:t>
-      </w:r>
-      <w:r>
-        <w:t>STM</w:t>
-      </w:r>
-      <w:r>
-        <w:rPr>
-          <w:rtl/>
-        </w:rPr>
-        <w:t>32 محسوب میشه.</w:t>
-      </w:r>
-    </w:p>
-    <w:p>
-      <w:pPr>
-        <w:spacing w:before="240" w:after="240"/>
-      </w:pPr>
-      <w:r>
-        <w:rPr>
-          <w:rtl/>
-        </w:rPr>
-        <w:t xml:space="preserve">این تحقیق از دو مدل اصلی یادگیری ماشین استفاده کرده؛ شبکه‌های عصبی کاملاً متصل یا همون </w:t>
-      </w:r>
-      <w:r>
-        <w:t>FCNN</w:t>
-      </w:r>
-      <w:r>
-        <w:rPr>
-          <w:rtl/>
-        </w:rPr>
-        <w:t xml:space="preserve"> که بیشتر برای کارهای ساده‌ی طبقه‌بندی مناسبه، و شبکه‌های عصبی کانولوشن (</w:t>
-      </w:r>
-      <w:r>
-        <w:t>CNN</w:t>
-      </w:r>
-      <w:r>
-        <w:rPr>
-          <w:rtl/>
-        </w:rPr>
-        <w:t xml:space="preserve">) که توی شناسایی تصاویر عملکرد خوبی دارن. سخت‌افزارهایی که تست کردن شامل دو پلتفرم مختلفه؛ یکی </w:t>
-      </w:r>
-      <w:r>
-        <w:t>STM32-NucleoF401RE</w:t>
-      </w:r>
-      <w:r>
-        <w:rPr>
-          <w:rtl/>
-        </w:rPr>
-        <w:t xml:space="preserve"> که یه برد میکروکنترلر </w:t>
-      </w:r>
-      <w:r>
-        <w:t>STM</w:t>
-      </w:r>
-      <w:r>
-        <w:rPr>
-          <w:rtl/>
-        </w:rPr>
-        <w:t xml:space="preserve">32 با پردازنده </w:t>
-      </w:r>
-      <w:r>
-        <w:t>ARM Cortex-M</w:t>
-      </w:r>
-      <w:r>
-        <w:rPr>
-          <w:rtl/>
-        </w:rPr>
-        <w:t xml:space="preserve">4 داره، و دیگری </w:t>
-      </w:r>
-      <w:r>
-        <w:t>Arduino Nano BLE</w:t>
-      </w:r>
-      <w:r>
-        <w:rPr>
-          <w:rtl/>
-        </w:rPr>
-        <w:t xml:space="preserve"> که اینم از یه پردازنده مشابه استفاده می‌کنه و برای مقایسه عملکرد آوردنش.</w:t>
-      </w:r>
-    </w:p>
-    <w:p>
-      <w:pPr>
-        <w:spacing w:before="240" w:after="240"/>
-      </w:pPr>
-      <w:r>
-        <w:rPr>
-          <w:rtl/>
-        </w:rPr>
-        <w:t xml:space="preserve">نتایجی که از این آزمایش‌ها گرفتن نشون میده که </w:t>
-      </w:r>
-      <w:r>
-        <w:t>STM32Cube.AI</w:t>
-      </w:r>
-      <w:r>
-        <w:rPr>
-          <w:rtl/>
-        </w:rPr>
-        <w:t xml:space="preserve"> روی برد </w:t>
-      </w:r>
-      <w:r>
-        <w:t>STM32-NucleoF401RE</w:t>
-      </w:r>
-      <w:r>
-        <w:rPr>
-          <w:rtl/>
-        </w:rPr>
-        <w:t xml:space="preserve"> زمان استنتاج سریع‌تری نسبت به </w:t>
-      </w:r>
-      <w:r>
-        <w:t>TFLM</w:t>
-      </w:r>
-      <w:r>
-        <w:rPr>
-          <w:rtl/>
-        </w:rPr>
-        <w:t xml:space="preserve"> داره و این یعنی </w:t>
-      </w:r>
-      <w:r>
-        <w:t>STM32Cube.AI</w:t>
-      </w:r>
-      <w:r>
-        <w:rPr>
-          <w:rtl/>
-        </w:rPr>
-        <w:t xml:space="preserve"> به‌خوبی برای سخت‌افزار </w:t>
-      </w:r>
-      <w:r>
-        <w:t>STM</w:t>
-      </w:r>
-      <w:r>
-        <w:rPr>
-          <w:rtl/>
-        </w:rPr>
-        <w:t xml:space="preserve">32 بهینه‌شده. از نظر مصرف حافظه هم </w:t>
-      </w:r>
-      <w:r>
-        <w:t>STM32Cube.AI</w:t>
-      </w:r>
-      <w:r>
-        <w:rPr>
-          <w:rtl/>
-        </w:rPr>
-        <w:t xml:space="preserve"> بهتر عمل کرده و در نتیجه، بیشتر برای استفاده تو محیط‌های کم‌مصرف مناسبه. از لحاظ دقت هم هر دو فریم‌ورک تقریباً تو یه سطح قرار دارن و عملکرد بهتر </w:t>
-      </w:r>
-      <w:r>
-        <w:t>STM32Cube.AI</w:t>
-      </w:r>
-      <w:r>
-        <w:rPr>
-          <w:rtl/>
-        </w:rPr>
-        <w:t xml:space="preserve"> دقت مدل‌ها رو پایین نیاورده.</w:t>
-      </w:r>
-    </w:p>
-    <w:p>
-      <w:pPr>
-        <w:spacing w:before="240" w:after="240"/>
-      </w:pPr>
-    </w:p>
-    <w:p>
-      <w:pPr>
-        <w:spacing w:before="240" w:after="240"/>
-      </w:pPr>
-    </w:p>
-    <w:p>
-      <w:pPr>
-        <w:spacing w:before="240" w:after="240"/>
-      </w:pPr>
-    </w:p>
-    <w:p>
-      <w:pPr>
-        <w:spacing w:before="240" w:after="240"/>
-      </w:pPr>
-    </w:p>
-    <w:p>
-      <w:pPr>
-        <w:spacing w:before="240" w:after="240"/>
-      </w:pPr>
-    </w:p>
-    <w:p>
-      <w:pPr>
-        <w:spacing w:before="240" w:after="240"/>
-      </w:pPr>
-    </w:p>
-    <w:p>
-      <w:pPr>
-        <w:spacing w:before="240" w:after="240"/>
-      </w:pPr>
-      <w:r>
-        <w:rPr>
-          <w:rtl/>
-        </w:rPr>
-        <w:t xml:space="preserve">برخی از فریم‌ورک‌های مشابه </w:t>
-      </w:r>
-      <w:r>
-        <w:t>TinyML</w:t>
-      </w:r>
-      <w:r>
-        <w:rPr>
-          <w:rtl/>
-        </w:rPr>
-        <w:t xml:space="preserve"> برای سیستم‌های تعبیه‌شده:</w:t>
-      </w:r>
-    </w:p>
-    <w:p>
-      <w:pPr>
-        <w:spacing w:before="240" w:after="240"/>
-      </w:pPr>
-      <w:r>
-        <w:t>TensorFlow Lite Micro (TFLM):</w:t>
-      </w:r>
-    </w:p>
-    <w:p>
-      <w:pPr>
-        <w:spacing w:before="240" w:after="240"/>
-      </w:pPr>
-      <w:r>
-        <w:rPr>
-          <w:rtl/>
-        </w:rPr>
-        <w:lastRenderedPageBreak/>
-        <w:t xml:space="preserve">نسخه‌ای از </w:t>
-      </w:r>
-      <w:r>
-        <w:t>TensorFlow Lite</w:t>
-      </w:r>
-      <w:r>
-        <w:rPr>
-          <w:rtl/>
-        </w:rPr>
-        <w:t xml:space="preserve"> که برای میکروکنترلرها طراحی شده تا مدل‌های یادگیری ماشین رو روی دستگاه‌هایی با حافظه و پردازش کم اجرا کنه.</w:t>
-      </w:r>
-    </w:p>
-    <w:p>
-      <w:pPr>
-        <w:spacing w:before="240" w:after="240"/>
-      </w:pPr>
-      <w:r>
-        <w:t>Edge Impulse</w:t>
-      </w:r>
-      <w:r>
-        <w:rPr>
-          <w:rtl/>
-        </w:rPr>
-        <w:t>: یه پلتفرم برای توسعه و پیاده‌سازی مدل‌های یادگیری ماشین روی سخت‌افزار تعبیه‌شده که ابزارهایی برای جمع‌آوری داده، آموزش مدل و بهینه‌سازی فراهم می‌کنه.</w:t>
-      </w:r>
-    </w:p>
-    <w:p>
-      <w:pPr>
-        <w:spacing w:before="240" w:after="240"/>
-      </w:pPr>
-      <w:r>
-        <w:t>Qeexo AutoML</w:t>
-      </w:r>
-      <w:r>
-        <w:rPr>
-          <w:rtl/>
-        </w:rPr>
-        <w:t>: این فریم‌ورک به‌طور خودکار مدل‌های یادگیری ماشین سبک برای دستگاه‌های تعبیه‌شده می‌سازه و برای مصرف کم و عملکرد سریع طراحی شده.</w:t>
-      </w:r>
-    </w:p>
-    <w:p>
-      <w:pPr>
-        <w:spacing w:before="240" w:after="240"/>
-      </w:pPr>
-      <w:r>
-        <w:t>uTensor</w:t>
-      </w:r>
-      <w:r>
-        <w:rPr>
-          <w:rtl/>
-        </w:rPr>
-        <w:t>: یه فریم‌ورک متن‌باز که مخصوص میکروکنترلرها طراحی شده و برای اجرای بهینه مدل‌های یادگیری ماشین روی پلتفرم‌های تعبیه‌شده مناسبه.</w:t>
-      </w:r>
-    </w:p>
-    <w:p>
-      <w:pPr>
-        <w:spacing w:before="240" w:after="240"/>
-      </w:pPr>
-      <w:r>
-        <w:t>CMSIS-NN</w:t>
-      </w:r>
-      <w:r>
-        <w:rPr>
-          <w:rtl/>
-        </w:rPr>
-        <w:t xml:space="preserve">: که توسط </w:t>
-      </w:r>
-      <w:r>
-        <w:t>Arm</w:t>
-      </w:r>
-      <w:r>
-        <w:rPr>
-          <w:rtl/>
-        </w:rPr>
-        <w:t xml:space="preserve"> توسعه داده شده و مجموعه‌ای از توابع شبکه عصبی بهینه برای پردازنده‌های </w:t>
-      </w:r>
-      <w:r>
-        <w:t>Cortex-M</w:t>
-      </w:r>
-      <w:r>
-        <w:rPr>
-          <w:rtl/>
-        </w:rPr>
-        <w:t xml:space="preserve"> هست که عملکرد یادگیری ماشین رو توی سیستم‌های تعبیه‌شده بهبود می‌ده.</w:t>
-      </w:r>
-    </w:p>
-    <w:p>
-      <w:pPr>
-        <w:spacing w:before="240" w:after="240"/>
-      </w:pPr>
-      <w:r>
-        <w:t>TinyML</w:t>
-      </w:r>
+      <w:proofErr w:type="spellEnd"/>
       <w:r>
         <w:rPr>
           <w:rtl/>
@@ -1370,6 +1589,7 @@
         <w:rPr>
           <w:rtl/>
         </w:rPr>
+        <w:lastRenderedPageBreak/>
         <w:t>تکنیک‌های فشرده‌سازی مدل یکی از موضوعات داغ در زمینه یادگیری ماشین تعبیه‌شده است. این تکنیک‌ها به کاهش حجم مدل‌ها و صرفه‌جویی در منابع کمک می‌کنند:</w:t>
       </w:r>
     </w:p>
@@ -1387,7 +1607,6 @@
           <w:b/>
           <w:rtl/>
         </w:rPr>
-        <w:lastRenderedPageBreak/>
         <w:t>کوآنتیزاسیون (</w:t>
       </w:r>
       <w:r>
@@ -1677,8 +1896,10 @@
           <w:szCs w:val="26"/>
           <w:rtl/>
         </w:rPr>
+        <w:lastRenderedPageBreak/>
         <w:t xml:space="preserve">کاربردهای پیشرفته </w:t>
       </w:r>
+      <w:proofErr w:type="spellStart"/>
       <w:r>
         <w:rPr>
           <w:rFonts w:ascii="Vazirmatn" w:eastAsia="Vazirmatn" w:hAnsi="Vazirmatn" w:cs="Vazirmatn"/>
@@ -1689,6 +1910,7 @@
         </w:rPr>
         <w:t>TinyML</w:t>
       </w:r>
+      <w:proofErr w:type="spellEnd"/>
       <w:r>
         <w:rPr>
           <w:rFonts w:ascii="Vazirmatn" w:eastAsia="Vazirmatn" w:hAnsi="Vazirmatn" w:cs="Vazirmatn"/>
@@ -1715,7 +1937,6 @@
           <w:b/>
           <w:rtl/>
         </w:rPr>
-        <w:lastRenderedPageBreak/>
         <w:t>کشاورزی هوشمند</w:t>
       </w:r>
       <w:r>
@@ -1724,9 +1945,11 @@
         </w:rPr>
         <w:t xml:space="preserve">: سیستم‌های مبتنی بر </w:t>
       </w:r>
+      <w:proofErr w:type="spellStart"/>
       <w:r>
         <w:t>TinyML</w:t>
       </w:r>
+      <w:proofErr w:type="spellEnd"/>
       <w:r>
         <w:rPr>
           <w:rtl/>
@@ -1755,9 +1978,11 @@
         </w:rPr>
         <w:t xml:space="preserve">: در حوزه سلامت، </w:t>
       </w:r>
+      <w:proofErr w:type="spellStart"/>
       <w:r>
         <w:t>TinyML</w:t>
       </w:r>
+      <w:proofErr w:type="spellEnd"/>
       <w:r>
         <w:rPr>
           <w:rtl/>
@@ -1782,8 +2007,13 @@
         <w:t>صنعت ۴.۰ و اینترنت اشیا صنعتی</w:t>
       </w:r>
       <w:r>
-        <w:t>: TinyML</w:t>
-      </w:r>
+        <w:t xml:space="preserve">: </w:t>
+      </w:r>
+      <w:proofErr w:type="spellStart"/>
+      <w:r>
+        <w:t>TinyML</w:t>
+      </w:r>
+      <w:proofErr w:type="spellEnd"/>
       <w:r>
         <w:rPr>
           <w:rtl/>
@@ -1829,9 +2059,11 @@
         </w:rPr>
         <w:t xml:space="preserve">یکی از چالش‌های کلیدی </w:t>
       </w:r>
+      <w:proofErr w:type="spellStart"/>
       <w:r>
         <w:t>TinyML</w:t>
       </w:r>
+      <w:proofErr w:type="spellEnd"/>
       <w:r>
         <w:rPr>
           <w:rtl/>
@@ -2003,6 +2235,7 @@
         <w:rPr>
           <w:rtl/>
         </w:rPr>
+        <w:lastRenderedPageBreak/>
         <w:t>شبیه‌سازی به تیم‌های تحقیقاتی این امکان را می‌دهد که رفتار مدل‌ها را در شرایط مختلف (مانند تغییرات محیطی و شبکه‌ای) ارزیابی کنند و به بهینه‌سازی و مقاوم‌سازی آن‌ها بپردازند.</w:t>
       </w:r>
       <w:r>
@@ -2446,12 +2679,14 @@
         <w:spacing w:before="240"/>
         <w:jc w:val="left"/>
       </w:pPr>
+      <w:proofErr w:type="spellStart"/>
       <w:r>
         <w:rPr>
           <w:b/>
         </w:rPr>
         <w:t>MobileNet</w:t>
       </w:r>
+      <w:proofErr w:type="spellEnd"/>
       <w:r>
         <w:rPr>
           <w:b/>
@@ -2459,12 +2694,14 @@
         </w:rPr>
         <w:t xml:space="preserve"> و </w:t>
       </w:r>
+      <w:proofErr w:type="spellStart"/>
       <w:r>
         <w:rPr>
           <w:b/>
         </w:rPr>
         <w:t>MobileNetV</w:t>
       </w:r>
+      <w:proofErr w:type="spellEnd"/>
       <w:r>
         <w:rPr>
           <w:b/>
@@ -2525,11 +2762,19 @@
         </w:numPr>
         <w:jc w:val="left"/>
       </w:pPr>
-      <w:r>
-        <w:rPr>
-          <w:b/>
-        </w:rPr>
-        <w:t>EfficientNet:</w:t>
+      <w:proofErr w:type="spellStart"/>
+      <w:r>
+        <w:rPr>
+          <w:b/>
+        </w:rPr>
+        <w:t>EfficientNet</w:t>
+      </w:r>
+      <w:proofErr w:type="spellEnd"/>
+      <w:r>
+        <w:rPr>
+          <w:b/>
+        </w:rPr>
+        <w:t>:</w:t>
       </w:r>
     </w:p>
     <w:p>
@@ -2591,12 +2836,14 @@
         </w:rPr>
         <w:t xml:space="preserve">مدل‌های </w:t>
       </w:r>
+      <w:proofErr w:type="spellStart"/>
       <w:r>
         <w:rPr>
           <w:b/>
         </w:rPr>
         <w:t>TinyML</w:t>
       </w:r>
+      <w:proofErr w:type="spellEnd"/>
       <w:r>
         <w:rPr>
           <w:b/>
@@ -3121,11 +3368,19 @@
         <w:spacing w:before="240"/>
         <w:jc w:val="left"/>
       </w:pPr>
-      <w:r>
-        <w:rPr>
-          <w:b/>
-        </w:rPr>
-        <w:t>MLPerf Tiny:</w:t>
+      <w:proofErr w:type="spellStart"/>
+      <w:r>
+        <w:rPr>
+          <w:b/>
+        </w:rPr>
+        <w:t>MLPerf</w:t>
+      </w:r>
+      <w:proofErr w:type="spellEnd"/>
+      <w:r>
+        <w:rPr>
+          <w:b/>
+        </w:rPr>
+        <w:t xml:space="preserve"> Tiny:</w:t>
       </w:r>
     </w:p>
     <w:p>
@@ -3419,7 +3674,15 @@
         <w:t xml:space="preserve"> سری </w:t>
       </w:r>
       <w:r>
-        <w:t>ARM Cortex-M، STM32، Ambiq Apollo</w:t>
+        <w:t xml:space="preserve">ARM Cortex-M، STM32، </w:t>
+      </w:r>
+      <w:proofErr w:type="spellStart"/>
+      <w:r>
+        <w:t>Ambiq</w:t>
+      </w:r>
+      <w:proofErr w:type="spellEnd"/>
+      <w:r>
+        <w:t xml:space="preserve"> Apollo</w:t>
       </w:r>
       <w:r>
         <w:rPr>
@@ -4112,12 +4375,14 @@
         </w:rPr>
         <w:t xml:space="preserve">۴.۲ مقاله: </w:t>
       </w:r>
+      <w:proofErr w:type="spellStart"/>
       <w:r>
         <w:rPr>
           <w:b/>
         </w:rPr>
         <w:t>TinyML</w:t>
       </w:r>
+      <w:proofErr w:type="spellEnd"/>
       <w:r>
         <w:rPr>
           <w:b/>
@@ -4181,8 +4446,13 @@
         <w:t>فریم‌ورک‌ها:</w:t>
       </w:r>
       <w:r>
-        <w:t xml:space="preserve"> TensorFlow Lite، TinyOL</w:t>
-      </w:r>
+        <w:t xml:space="preserve"> TensorFlow Lite، </w:t>
+      </w:r>
+      <w:proofErr w:type="spellStart"/>
+      <w:r>
+        <w:t>TinyOL</w:t>
+      </w:r>
+      <w:proofErr w:type="spellEnd"/>
       <w:r>
         <w:rPr>
           <w:rtl/>
@@ -4290,9 +4560,11 @@
         </w:rPr>
         <w:t xml:space="preserve">به گسترش </w:t>
       </w:r>
+      <w:proofErr w:type="spellStart"/>
       <w:r>
         <w:t>TinyML</w:t>
       </w:r>
+      <w:proofErr w:type="spellEnd"/>
       <w:r>
         <w:rPr>
           <w:rtl/>
@@ -4368,9 +4640,19 @@
         </w:rPr>
         <w:t xml:space="preserve">، درخت تصمیم، نسخه‌های </w:t>
       </w:r>
-      <w:r>
-        <w:t>MobileNet، EfficientNet</w:t>
-      </w:r>
+      <w:proofErr w:type="spellStart"/>
+      <w:r>
+        <w:t>MobileNet</w:t>
+      </w:r>
+      <w:proofErr w:type="spellEnd"/>
+      <w:r>
+        <w:t xml:space="preserve">، </w:t>
+      </w:r>
+      <w:proofErr w:type="spellStart"/>
+      <w:r>
+        <w:t>EfficientNet</w:t>
+      </w:r>
+      <w:proofErr w:type="spellEnd"/>
       <w:r>
         <w:rPr>
           <w:rtl/>
@@ -4436,9 +4718,11 @@
         </w:numPr>
         <w:jc w:val="left"/>
       </w:pPr>
+      <w:proofErr w:type="spellStart"/>
       <w:r>
         <w:t>MobileNetV</w:t>
       </w:r>
+      <w:proofErr w:type="spellEnd"/>
       <w:r>
         <w:rPr>
           <w:rtl/>
@@ -4463,9 +4747,11 @@
         </w:numPr>
         <w:jc w:val="left"/>
       </w:pPr>
+      <w:proofErr w:type="spellStart"/>
       <w:r>
         <w:t>EfficientNet</w:t>
       </w:r>
+      <w:proofErr w:type="spellEnd"/>
       <w:r>
         <w:rPr>
           <w:rtl/>
@@ -4546,12 +4832,14 @@
         </w:rPr>
         <w:t xml:space="preserve">۴.۴ مقاله: "بنچمارکینگ پلتفرم‌های </w:t>
       </w:r>
+      <w:proofErr w:type="spellStart"/>
       <w:r>
         <w:rPr>
           <w:b/>
         </w:rPr>
         <w:t>TinyML</w:t>
       </w:r>
+      <w:proofErr w:type="spellEnd"/>
       <w:r>
         <w:rPr>
           <w:b/>
@@ -5497,9 +5785,11 @@
         </w:rPr>
         <w:t xml:space="preserve">تحقیقات و توسعه‌های آینده باید بر گسترش کاربردهای </w:t>
       </w:r>
+      <w:proofErr w:type="spellStart"/>
       <w:r>
         <w:t>TinyML</w:t>
       </w:r>
+      <w:proofErr w:type="spellEnd"/>
       <w:r>
         <w:rPr>
           <w:rtl/>
@@ -5831,6 +6121,7 @@
         </w:rPr>
         <w:t>مقاله: "</w:t>
       </w:r>
+      <w:proofErr w:type="spellStart"/>
       <w:r>
         <w:rPr>
           <w:rFonts w:ascii="Vazirmatn" w:eastAsia="Vazirmatn" w:hAnsi="Vazirmatn" w:cs="Vazirmatn"/>
@@ -5839,8 +6130,9 @@
           <w:sz w:val="26"/>
           <w:szCs w:val="26"/>
         </w:rPr>
-        <w:t>TinyissimoYOLO: A Quantized, Low-Memory Footprint, TinyML Object Detection Network for Low Power Microcontrollers</w:t>
-      </w:r>
+        <w:t>TinyissimoYOLO</w:t>
+      </w:r>
+      <w:proofErr w:type="spellEnd"/>
       <w:r>
         <w:rPr>
           <w:rFonts w:ascii="Vazirmatn" w:eastAsia="Vazirmatn" w:hAnsi="Vazirmatn" w:cs="Vazirmatn"/>
@@ -5848,6 +6140,38 @@
           <w:color w:val="000000"/>
           <w:sz w:val="26"/>
           <w:szCs w:val="26"/>
+        </w:rPr>
+        <w:t xml:space="preserve">: A Quantized, Low-Memory Footprint, </w:t>
+      </w:r>
+      <w:proofErr w:type="spellStart"/>
+      <w:r>
+        <w:rPr>
+          <w:rFonts w:ascii="Vazirmatn" w:eastAsia="Vazirmatn" w:hAnsi="Vazirmatn" w:cs="Vazirmatn"/>
+          <w:b/>
+          <w:color w:val="000000"/>
+          <w:sz w:val="26"/>
+          <w:szCs w:val="26"/>
+        </w:rPr>
+        <w:t>TinyML</w:t>
+      </w:r>
+      <w:proofErr w:type="spellEnd"/>
+      <w:r>
+        <w:rPr>
+          <w:rFonts w:ascii="Vazirmatn" w:eastAsia="Vazirmatn" w:hAnsi="Vazirmatn" w:cs="Vazirmatn"/>
+          <w:b/>
+          <w:color w:val="000000"/>
+          <w:sz w:val="26"/>
+          <w:szCs w:val="26"/>
+        </w:rPr>
+        <w:t xml:space="preserve"> Object Detection Network for Low Power Microcontrollers</w:t>
+      </w:r>
+      <w:r>
+        <w:rPr>
+          <w:rFonts w:ascii="Vazirmatn" w:eastAsia="Vazirmatn" w:hAnsi="Vazirmatn" w:cs="Vazirmatn"/>
+          <w:b/>
+          <w:color w:val="000000"/>
+          <w:sz w:val="26"/>
+          <w:szCs w:val="26"/>
           <w:rtl/>
         </w:rPr>
         <w:t>"</w:t>
@@ -5871,18 +6195,22 @@
         </w:rPr>
         <w:t xml:space="preserve"> این مقاله </w:t>
       </w:r>
+      <w:proofErr w:type="spellStart"/>
       <w:r>
         <w:t>TinyissimoYOLO</w:t>
       </w:r>
+      <w:proofErr w:type="spellEnd"/>
       <w:r>
         <w:rPr>
           <w:rtl/>
         </w:rPr>
         <w:t xml:space="preserve"> را معرفی می‌کند، که یک شبکه تشخیص اشیاء سبک و کم‌حافظه است که برای میکروکنترلرهای با توان پایین طراحی شده است. با استفاده از تکنیک‌های کوانتیزاسیون و بهینه‌سازی معماری شبکه، </w:t>
       </w:r>
+      <w:proofErr w:type="spellStart"/>
       <w:r>
         <w:t>TinyissimoYOLO</w:t>
       </w:r>
+      <w:proofErr w:type="spellEnd"/>
       <w:r>
         <w:rPr>
           <w:rtl/>
@@ -6195,9 +6523,14 @@
         <w:spacing w:before="240" w:after="240"/>
         <w:jc w:val="left"/>
       </w:pPr>
+      <w:proofErr w:type="spellStart"/>
       <w:r>
         <w:lastRenderedPageBreak/>
-        <w:t>MLPerf Inference Tiny</w:t>
+        <w:t>MLPerf</w:t>
+      </w:r>
+      <w:proofErr w:type="spellEnd"/>
+      <w:r>
+        <w:t xml:space="preserve"> Inference Tiny</w:t>
       </w:r>
       <w:r>
         <w:rPr>
@@ -6224,9 +6557,11 @@
         </w:rPr>
         <w:t xml:space="preserve"> در </w:t>
       </w:r>
+      <w:proofErr w:type="spellStart"/>
       <w:r>
         <w:t>MLPerf</w:t>
       </w:r>
+      <w:proofErr w:type="spellEnd"/>
       <w:r>
         <w:rPr>
           <w:rtl/>
@@ -6398,8 +6733,13 @@
         <w:t>دیویژن‌ها (بخش‌ها)</w:t>
       </w:r>
       <w:r>
-        <w:t xml:space="preserve"> MLPerf</w:t>
-      </w:r>
+        <w:t xml:space="preserve"> </w:t>
+      </w:r>
+      <w:proofErr w:type="spellStart"/>
+      <w:r>
+        <w:t>MLPerf</w:t>
+      </w:r>
+      <w:proofErr w:type="spellEnd"/>
       <w:r>
         <w:rPr>
           <w:rtl/>
@@ -6489,8 +6829,13 @@
         <w:spacing w:before="240" w:after="240"/>
         <w:jc w:val="left"/>
       </w:pPr>
-      <w:r>
-        <w:t>MLPerf Tiny</w:t>
+      <w:proofErr w:type="spellStart"/>
+      <w:r>
+        <w:t>MLPerf</w:t>
+      </w:r>
+      <w:proofErr w:type="spellEnd"/>
+      <w:r>
+        <w:t xml:space="preserve"> Tiny</w:t>
       </w:r>
       <w:r>
         <w:rPr>
@@ -6738,6 +7083,119 @@
     </w:lvl>
   </w:abstractNum>
   <w:abstractNum w:abstractNumId="2" w15:restartNumberingAfterBreak="0">
+    <w:nsid w:val="09855A03"/>
+    <w:multiLevelType w:val="hybridMultilevel"/>
+    <w:tmpl w:val="B63CC1AC"/>
+    <w:lvl w:ilvl="0" w:tplc="04090001">
+      <w:start w:val="1"/>
+      <w:numFmt w:val="bullet"/>
+      <w:lvlText w:val=""/>
+      <w:lvlJc w:val="left"/>
+      <w:pPr>
+        <w:ind w:left="720" w:hanging="360"/>
+      </w:pPr>
+      <w:rPr>
+        <w:rFonts w:ascii="Symbol" w:hAnsi="Symbol" w:hint="default"/>
+      </w:rPr>
+    </w:lvl>
+    <w:lvl w:ilvl="1" w:tplc="04090003" w:tentative="1">
+      <w:start w:val="1"/>
+      <w:numFmt w:val="bullet"/>
+      <w:lvlText w:val="o"/>
+      <w:lvlJc w:val="left"/>
+      <w:pPr>
+        <w:ind w:left="1440" w:hanging="360"/>
+      </w:pPr>
+      <w:rPr>
+        <w:rFonts w:ascii="Courier New" w:hAnsi="Courier New" w:cs="Courier New" w:hint="default"/>
+      </w:rPr>
+    </w:lvl>
+    <w:lvl w:ilvl="2" w:tplc="04090005" w:tentative="1">
+      <w:start w:val="1"/>
+      <w:numFmt w:val="bullet"/>
+      <w:lvlText w:val=""/>
+      <w:lvlJc w:val="left"/>
+      <w:pPr>
+        <w:ind w:left="2160" w:hanging="360"/>
+      </w:pPr>
+      <w:rPr>
+        <w:rFonts w:ascii="Wingdings" w:hAnsi="Wingdings" w:hint="default"/>
+      </w:rPr>
+    </w:lvl>
+    <w:lvl w:ilvl="3" w:tplc="04090001" w:tentative="1">
+      <w:start w:val="1"/>
+      <w:numFmt w:val="bullet"/>
+      <w:lvlText w:val=""/>
+      <w:lvlJc w:val="left"/>
+      <w:pPr>
+        <w:ind w:left="2880" w:hanging="360"/>
+      </w:pPr>
+      <w:rPr>
+        <w:rFonts w:ascii="Symbol" w:hAnsi="Symbol" w:hint="default"/>
+      </w:rPr>
+    </w:lvl>
+    <w:lvl w:ilvl="4" w:tplc="04090003" w:tentative="1">
+      <w:start w:val="1"/>
+      <w:numFmt w:val="bullet"/>
+      <w:lvlText w:val="o"/>
+      <w:lvlJc w:val="left"/>
+      <w:pPr>
+        <w:ind w:left="3600" w:hanging="360"/>
+      </w:pPr>
+      <w:rPr>
+        <w:rFonts w:ascii="Courier New" w:hAnsi="Courier New" w:cs="Courier New" w:hint="default"/>
+      </w:rPr>
+    </w:lvl>
+    <w:lvl w:ilvl="5" w:tplc="04090005" w:tentative="1">
+      <w:start w:val="1"/>
+      <w:numFmt w:val="bullet"/>
+      <w:lvlText w:val=""/>
+      <w:lvlJc w:val="left"/>
+      <w:pPr>
+        <w:ind w:left="4320" w:hanging="360"/>
+      </w:pPr>
+      <w:rPr>
+        <w:rFonts w:ascii="Wingdings" w:hAnsi="Wingdings" w:hint="default"/>
+      </w:rPr>
+    </w:lvl>
+    <w:lvl w:ilvl="6" w:tplc="04090001" w:tentative="1">
+      <w:start w:val="1"/>
+      <w:numFmt w:val="bullet"/>
+      <w:lvlText w:val=""/>
+      <w:lvlJc w:val="left"/>
+      <w:pPr>
+        <w:ind w:left="5040" w:hanging="360"/>
+      </w:pPr>
+      <w:rPr>
+        <w:rFonts w:ascii="Symbol" w:hAnsi="Symbol" w:hint="default"/>
+      </w:rPr>
+    </w:lvl>
+    <w:lvl w:ilvl="7" w:tplc="04090003" w:tentative="1">
+      <w:start w:val="1"/>
+      <w:numFmt w:val="bullet"/>
+      <w:lvlText w:val="o"/>
+      <w:lvlJc w:val="left"/>
+      <w:pPr>
+        <w:ind w:left="5760" w:hanging="360"/>
+      </w:pPr>
+      <w:rPr>
+        <w:rFonts w:ascii="Courier New" w:hAnsi="Courier New" w:cs="Courier New" w:hint="default"/>
+      </w:rPr>
+    </w:lvl>
+    <w:lvl w:ilvl="8" w:tplc="04090005" w:tentative="1">
+      <w:start w:val="1"/>
+      <w:numFmt w:val="bullet"/>
+      <w:lvlText w:val=""/>
+      <w:lvlJc w:val="left"/>
+      <w:pPr>
+        <w:ind w:left="6480" w:hanging="360"/>
+      </w:pPr>
+      <w:rPr>
+        <w:rFonts w:ascii="Wingdings" w:hAnsi="Wingdings" w:hint="default"/>
+      </w:rPr>
+    </w:lvl>
+  </w:abstractNum>
+  <w:abstractNum w:abstractNumId="3" w15:restartNumberingAfterBreak="0">
     <w:nsid w:val="18BC21FC"/>
     <w:multiLevelType w:val="multilevel"/>
     <w:tmpl w:val="DE562584"/>
@@ -6850,7 +7308,7 @@
       </w:rPr>
     </w:lvl>
   </w:abstractNum>
-  <w:abstractNum w:abstractNumId="3" w15:restartNumberingAfterBreak="0">
+  <w:abstractNum w:abstractNumId="4" w15:restartNumberingAfterBreak="0">
     <w:nsid w:val="19230347"/>
     <w:multiLevelType w:val="multilevel"/>
     <w:tmpl w:val="B776C64E"/>
@@ -6963,7 +7421,120 @@
       </w:rPr>
     </w:lvl>
   </w:abstractNum>
-  <w:abstractNum w:abstractNumId="4" w15:restartNumberingAfterBreak="0">
+  <w:abstractNum w:abstractNumId="5" w15:restartNumberingAfterBreak="0">
+    <w:nsid w:val="1A6728DA"/>
+    <w:multiLevelType w:val="hybridMultilevel"/>
+    <w:tmpl w:val="E8103C72"/>
+    <w:lvl w:ilvl="0" w:tplc="04090001">
+      <w:start w:val="1"/>
+      <w:numFmt w:val="bullet"/>
+      <w:lvlText w:val=""/>
+      <w:lvlJc w:val="left"/>
+      <w:pPr>
+        <w:ind w:left="720" w:hanging="360"/>
+      </w:pPr>
+      <w:rPr>
+        <w:rFonts w:ascii="Symbol" w:hAnsi="Symbol" w:hint="default"/>
+      </w:rPr>
+    </w:lvl>
+    <w:lvl w:ilvl="1" w:tplc="04090003" w:tentative="1">
+      <w:start w:val="1"/>
+      <w:numFmt w:val="bullet"/>
+      <w:lvlText w:val="o"/>
+      <w:lvlJc w:val="left"/>
+      <w:pPr>
+        <w:ind w:left="1440" w:hanging="360"/>
+      </w:pPr>
+      <w:rPr>
+        <w:rFonts w:ascii="Courier New" w:hAnsi="Courier New" w:cs="Courier New" w:hint="default"/>
+      </w:rPr>
+    </w:lvl>
+    <w:lvl w:ilvl="2" w:tplc="04090005" w:tentative="1">
+      <w:start w:val="1"/>
+      <w:numFmt w:val="bullet"/>
+      <w:lvlText w:val=""/>
+      <w:lvlJc w:val="left"/>
+      <w:pPr>
+        <w:ind w:left="2160" w:hanging="360"/>
+      </w:pPr>
+      <w:rPr>
+        <w:rFonts w:ascii="Wingdings" w:hAnsi="Wingdings" w:hint="default"/>
+      </w:rPr>
+    </w:lvl>
+    <w:lvl w:ilvl="3" w:tplc="04090001" w:tentative="1">
+      <w:start w:val="1"/>
+      <w:numFmt w:val="bullet"/>
+      <w:lvlText w:val=""/>
+      <w:lvlJc w:val="left"/>
+      <w:pPr>
+        <w:ind w:left="2880" w:hanging="360"/>
+      </w:pPr>
+      <w:rPr>
+        <w:rFonts w:ascii="Symbol" w:hAnsi="Symbol" w:hint="default"/>
+      </w:rPr>
+    </w:lvl>
+    <w:lvl w:ilvl="4" w:tplc="04090003" w:tentative="1">
+      <w:start w:val="1"/>
+      <w:numFmt w:val="bullet"/>
+      <w:lvlText w:val="o"/>
+      <w:lvlJc w:val="left"/>
+      <w:pPr>
+        <w:ind w:left="3600" w:hanging="360"/>
+      </w:pPr>
+      <w:rPr>
+        <w:rFonts w:ascii="Courier New" w:hAnsi="Courier New" w:cs="Courier New" w:hint="default"/>
+      </w:rPr>
+    </w:lvl>
+    <w:lvl w:ilvl="5" w:tplc="04090005" w:tentative="1">
+      <w:start w:val="1"/>
+      <w:numFmt w:val="bullet"/>
+      <w:lvlText w:val=""/>
+      <w:lvlJc w:val="left"/>
+      <w:pPr>
+        <w:ind w:left="4320" w:hanging="360"/>
+      </w:pPr>
+      <w:rPr>
+        <w:rFonts w:ascii="Wingdings" w:hAnsi="Wingdings" w:hint="default"/>
+      </w:rPr>
+    </w:lvl>
+    <w:lvl w:ilvl="6" w:tplc="04090001" w:tentative="1">
+      <w:start w:val="1"/>
+      <w:numFmt w:val="bullet"/>
+      <w:lvlText w:val=""/>
+      <w:lvlJc w:val="left"/>
+      <w:pPr>
+        <w:ind w:left="5040" w:hanging="360"/>
+      </w:pPr>
+      <w:rPr>
+        <w:rFonts w:ascii="Symbol" w:hAnsi="Symbol" w:hint="default"/>
+      </w:rPr>
+    </w:lvl>
+    <w:lvl w:ilvl="7" w:tplc="04090003" w:tentative="1">
+      <w:start w:val="1"/>
+      <w:numFmt w:val="bullet"/>
+      <w:lvlText w:val="o"/>
+      <w:lvlJc w:val="left"/>
+      <w:pPr>
+        <w:ind w:left="5760" w:hanging="360"/>
+      </w:pPr>
+      <w:rPr>
+        <w:rFonts w:ascii="Courier New" w:hAnsi="Courier New" w:cs="Courier New" w:hint="default"/>
+      </w:rPr>
+    </w:lvl>
+    <w:lvl w:ilvl="8" w:tplc="04090005" w:tentative="1">
+      <w:start w:val="1"/>
+      <w:numFmt w:val="bullet"/>
+      <w:lvlText w:val=""/>
+      <w:lvlJc w:val="left"/>
+      <w:pPr>
+        <w:ind w:left="6480" w:hanging="360"/>
+      </w:pPr>
+      <w:rPr>
+        <w:rFonts w:ascii="Wingdings" w:hAnsi="Wingdings" w:hint="default"/>
+      </w:rPr>
+    </w:lvl>
+  </w:abstractNum>
+  <w:abstractNum w:abstractNumId="6" w15:restartNumberingAfterBreak="0">
     <w:nsid w:val="1B1939D7"/>
     <w:multiLevelType w:val="multilevel"/>
     <w:tmpl w:val="74C29490"/>
@@ -7076,7 +7647,233 @@
       </w:rPr>
     </w:lvl>
   </w:abstractNum>
-  <w:abstractNum w:abstractNumId="5" w15:restartNumberingAfterBreak="0">
+  <w:abstractNum w:abstractNumId="7" w15:restartNumberingAfterBreak="0">
+    <w:nsid w:val="223753A0"/>
+    <w:multiLevelType w:val="hybridMultilevel"/>
+    <w:tmpl w:val="D1D8C634"/>
+    <w:lvl w:ilvl="0" w:tplc="04090001">
+      <w:start w:val="1"/>
+      <w:numFmt w:val="bullet"/>
+      <w:lvlText w:val=""/>
+      <w:lvlJc w:val="left"/>
+      <w:pPr>
+        <w:ind w:left="720" w:hanging="360"/>
+      </w:pPr>
+      <w:rPr>
+        <w:rFonts w:ascii="Symbol" w:hAnsi="Symbol" w:hint="default"/>
+      </w:rPr>
+    </w:lvl>
+    <w:lvl w:ilvl="1" w:tplc="04090003" w:tentative="1">
+      <w:start w:val="1"/>
+      <w:numFmt w:val="bullet"/>
+      <w:lvlText w:val="o"/>
+      <w:lvlJc w:val="left"/>
+      <w:pPr>
+        <w:ind w:left="1440" w:hanging="360"/>
+      </w:pPr>
+      <w:rPr>
+        <w:rFonts w:ascii="Courier New" w:hAnsi="Courier New" w:cs="Courier New" w:hint="default"/>
+      </w:rPr>
+    </w:lvl>
+    <w:lvl w:ilvl="2" w:tplc="04090005" w:tentative="1">
+      <w:start w:val="1"/>
+      <w:numFmt w:val="bullet"/>
+      <w:lvlText w:val=""/>
+      <w:lvlJc w:val="left"/>
+      <w:pPr>
+        <w:ind w:left="2160" w:hanging="360"/>
+      </w:pPr>
+      <w:rPr>
+        <w:rFonts w:ascii="Wingdings" w:hAnsi="Wingdings" w:hint="default"/>
+      </w:rPr>
+    </w:lvl>
+    <w:lvl w:ilvl="3" w:tplc="04090001" w:tentative="1">
+      <w:start w:val="1"/>
+      <w:numFmt w:val="bullet"/>
+      <w:lvlText w:val=""/>
+      <w:lvlJc w:val="left"/>
+      <w:pPr>
+        <w:ind w:left="2880" w:hanging="360"/>
+      </w:pPr>
+      <w:rPr>
+        <w:rFonts w:ascii="Symbol" w:hAnsi="Symbol" w:hint="default"/>
+      </w:rPr>
+    </w:lvl>
+    <w:lvl w:ilvl="4" w:tplc="04090003" w:tentative="1">
+      <w:start w:val="1"/>
+      <w:numFmt w:val="bullet"/>
+      <w:lvlText w:val="o"/>
+      <w:lvlJc w:val="left"/>
+      <w:pPr>
+        <w:ind w:left="3600" w:hanging="360"/>
+      </w:pPr>
+      <w:rPr>
+        <w:rFonts w:ascii="Courier New" w:hAnsi="Courier New" w:cs="Courier New" w:hint="default"/>
+      </w:rPr>
+    </w:lvl>
+    <w:lvl w:ilvl="5" w:tplc="04090005" w:tentative="1">
+      <w:start w:val="1"/>
+      <w:numFmt w:val="bullet"/>
+      <w:lvlText w:val=""/>
+      <w:lvlJc w:val="left"/>
+      <w:pPr>
+        <w:ind w:left="4320" w:hanging="360"/>
+      </w:pPr>
+      <w:rPr>
+        <w:rFonts w:ascii="Wingdings" w:hAnsi="Wingdings" w:hint="default"/>
+      </w:rPr>
+    </w:lvl>
+    <w:lvl w:ilvl="6" w:tplc="04090001" w:tentative="1">
+      <w:start w:val="1"/>
+      <w:numFmt w:val="bullet"/>
+      <w:lvlText w:val=""/>
+      <w:lvlJc w:val="left"/>
+      <w:pPr>
+        <w:ind w:left="5040" w:hanging="360"/>
+      </w:pPr>
+      <w:rPr>
+        <w:rFonts w:ascii="Symbol" w:hAnsi="Symbol" w:hint="default"/>
+      </w:rPr>
+    </w:lvl>
+    <w:lvl w:ilvl="7" w:tplc="04090003" w:tentative="1">
+      <w:start w:val="1"/>
+      <w:numFmt w:val="bullet"/>
+      <w:lvlText w:val="o"/>
+      <w:lvlJc w:val="left"/>
+      <w:pPr>
+        <w:ind w:left="5760" w:hanging="360"/>
+      </w:pPr>
+      <w:rPr>
+        <w:rFonts w:ascii="Courier New" w:hAnsi="Courier New" w:cs="Courier New" w:hint="default"/>
+      </w:rPr>
+    </w:lvl>
+    <w:lvl w:ilvl="8" w:tplc="04090005" w:tentative="1">
+      <w:start w:val="1"/>
+      <w:numFmt w:val="bullet"/>
+      <w:lvlText w:val=""/>
+      <w:lvlJc w:val="left"/>
+      <w:pPr>
+        <w:ind w:left="6480" w:hanging="360"/>
+      </w:pPr>
+      <w:rPr>
+        <w:rFonts w:ascii="Wingdings" w:hAnsi="Wingdings" w:hint="default"/>
+      </w:rPr>
+    </w:lvl>
+  </w:abstractNum>
+  <w:abstractNum w:abstractNumId="8" w15:restartNumberingAfterBreak="0">
+    <w:nsid w:val="250F7BA3"/>
+    <w:multiLevelType w:val="hybridMultilevel"/>
+    <w:tmpl w:val="040A37E0"/>
+    <w:lvl w:ilvl="0" w:tplc="04090001">
+      <w:start w:val="1"/>
+      <w:numFmt w:val="bullet"/>
+      <w:lvlText w:val=""/>
+      <w:lvlJc w:val="left"/>
+      <w:pPr>
+        <w:ind w:left="720" w:hanging="360"/>
+      </w:pPr>
+      <w:rPr>
+        <w:rFonts w:ascii="Symbol" w:hAnsi="Symbol" w:hint="default"/>
+      </w:rPr>
+    </w:lvl>
+    <w:lvl w:ilvl="1" w:tplc="04090003" w:tentative="1">
+      <w:start w:val="1"/>
+      <w:numFmt w:val="bullet"/>
+      <w:lvlText w:val="o"/>
+      <w:lvlJc w:val="left"/>
+      <w:pPr>
+        <w:ind w:left="1440" w:hanging="360"/>
+      </w:pPr>
+      <w:rPr>
+        <w:rFonts w:ascii="Courier New" w:hAnsi="Courier New" w:cs="Courier New" w:hint="default"/>
+      </w:rPr>
+    </w:lvl>
+    <w:lvl w:ilvl="2" w:tplc="04090005" w:tentative="1">
+      <w:start w:val="1"/>
+      <w:numFmt w:val="bullet"/>
+      <w:lvlText w:val=""/>
+      <w:lvlJc w:val="left"/>
+      <w:pPr>
+        <w:ind w:left="2160" w:hanging="360"/>
+      </w:pPr>
+      <w:rPr>
+        <w:rFonts w:ascii="Wingdings" w:hAnsi="Wingdings" w:hint="default"/>
+      </w:rPr>
+    </w:lvl>
+    <w:lvl w:ilvl="3" w:tplc="04090001" w:tentative="1">
+      <w:start w:val="1"/>
+      <w:numFmt w:val="bullet"/>
+      <w:lvlText w:val=""/>
+      <w:lvlJc w:val="left"/>
+      <w:pPr>
+        <w:ind w:left="2880" w:hanging="360"/>
+      </w:pPr>
+      <w:rPr>
+        <w:rFonts w:ascii="Symbol" w:hAnsi="Symbol" w:hint="default"/>
+      </w:rPr>
+    </w:lvl>
+    <w:lvl w:ilvl="4" w:tplc="04090003" w:tentative="1">
+      <w:start w:val="1"/>
+      <w:numFmt w:val="bullet"/>
+      <w:lvlText w:val="o"/>
+      <w:lvlJc w:val="left"/>
+      <w:pPr>
+        <w:ind w:left="3600" w:hanging="360"/>
+      </w:pPr>
+      <w:rPr>
+        <w:rFonts w:ascii="Courier New" w:hAnsi="Courier New" w:cs="Courier New" w:hint="default"/>
+      </w:rPr>
+    </w:lvl>
+    <w:lvl w:ilvl="5" w:tplc="04090005" w:tentative="1">
+      <w:start w:val="1"/>
+      <w:numFmt w:val="bullet"/>
+      <w:lvlText w:val=""/>
+      <w:lvlJc w:val="left"/>
+      <w:pPr>
+        <w:ind w:left="4320" w:hanging="360"/>
+      </w:pPr>
+      <w:rPr>
+        <w:rFonts w:ascii="Wingdings" w:hAnsi="Wingdings" w:hint="default"/>
+      </w:rPr>
+    </w:lvl>
+    <w:lvl w:ilvl="6" w:tplc="04090001" w:tentative="1">
+      <w:start w:val="1"/>
+      <w:numFmt w:val="bullet"/>
+      <w:lvlText w:val=""/>
+      <w:lvlJc w:val="left"/>
+      <w:pPr>
+        <w:ind w:left="5040" w:hanging="360"/>
+      </w:pPr>
+      <w:rPr>
+        <w:rFonts w:ascii="Symbol" w:hAnsi="Symbol" w:hint="default"/>
+      </w:rPr>
+    </w:lvl>
+    <w:lvl w:ilvl="7" w:tplc="04090003" w:tentative="1">
+      <w:start w:val="1"/>
+      <w:numFmt w:val="bullet"/>
+      <w:lvlText w:val="o"/>
+      <w:lvlJc w:val="left"/>
+      <w:pPr>
+        <w:ind w:left="5760" w:hanging="360"/>
+      </w:pPr>
+      <w:rPr>
+        <w:rFonts w:ascii="Courier New" w:hAnsi="Courier New" w:cs="Courier New" w:hint="default"/>
+      </w:rPr>
+    </w:lvl>
+    <w:lvl w:ilvl="8" w:tplc="04090005" w:tentative="1">
+      <w:start w:val="1"/>
+      <w:numFmt w:val="bullet"/>
+      <w:lvlText w:val=""/>
+      <w:lvlJc w:val="left"/>
+      <w:pPr>
+        <w:ind w:left="6480" w:hanging="360"/>
+      </w:pPr>
+      <w:rPr>
+        <w:rFonts w:ascii="Wingdings" w:hAnsi="Wingdings" w:hint="default"/>
+      </w:rPr>
+    </w:lvl>
+  </w:abstractNum>
+  <w:abstractNum w:abstractNumId="9" w15:restartNumberingAfterBreak="0">
     <w:nsid w:val="274001E0"/>
     <w:multiLevelType w:val="multilevel"/>
     <w:tmpl w:val="2C42533A"/>
@@ -7189,7 +7986,7 @@
       </w:rPr>
     </w:lvl>
   </w:abstractNum>
-  <w:abstractNum w:abstractNumId="6" w15:restartNumberingAfterBreak="0">
+  <w:abstractNum w:abstractNumId="10" w15:restartNumberingAfterBreak="0">
     <w:nsid w:val="33796F09"/>
     <w:multiLevelType w:val="multilevel"/>
     <w:tmpl w:val="0EAEA3E6"/>
@@ -7302,7 +8099,7 @@
       </w:rPr>
     </w:lvl>
   </w:abstractNum>
-  <w:abstractNum w:abstractNumId="7" w15:restartNumberingAfterBreak="0">
+  <w:abstractNum w:abstractNumId="11" w15:restartNumberingAfterBreak="0">
     <w:nsid w:val="37922A08"/>
     <w:multiLevelType w:val="multilevel"/>
     <w:tmpl w:val="6C2ADF50"/>
@@ -7415,7 +8212,7 @@
       </w:rPr>
     </w:lvl>
   </w:abstractNum>
-  <w:abstractNum w:abstractNumId="8" w15:restartNumberingAfterBreak="0">
+  <w:abstractNum w:abstractNumId="12" w15:restartNumberingAfterBreak="0">
     <w:nsid w:val="3D603C25"/>
     <w:multiLevelType w:val="multilevel"/>
     <w:tmpl w:val="41A013FA"/>
@@ -7528,7 +8325,7 @@
       </w:rPr>
     </w:lvl>
   </w:abstractNum>
-  <w:abstractNum w:abstractNumId="9" w15:restartNumberingAfterBreak="0">
+  <w:abstractNum w:abstractNumId="13" w15:restartNumberingAfterBreak="0">
     <w:nsid w:val="402F0FF8"/>
     <w:multiLevelType w:val="multilevel"/>
     <w:tmpl w:val="7E783F32"/>
@@ -7641,7 +8438,7 @@
       </w:rPr>
     </w:lvl>
   </w:abstractNum>
-  <w:abstractNum w:abstractNumId="10" w15:restartNumberingAfterBreak="0">
+  <w:abstractNum w:abstractNumId="14" w15:restartNumberingAfterBreak="0">
     <w:nsid w:val="47886F51"/>
     <w:multiLevelType w:val="multilevel"/>
     <w:tmpl w:val="8D74171E"/>
@@ -7754,7 +8551,120 @@
       </w:rPr>
     </w:lvl>
   </w:abstractNum>
-  <w:abstractNum w:abstractNumId="11" w15:restartNumberingAfterBreak="0">
+  <w:abstractNum w:abstractNumId="15" w15:restartNumberingAfterBreak="0">
+    <w:nsid w:val="496869C2"/>
+    <w:multiLevelType w:val="hybridMultilevel"/>
+    <w:tmpl w:val="1CFA0000"/>
+    <w:lvl w:ilvl="0" w:tplc="04090001">
+      <w:start w:val="1"/>
+      <w:numFmt w:val="bullet"/>
+      <w:lvlText w:val=""/>
+      <w:lvlJc w:val="left"/>
+      <w:pPr>
+        <w:ind w:left="720" w:hanging="360"/>
+      </w:pPr>
+      <w:rPr>
+        <w:rFonts w:ascii="Symbol" w:hAnsi="Symbol" w:hint="default"/>
+      </w:rPr>
+    </w:lvl>
+    <w:lvl w:ilvl="1" w:tplc="04090003" w:tentative="1">
+      <w:start w:val="1"/>
+      <w:numFmt w:val="bullet"/>
+      <w:lvlText w:val="o"/>
+      <w:lvlJc w:val="left"/>
+      <w:pPr>
+        <w:ind w:left="1440" w:hanging="360"/>
+      </w:pPr>
+      <w:rPr>
+        <w:rFonts w:ascii="Courier New" w:hAnsi="Courier New" w:cs="Courier New" w:hint="default"/>
+      </w:rPr>
+    </w:lvl>
+    <w:lvl w:ilvl="2" w:tplc="04090005" w:tentative="1">
+      <w:start w:val="1"/>
+      <w:numFmt w:val="bullet"/>
+      <w:lvlText w:val=""/>
+      <w:lvlJc w:val="left"/>
+      <w:pPr>
+        <w:ind w:left="2160" w:hanging="360"/>
+      </w:pPr>
+      <w:rPr>
+        <w:rFonts w:ascii="Wingdings" w:hAnsi="Wingdings" w:hint="default"/>
+      </w:rPr>
+    </w:lvl>
+    <w:lvl w:ilvl="3" w:tplc="04090001" w:tentative="1">
+      <w:start w:val="1"/>
+      <w:numFmt w:val="bullet"/>
+      <w:lvlText w:val=""/>
+      <w:lvlJc w:val="left"/>
+      <w:pPr>
+        <w:ind w:left="2880" w:hanging="360"/>
+      </w:pPr>
+      <w:rPr>
+        <w:rFonts w:ascii="Symbol" w:hAnsi="Symbol" w:hint="default"/>
+      </w:rPr>
+    </w:lvl>
+    <w:lvl w:ilvl="4" w:tplc="04090003" w:tentative="1">
+      <w:start w:val="1"/>
+      <w:numFmt w:val="bullet"/>
+      <w:lvlText w:val="o"/>
+      <w:lvlJc w:val="left"/>
+      <w:pPr>
+        <w:ind w:left="3600" w:hanging="360"/>
+      </w:pPr>
+      <w:rPr>
+        <w:rFonts w:ascii="Courier New" w:hAnsi="Courier New" w:cs="Courier New" w:hint="default"/>
+      </w:rPr>
+    </w:lvl>
+    <w:lvl w:ilvl="5" w:tplc="04090005" w:tentative="1">
+      <w:start w:val="1"/>
+      <w:numFmt w:val="bullet"/>
+      <w:lvlText w:val=""/>
+      <w:lvlJc w:val="left"/>
+      <w:pPr>
+        <w:ind w:left="4320" w:hanging="360"/>
+      </w:pPr>
+      <w:rPr>
+        <w:rFonts w:ascii="Wingdings" w:hAnsi="Wingdings" w:hint="default"/>
+      </w:rPr>
+    </w:lvl>
+    <w:lvl w:ilvl="6" w:tplc="04090001" w:tentative="1">
+      <w:start w:val="1"/>
+      <w:numFmt w:val="bullet"/>
+      <w:lvlText w:val=""/>
+      <w:lvlJc w:val="left"/>
+      <w:pPr>
+        <w:ind w:left="5040" w:hanging="360"/>
+      </w:pPr>
+      <w:rPr>
+        <w:rFonts w:ascii="Symbol" w:hAnsi="Symbol" w:hint="default"/>
+      </w:rPr>
+    </w:lvl>
+    <w:lvl w:ilvl="7" w:tplc="04090003" w:tentative="1">
+      <w:start w:val="1"/>
+      <w:numFmt w:val="bullet"/>
+      <w:lvlText w:val="o"/>
+      <w:lvlJc w:val="left"/>
+      <w:pPr>
+        <w:ind w:left="5760" w:hanging="360"/>
+      </w:pPr>
+      <w:rPr>
+        <w:rFonts w:ascii="Courier New" w:hAnsi="Courier New" w:cs="Courier New" w:hint="default"/>
+      </w:rPr>
+    </w:lvl>
+    <w:lvl w:ilvl="8" w:tplc="04090005" w:tentative="1">
+      <w:start w:val="1"/>
+      <w:numFmt w:val="bullet"/>
+      <w:lvlText w:val=""/>
+      <w:lvlJc w:val="left"/>
+      <w:pPr>
+        <w:ind w:left="6480" w:hanging="360"/>
+      </w:pPr>
+      <w:rPr>
+        <w:rFonts w:ascii="Wingdings" w:hAnsi="Wingdings" w:hint="default"/>
+      </w:rPr>
+    </w:lvl>
+  </w:abstractNum>
+  <w:abstractNum w:abstractNumId="16" w15:restartNumberingAfterBreak="0">
     <w:nsid w:val="4B2E7108"/>
     <w:multiLevelType w:val="multilevel"/>
     <w:tmpl w:val="323A3FCA"/>
@@ -7867,7 +8777,7 @@
       </w:rPr>
     </w:lvl>
   </w:abstractNum>
-  <w:abstractNum w:abstractNumId="12" w15:restartNumberingAfterBreak="0">
+  <w:abstractNum w:abstractNumId="17" w15:restartNumberingAfterBreak="0">
     <w:nsid w:val="4DAC120F"/>
     <w:multiLevelType w:val="multilevel"/>
     <w:tmpl w:val="DFF66BBC"/>
@@ -7980,7 +8890,7 @@
       </w:rPr>
     </w:lvl>
   </w:abstractNum>
-  <w:abstractNum w:abstractNumId="13" w15:restartNumberingAfterBreak="0">
+  <w:abstractNum w:abstractNumId="18" w15:restartNumberingAfterBreak="0">
     <w:nsid w:val="51E03BA0"/>
     <w:multiLevelType w:val="multilevel"/>
     <w:tmpl w:val="3392B546"/>
@@ -8093,7 +9003,7 @@
       </w:rPr>
     </w:lvl>
   </w:abstractNum>
-  <w:abstractNum w:abstractNumId="14" w15:restartNumberingAfterBreak="0">
+  <w:abstractNum w:abstractNumId="19" w15:restartNumberingAfterBreak="0">
     <w:nsid w:val="5384320D"/>
     <w:multiLevelType w:val="multilevel"/>
     <w:tmpl w:val="CF1C12E2"/>
@@ -8206,7 +9116,7 @@
       </w:rPr>
     </w:lvl>
   </w:abstractNum>
-  <w:abstractNum w:abstractNumId="15" w15:restartNumberingAfterBreak="0">
+  <w:abstractNum w:abstractNumId="20" w15:restartNumberingAfterBreak="0">
     <w:nsid w:val="54F04F4A"/>
     <w:multiLevelType w:val="multilevel"/>
     <w:tmpl w:val="0228FCD2"/>
@@ -8319,7 +9229,7 @@
       </w:rPr>
     </w:lvl>
   </w:abstractNum>
-  <w:abstractNum w:abstractNumId="16" w15:restartNumberingAfterBreak="0">
+  <w:abstractNum w:abstractNumId="21" w15:restartNumberingAfterBreak="0">
     <w:nsid w:val="582E1EEE"/>
     <w:multiLevelType w:val="multilevel"/>
     <w:tmpl w:val="9A3A3C98"/>
@@ -8432,7 +9342,7 @@
       </w:rPr>
     </w:lvl>
   </w:abstractNum>
-  <w:abstractNum w:abstractNumId="17" w15:restartNumberingAfterBreak="0">
+  <w:abstractNum w:abstractNumId="22" w15:restartNumberingAfterBreak="0">
     <w:nsid w:val="638F422B"/>
     <w:multiLevelType w:val="multilevel"/>
     <w:tmpl w:val="775EB4C0"/>
@@ -8545,7 +9455,7 @@
       </w:rPr>
     </w:lvl>
   </w:abstractNum>
-  <w:abstractNum w:abstractNumId="18" w15:restartNumberingAfterBreak="0">
+  <w:abstractNum w:abstractNumId="23" w15:restartNumberingAfterBreak="0">
     <w:nsid w:val="66A22F4E"/>
     <w:multiLevelType w:val="multilevel"/>
     <w:tmpl w:val="E326E4BC"/>
@@ -8658,7 +9568,7 @@
       </w:rPr>
     </w:lvl>
   </w:abstractNum>
-  <w:abstractNum w:abstractNumId="19" w15:restartNumberingAfterBreak="0">
+  <w:abstractNum w:abstractNumId="24" w15:restartNumberingAfterBreak="0">
     <w:nsid w:val="683E537D"/>
     <w:multiLevelType w:val="multilevel"/>
     <w:tmpl w:val="57F8489C"/>
@@ -8771,7 +9681,93 @@
       </w:rPr>
     </w:lvl>
   </w:abstractNum>
-  <w:abstractNum w:abstractNumId="20" w15:restartNumberingAfterBreak="0">
+  <w:abstractNum w:abstractNumId="25" w15:restartNumberingAfterBreak="0">
+    <w:nsid w:val="68F014FA"/>
+    <w:multiLevelType w:val="hybridMultilevel"/>
+    <w:tmpl w:val="01266398"/>
+    <w:lvl w:ilvl="0" w:tplc="0409000F">
+      <w:start w:val="1"/>
+      <w:numFmt w:val="decimal"/>
+      <w:lvlText w:val="%1."/>
+      <w:lvlJc w:val="left"/>
+      <w:pPr>
+        <w:ind w:left="720" w:hanging="360"/>
+      </w:pPr>
+    </w:lvl>
+    <w:lvl w:ilvl="1" w:tplc="04090019" w:tentative="1">
+      <w:start w:val="1"/>
+      <w:numFmt w:val="lowerLetter"/>
+      <w:lvlText w:val="%2."/>
+      <w:lvlJc w:val="left"/>
+      <w:pPr>
+        <w:ind w:left="1440" w:hanging="360"/>
+      </w:pPr>
+    </w:lvl>
+    <w:lvl w:ilvl="2" w:tplc="0409001B" w:tentative="1">
+      <w:start w:val="1"/>
+      <w:numFmt w:val="lowerRoman"/>
+      <w:lvlText w:val="%3."/>
+      <w:lvlJc w:val="right"/>
+      <w:pPr>
+        <w:ind w:left="2160" w:hanging="180"/>
+      </w:pPr>
+    </w:lvl>
+    <w:lvl w:ilvl="3" w:tplc="0409000F" w:tentative="1">
+      <w:start w:val="1"/>
+      <w:numFmt w:val="decimal"/>
+      <w:lvlText w:val="%4."/>
+      <w:lvlJc w:val="left"/>
+      <w:pPr>
+        <w:ind w:left="2880" w:hanging="360"/>
+      </w:pPr>
+    </w:lvl>
+    <w:lvl w:ilvl="4" w:tplc="04090019" w:tentative="1">
+      <w:start w:val="1"/>
+      <w:numFmt w:val="lowerLetter"/>
+      <w:lvlText w:val="%5."/>
+      <w:lvlJc w:val="left"/>
+      <w:pPr>
+        <w:ind w:left="3600" w:hanging="360"/>
+      </w:pPr>
+    </w:lvl>
+    <w:lvl w:ilvl="5" w:tplc="0409001B" w:tentative="1">
+      <w:start w:val="1"/>
+      <w:numFmt w:val="lowerRoman"/>
+      <w:lvlText w:val="%6."/>
+      <w:lvlJc w:val="right"/>
+      <w:pPr>
+        <w:ind w:left="4320" w:hanging="180"/>
+      </w:pPr>
+    </w:lvl>
+    <w:lvl w:ilvl="6" w:tplc="0409000F" w:tentative="1">
+      <w:start w:val="1"/>
+      <w:numFmt w:val="decimal"/>
+      <w:lvlText w:val="%7."/>
+      <w:lvlJc w:val="left"/>
+      <w:pPr>
+        <w:ind w:left="5040" w:hanging="360"/>
+      </w:pPr>
+    </w:lvl>
+    <w:lvl w:ilvl="7" w:tplc="04090019" w:tentative="1">
+      <w:start w:val="1"/>
+      <w:numFmt w:val="lowerLetter"/>
+      <w:lvlText w:val="%8."/>
+      <w:lvlJc w:val="left"/>
+      <w:pPr>
+        <w:ind w:left="5760" w:hanging="360"/>
+      </w:pPr>
+    </w:lvl>
+    <w:lvl w:ilvl="8" w:tplc="0409001B" w:tentative="1">
+      <w:start w:val="1"/>
+      <w:numFmt w:val="lowerRoman"/>
+      <w:lvlText w:val="%9."/>
+      <w:lvlJc w:val="right"/>
+      <w:pPr>
+        <w:ind w:left="6480" w:hanging="180"/>
+      </w:pPr>
+    </w:lvl>
+  </w:abstractNum>
+  <w:abstractNum w:abstractNumId="26" w15:restartNumberingAfterBreak="0">
     <w:nsid w:val="6A674522"/>
     <w:multiLevelType w:val="multilevel"/>
     <w:tmpl w:val="E6CCD96A"/>
@@ -8884,7 +9880,7 @@
       </w:rPr>
     </w:lvl>
   </w:abstractNum>
-  <w:abstractNum w:abstractNumId="21" w15:restartNumberingAfterBreak="0">
+  <w:abstractNum w:abstractNumId="27" w15:restartNumberingAfterBreak="0">
     <w:nsid w:val="6B1D7A46"/>
     <w:multiLevelType w:val="multilevel"/>
     <w:tmpl w:val="6874B15E"/>
@@ -8997,7 +9993,7 @@
       </w:rPr>
     </w:lvl>
   </w:abstractNum>
-  <w:abstractNum w:abstractNumId="22" w15:restartNumberingAfterBreak="0">
+  <w:abstractNum w:abstractNumId="28" w15:restartNumberingAfterBreak="0">
     <w:nsid w:val="6B7245C1"/>
     <w:multiLevelType w:val="multilevel"/>
     <w:tmpl w:val="7E9C8A62"/>
@@ -9110,7 +10106,7 @@
       </w:rPr>
     </w:lvl>
   </w:abstractNum>
-  <w:abstractNum w:abstractNumId="23" w15:restartNumberingAfterBreak="0">
+  <w:abstractNum w:abstractNumId="29" w15:restartNumberingAfterBreak="0">
     <w:nsid w:val="6E44069C"/>
     <w:multiLevelType w:val="multilevel"/>
     <w:tmpl w:val="694C01FA"/>
@@ -9223,7 +10219,7 @@
       </w:rPr>
     </w:lvl>
   </w:abstractNum>
-  <w:abstractNum w:abstractNumId="24" w15:restartNumberingAfterBreak="0">
+  <w:abstractNum w:abstractNumId="30" w15:restartNumberingAfterBreak="0">
     <w:nsid w:val="6F4C0C1E"/>
     <w:multiLevelType w:val="multilevel"/>
     <w:tmpl w:val="FA46D3C2"/>
@@ -9336,7 +10332,7 @@
       </w:rPr>
     </w:lvl>
   </w:abstractNum>
-  <w:abstractNum w:abstractNumId="25" w15:restartNumberingAfterBreak="0">
+  <w:abstractNum w:abstractNumId="31" w15:restartNumberingAfterBreak="0">
     <w:nsid w:val="70F10E54"/>
     <w:multiLevelType w:val="multilevel"/>
     <w:tmpl w:val="B8CAD12E"/>
@@ -9449,7 +10445,7 @@
       </w:rPr>
     </w:lvl>
   </w:abstractNum>
-  <w:abstractNum w:abstractNumId="26" w15:restartNumberingAfterBreak="0">
+  <w:abstractNum w:abstractNumId="32" w15:restartNumberingAfterBreak="0">
     <w:nsid w:val="728C2DDD"/>
     <w:multiLevelType w:val="multilevel"/>
     <w:tmpl w:val="785E1D8A"/>
@@ -9562,7 +10558,7 @@
       </w:rPr>
     </w:lvl>
   </w:abstractNum>
-  <w:abstractNum w:abstractNumId="27" w15:restartNumberingAfterBreak="0">
+  <w:abstractNum w:abstractNumId="33" w15:restartNumberingAfterBreak="0">
     <w:nsid w:val="743D249F"/>
     <w:multiLevelType w:val="multilevel"/>
     <w:tmpl w:val="495E180E"/>
@@ -9676,88 +10672,106 @@
     </w:lvl>
   </w:abstractNum>
   <w:num w:numId="1" w16cid:durableId="1748109969">
-    <w:abstractNumId w:val="20"/>
+    <w:abstractNumId w:val="26"/>
   </w:num>
   <w:num w:numId="2" w16cid:durableId="1341472782">
-    <w:abstractNumId w:val="8"/>
+    <w:abstractNumId w:val="12"/>
   </w:num>
   <w:num w:numId="3" w16cid:durableId="1237058345">
-    <w:abstractNumId w:val="4"/>
+    <w:abstractNumId w:val="6"/>
   </w:num>
   <w:num w:numId="4" w16cid:durableId="1558280876">
     <w:abstractNumId w:val="0"/>
   </w:num>
   <w:num w:numId="5" w16cid:durableId="591470292">
-    <w:abstractNumId w:val="27"/>
+    <w:abstractNumId w:val="33"/>
   </w:num>
   <w:num w:numId="6" w16cid:durableId="1599025602">
-    <w:abstractNumId w:val="22"/>
+    <w:abstractNumId w:val="28"/>
   </w:num>
   <w:num w:numId="7" w16cid:durableId="941838720">
+    <w:abstractNumId w:val="23"/>
+  </w:num>
+  <w:num w:numId="8" w16cid:durableId="1509901418">
     <w:abstractNumId w:val="18"/>
   </w:num>
-  <w:num w:numId="8" w16cid:durableId="1509901418">
-    <w:abstractNumId w:val="13"/>
-  </w:num>
   <w:num w:numId="9" w16cid:durableId="519202805">
-    <w:abstractNumId w:val="2"/>
+    <w:abstractNumId w:val="3"/>
   </w:num>
   <w:num w:numId="10" w16cid:durableId="727654092">
-    <w:abstractNumId w:val="26"/>
+    <w:abstractNumId w:val="32"/>
   </w:num>
   <w:num w:numId="11" w16cid:durableId="724530920">
-    <w:abstractNumId w:val="11"/>
+    <w:abstractNumId w:val="16"/>
   </w:num>
   <w:num w:numId="12" w16cid:durableId="2050492210">
-    <w:abstractNumId w:val="16"/>
+    <w:abstractNumId w:val="21"/>
   </w:num>
   <w:num w:numId="13" w16cid:durableId="1346402740">
-    <w:abstractNumId w:val="12"/>
+    <w:abstractNumId w:val="17"/>
   </w:num>
   <w:num w:numId="14" w16cid:durableId="308753872">
-    <w:abstractNumId w:val="19"/>
+    <w:abstractNumId w:val="24"/>
   </w:num>
   <w:num w:numId="15" w16cid:durableId="1441141635">
     <w:abstractNumId w:val="1"/>
   </w:num>
   <w:num w:numId="16" w16cid:durableId="317727312">
+    <w:abstractNumId w:val="11"/>
+  </w:num>
+  <w:num w:numId="17" w16cid:durableId="1805007329">
+    <w:abstractNumId w:val="22"/>
+  </w:num>
+  <w:num w:numId="18" w16cid:durableId="559679220">
+    <w:abstractNumId w:val="30"/>
+  </w:num>
+  <w:num w:numId="19" w16cid:durableId="1866169354">
+    <w:abstractNumId w:val="29"/>
+  </w:num>
+  <w:num w:numId="20" w16cid:durableId="311644433">
+    <w:abstractNumId w:val="4"/>
+  </w:num>
+  <w:num w:numId="21" w16cid:durableId="162816773">
+    <w:abstractNumId w:val="27"/>
+  </w:num>
+  <w:num w:numId="22" w16cid:durableId="1037924983">
+    <w:abstractNumId w:val="10"/>
+  </w:num>
+  <w:num w:numId="23" w16cid:durableId="906766897">
+    <w:abstractNumId w:val="20"/>
+  </w:num>
+  <w:num w:numId="24" w16cid:durableId="316108386">
+    <w:abstractNumId w:val="19"/>
+  </w:num>
+  <w:num w:numId="25" w16cid:durableId="1862088771">
+    <w:abstractNumId w:val="9"/>
+  </w:num>
+  <w:num w:numId="26" w16cid:durableId="336151603">
+    <w:abstractNumId w:val="31"/>
+  </w:num>
+  <w:num w:numId="27" w16cid:durableId="1751581801">
+    <w:abstractNumId w:val="13"/>
+  </w:num>
+  <w:num w:numId="28" w16cid:durableId="1358313549">
+    <w:abstractNumId w:val="14"/>
+  </w:num>
+  <w:num w:numId="29" w16cid:durableId="1229727562">
+    <w:abstractNumId w:val="2"/>
+  </w:num>
+  <w:num w:numId="30" w16cid:durableId="1406298873">
     <w:abstractNumId w:val="7"/>
   </w:num>
-  <w:num w:numId="17" w16cid:durableId="1805007329">
-    <w:abstractNumId w:val="17"/>
+  <w:num w:numId="31" w16cid:durableId="1436512552">
+    <w:abstractNumId w:val="25"/>
   </w:num>
-  <w:num w:numId="18" w16cid:durableId="559679220">
-    <w:abstractNumId w:val="24"/>
+  <w:num w:numId="32" w16cid:durableId="1727949858">
+    <w:abstractNumId w:val="5"/>
   </w:num>
-  <w:num w:numId="19" w16cid:durableId="1866169354">
-    <w:abstractNumId w:val="23"/>
-  </w:num>
-  <w:num w:numId="20" w16cid:durableId="311644433">
-    <w:abstractNumId w:val="3"/>
-  </w:num>
-  <w:num w:numId="21" w16cid:durableId="162816773">
-    <w:abstractNumId w:val="21"/>
-  </w:num>
-  <w:num w:numId="22" w16cid:durableId="1037924983">
-    <w:abstractNumId w:val="6"/>
-  </w:num>
-  <w:num w:numId="23" w16cid:durableId="906766897">
+  <w:num w:numId="33" w16cid:durableId="732778295">
     <w:abstractNumId w:val="15"/>
   </w:num>
-  <w:num w:numId="24" w16cid:durableId="316108386">
-    <w:abstractNumId w:val="14"/>
-  </w:num>
-  <w:num w:numId="25" w16cid:durableId="1862088771">
-    <w:abstractNumId w:val="5"/>
-  </w:num>
-  <w:num w:numId="26" w16cid:durableId="336151603">
-    <w:abstractNumId w:val="25"/>
-  </w:num>
-  <w:num w:numId="27" w16cid:durableId="1751581801">
-    <w:abstractNumId w:val="9"/>
-  </w:num>
-  <w:num w:numId="28" w16cid:durableId="1358313549">
-    <w:abstractNumId w:val="10"/>
+  <w:num w:numId="34" w16cid:durableId="1805273049">
+    <w:abstractNumId w:val="8"/>
   </w:num>
 </w:numbering>
 </file>
@@ -10340,6 +11354,17 @@
       <w:szCs w:val="30"/>
     </w:rPr>
   </w:style>
+  <w:style w:type="paragraph" w:styleId="ListParagraph">
+    <w:name w:val="List Paragraph"/>
+    <w:basedOn w:val="Normal"/>
+    <w:uiPriority w:val="34"/>
+    <w:qFormat/>
+    <w:rsid w:val="002962E5"/>
+    <w:pPr>
+      <w:ind w:left="720"/>
+      <w:contextualSpacing/>
+    </w:pPr>
+  </w:style>
 </w:styles>
 </file>
 

</xml_diff>

<commit_message>
Update Persian Report - Various ML Methods
</commit_message>
<xml_diff>
--- a/Document/Report.docx
+++ b/Document/Report.docx
@@ -1373,28 +1373,41 @@
     <w:p>
       <w:pPr>
         <w:spacing w:before="240" w:after="240"/>
-      </w:pPr>
-      <w:r>
-        <w:rPr>
+        <w:rPr>
+          <w:b/>
+          <w:bCs/>
+        </w:rPr>
+      </w:pPr>
+      <w:r>
+        <w:rPr>
+          <w:b/>
+          <w:bCs/>
           <w:rtl/>
         </w:rPr>
         <w:lastRenderedPageBreak/>
-        <w:t xml:space="preserve">برخی از فریم‌ورک‌های مشابه </w:t>
+        <w:t xml:space="preserve">فریم‌ورک‌های مشابه </w:t>
       </w:r>
       <w:proofErr w:type="spellStart"/>
       <w:r>
+        <w:rPr>
+          <w:b/>
+          <w:bCs/>
+        </w:rPr>
         <w:t>TinyML</w:t>
       </w:r>
       <w:proofErr w:type="spellEnd"/>
       <w:r>
         <w:rPr>
-          <w:rtl/>
-        </w:rPr>
-        <w:t xml:space="preserve"> برای سیستم‌های تعبیه‌شده:</w:t>
-      </w:r>
-    </w:p>
-    <w:p>
-      <w:pPr>
+          <w:b/>
+          <w:bCs/>
+          <w:rtl/>
+        </w:rPr>
+        <w:t xml:space="preserve"> برای سیستم‌های تعبیه‌شده</w:t>
+      </w:r>
+    </w:p>
+    <w:p>
+      <w:pPr>
+        <w:bidi w:val="0"/>
         <w:spacing w:before="240" w:after="240"/>
       </w:pPr>
       <w:r>
@@ -1552,6 +1565,29 @@
       <w:pPr>
         <w:spacing w:before="240" w:after="240"/>
       </w:pPr>
+    </w:p>
+    <w:p>
+      <w:pPr>
+        <w:rPr>
+          <w:b/>
+          <w:color w:val="000000"/>
+          <w:sz w:val="26"/>
+          <w:szCs w:val="26"/>
+          <w:rtl/>
+        </w:rPr>
+      </w:pPr>
+      <w:bookmarkStart w:id="7" w:name="_uv78p7nfo4no" w:colFirst="0" w:colLast="0"/>
+      <w:bookmarkEnd w:id="7"/>
+      <w:r>
+        <w:rPr>
+          <w:b/>
+          <w:color w:val="000000"/>
+          <w:sz w:val="26"/>
+          <w:szCs w:val="26"/>
+          <w:rtl/>
+        </w:rPr>
+        <w:br w:type="page"/>
+      </w:r>
     </w:p>
     <w:p>
       <w:pPr>
@@ -1561,23 +1597,22 @@
         <w:spacing w:before="280"/>
         <w:rPr>
           <w:rFonts w:ascii="Vazirmatn" w:eastAsia="Vazirmatn" w:hAnsi="Vazirmatn" w:cs="Vazirmatn"/>
-          <w:b/>
+          <w:bCs/>
           <w:color w:val="000000"/>
-          <w:sz w:val="26"/>
-          <w:szCs w:val="26"/>
-        </w:rPr>
-      </w:pPr>
-      <w:bookmarkStart w:id="7" w:name="_uv78p7nfo4no" w:colFirst="0" w:colLast="0"/>
-      <w:bookmarkEnd w:id="7"/>
+          <w:sz w:val="24"/>
+          <w:szCs w:val="24"/>
+        </w:rPr>
+      </w:pPr>
       <w:r>
         <w:rPr>
           <w:rFonts w:ascii="Vazirmatn" w:eastAsia="Vazirmatn" w:hAnsi="Vazirmatn" w:cs="Vazirmatn"/>
-          <w:b/>
+          <w:bCs/>
           <w:color w:val="000000"/>
-          <w:sz w:val="26"/>
-          <w:szCs w:val="26"/>
-          <w:rtl/>
-        </w:rPr>
+          <w:sz w:val="24"/>
+          <w:szCs w:val="24"/>
+          <w:rtl/>
+        </w:rPr>
+        <w:lastRenderedPageBreak/>
         <w:t>فشرده‌سازی و بهینه‌سازی مدل‌های یادگیری ماشین</w:t>
       </w:r>
     </w:p>
@@ -1589,7 +1624,6 @@
         <w:rPr>
           <w:rtl/>
         </w:rPr>
-        <w:lastRenderedPageBreak/>
         <w:t>تکنیک‌های فشرده‌سازی مدل یکی از موضوعات داغ در زمینه یادگیری ماشین تعبیه‌شده است. این تکنیک‌ها به کاهش حجم مدل‌ها و صرفه‌جویی در منابع کمک می‌کنند:</w:t>
       </w:r>
     </w:p>
@@ -1607,13 +1641,35 @@
           <w:b/>
           <w:rtl/>
         </w:rPr>
-        <w:t>کوآنتیزاسیون (</w:t>
-      </w:r>
-      <w:r>
-        <w:rPr>
-          <w:b/>
-        </w:rPr>
-        <w:t>Quantization)</w:t>
+        <w:t>کوآنتیزاسیون</w:t>
+      </w:r>
+      <w:r>
+        <w:rPr>
+          <w:rFonts w:hint="cs"/>
+          <w:b/>
+          <w:rtl/>
+        </w:rPr>
+        <w:t xml:space="preserve"> </w:t>
+      </w:r>
+      <w:r>
+        <w:rPr>
+          <w:b/>
+          <w:lang w:val="en-US"/>
+        </w:rPr>
+        <w:t>|</w:t>
+      </w:r>
+      <w:r>
+        <w:rPr>
+          <w:b/>
+          <w:rtl/>
+        </w:rPr>
+        <w:t xml:space="preserve"> </w:t>
+      </w:r>
+      <w:r>
+        <w:rPr>
+          <w:b/>
+        </w:rPr>
+        <w:t>Quantization</w:t>
       </w:r>
       <w:r>
         <w:rPr>
@@ -1635,13 +1691,28 @@
           <w:b/>
           <w:rtl/>
         </w:rPr>
-        <w:t>تقطیر دانش (</w:t>
-      </w:r>
-      <w:r>
-        <w:rPr>
-          <w:b/>
-        </w:rPr>
-        <w:t>Knowledge Distillation)</w:t>
+        <w:t>تقطیر دانش</w:t>
+      </w:r>
+      <w:r>
+        <w:rPr>
+          <w:rFonts w:hint="cs"/>
+          <w:b/>
+          <w:rtl/>
+        </w:rPr>
+        <w:t xml:space="preserve"> |</w:t>
+      </w:r>
+      <w:r>
+        <w:rPr>
+          <w:b/>
+          <w:rtl/>
+        </w:rPr>
+        <w:t xml:space="preserve"> </w:t>
+      </w:r>
+      <w:r>
+        <w:rPr>
+          <w:b/>
+        </w:rPr>
+        <w:t>Knowledge Distillation</w:t>
       </w:r>
       <w:r>
         <w:rPr>
@@ -1664,13 +1735,27 @@
           <w:b/>
           <w:rtl/>
         </w:rPr>
-        <w:t>برش (</w:t>
-      </w:r>
-      <w:r>
-        <w:rPr>
-          <w:b/>
-        </w:rPr>
-        <w:t>Pruning)</w:t>
+        <w:t>برش</w:t>
+      </w:r>
+      <w:r>
+        <w:rPr>
+          <w:b/>
+          <w:lang w:val="en-US"/>
+        </w:rPr>
+        <w:t xml:space="preserve">| </w:t>
+      </w:r>
+      <w:r>
+        <w:rPr>
+          <w:b/>
+          <w:rtl/>
+        </w:rPr>
+        <w:t xml:space="preserve"> </w:t>
+      </w:r>
+      <w:r>
+        <w:rPr>
+          <w:b/>
+        </w:rPr>
+        <w:t>Pruning</w:t>
       </w:r>
       <w:r>
         <w:rPr>
@@ -1686,11 +1771,12 @@
         <w:keepLines w:val="0"/>
         <w:spacing w:before="280"/>
         <w:rPr>
-          <w:rFonts w:ascii="Vazirmatn" w:eastAsia="Vazirmatn" w:hAnsi="Vazirmatn" w:cs="Vazirmatn"/>
-          <w:b/>
+          <w:rFonts w:ascii="Vazirmatn" w:eastAsia="Vazirmatn" w:hAnsi="Vazirmatn" w:cs="Vazirmatn" w:hint="cs"/>
+          <w:bCs/>
           <w:color w:val="000000"/>
-          <w:sz w:val="26"/>
-          <w:szCs w:val="26"/>
+          <w:sz w:val="24"/>
+          <w:szCs w:val="24"/>
+          <w:rtl/>
         </w:rPr>
       </w:pPr>
       <w:bookmarkStart w:id="8" w:name="_om20cx8kzuau" w:colFirst="0" w:colLast="0"/>
@@ -1698,40 +1784,65 @@
       <w:r>
         <w:rPr>
           <w:rFonts w:ascii="Vazirmatn" w:eastAsia="Vazirmatn" w:hAnsi="Vazirmatn" w:cs="Vazirmatn"/>
-          <w:b/>
+          <w:bCs/>
           <w:color w:val="000000"/>
-          <w:sz w:val="26"/>
-          <w:szCs w:val="26"/>
-          <w:rtl/>
-        </w:rPr>
-        <w:t>پردازش فدراسیونی و حریم خصوصی داده‌ها</w:t>
-      </w:r>
-    </w:p>
-    <w:p>
-      <w:pPr>
-        <w:spacing w:before="240" w:after="240"/>
-      </w:pPr>
-      <w:r>
-        <w:rPr>
-          <w:rtl/>
-        </w:rPr>
-        <w:t xml:space="preserve">با توجه به اهمیت حفظ حریم خصوصی در یادگیری ماشین، </w:t>
-      </w:r>
-      <w:r>
-        <w:rPr>
-          <w:b/>
-          <w:rtl/>
-        </w:rPr>
-        <w:t>پردازش فدراسیونی</w:t>
-      </w:r>
-      <w:r>
-        <w:t xml:space="preserve"> (Federated Learning</w:t>
-      </w:r>
-      <w:r>
-        <w:rPr>
-          <w:rtl/>
-        </w:rPr>
-        <w:t>) به یک تکنیک مؤثر برای سیستم‌های تعبیه‌شده تبدیل شده است:</w:t>
+          <w:sz w:val="24"/>
+          <w:szCs w:val="24"/>
+          <w:rtl/>
+        </w:rPr>
+        <w:t xml:space="preserve">پردازش </w:t>
+      </w:r>
+      <w:r>
+        <w:rPr>
+          <w:rFonts w:ascii="Vazirmatn" w:eastAsia="Vazirmatn" w:hAnsi="Vazirmatn" w:cs="Vazirmatn"/>
+          <w:b/>
+          <w:color w:val="000000"/>
+          <w:sz w:val="24"/>
+          <w:szCs w:val="24"/>
+        </w:rPr>
+        <w:t>Federated</w:t>
+      </w:r>
+      <w:r>
+        <w:rPr>
+          <w:rFonts w:ascii="Vazirmatn" w:eastAsia="Vazirmatn" w:hAnsi="Vazirmatn" w:cs="Vazirmatn"/>
+          <w:bCs/>
+          <w:color w:val="000000"/>
+          <w:sz w:val="24"/>
+          <w:szCs w:val="24"/>
+          <w:rtl/>
+        </w:rPr>
+        <w:t xml:space="preserve"> و حریم خصوصی داده‌ها</w:t>
+      </w:r>
+    </w:p>
+    <w:p>
+      <w:pPr>
+        <w:spacing w:before="240" w:after="240"/>
+        <w:rPr>
+          <w:rFonts w:hint="cs"/>
+          <w:rtl/>
+        </w:rPr>
+      </w:pPr>
+      <w:r>
+        <w:rPr>
+          <w:rtl/>
+        </w:rPr>
+        <w:t>با توجه به اهمیت حفظ حریم خصوصی در یادگیری ماشین</w:t>
+      </w:r>
+      <w:r>
+        <w:rPr>
+          <w:rFonts w:hint="cs"/>
+          <w:rtl/>
+        </w:rPr>
+        <w:t xml:space="preserve"> </w:t>
+      </w:r>
+      <w:r>
+        <w:t xml:space="preserve"> Federated Learning</w:t>
+      </w:r>
+      <w:r>
+        <w:rPr>
+          <w:rtl/>
+        </w:rPr>
+        <w:t>به یک تکنیک مؤثر برای سیستم‌های تعبیه‌شده تبدیل شده است:</w:t>
       </w:r>
     </w:p>
     <w:p>
@@ -1776,8 +1887,8 @@
           <w:rFonts w:ascii="Vazirmatn" w:eastAsia="Vazirmatn" w:hAnsi="Vazirmatn" w:cs="Vazirmatn"/>
           <w:b/>
           <w:color w:val="000000"/>
-          <w:sz w:val="26"/>
-          <w:szCs w:val="26"/>
+          <w:sz w:val="24"/>
+          <w:szCs w:val="24"/>
         </w:rPr>
       </w:pPr>
       <w:bookmarkStart w:id="9" w:name="_1qfu5e5khnju" w:colFirst="0" w:colLast="0"/>
@@ -1785,21 +1896,32 @@
       <w:r>
         <w:rPr>
           <w:rFonts w:ascii="Vazirmatn" w:eastAsia="Vazirmatn" w:hAnsi="Vazirmatn" w:cs="Vazirmatn"/>
-          <w:b/>
+          <w:bCs/>
           <w:color w:val="000000"/>
-          <w:sz w:val="26"/>
-          <w:szCs w:val="26"/>
-          <w:rtl/>
-        </w:rPr>
-        <w:t>هوش مصنوعی مبتنی بر رویداد (</w:t>
+          <w:sz w:val="24"/>
+          <w:szCs w:val="24"/>
+          <w:rtl/>
+        </w:rPr>
+        <w:t>هوش مصنوعی مبتنی بر رویداد</w:t>
       </w:r>
       <w:r>
         <w:rPr>
           <w:rFonts w:ascii="Vazirmatn" w:eastAsia="Vazirmatn" w:hAnsi="Vazirmatn" w:cs="Vazirmatn"/>
           <w:b/>
           <w:color w:val="000000"/>
-          <w:sz w:val="26"/>
-          <w:szCs w:val="26"/>
+          <w:sz w:val="24"/>
+          <w:szCs w:val="24"/>
+          <w:rtl/>
+        </w:rPr>
+        <w:t xml:space="preserve"> (</w:t>
+      </w:r>
+      <w:r>
+        <w:rPr>
+          <w:rFonts w:ascii="Vazirmatn" w:eastAsia="Vazirmatn" w:hAnsi="Vazirmatn" w:cs="Vazirmatn"/>
+          <w:b/>
+          <w:color w:val="000000"/>
+          <w:sz w:val="24"/>
+          <w:szCs w:val="24"/>
         </w:rPr>
         <w:t>Event-Driven AI</w:t>
       </w:r>
@@ -1808,8 +1930,8 @@
           <w:rFonts w:ascii="Vazirmatn" w:eastAsia="Vazirmatn" w:hAnsi="Vazirmatn" w:cs="Vazirmatn"/>
           <w:b/>
           <w:color w:val="000000"/>
-          <w:sz w:val="26"/>
-          <w:szCs w:val="26"/>
+          <w:sz w:val="24"/>
+          <w:szCs w:val="24"/>
           <w:rtl/>
         </w:rPr>
         <w:t>)</w:t>
@@ -1868,6 +1990,7 @@
         <w:rPr>
           <w:rtl/>
         </w:rPr>
+        <w:lastRenderedPageBreak/>
         <w:t>در سناریوهای حساس به انرژی، مانند نظارت محیطی یا دستگاه‌های پوشیدنی، این روش به عملکرد بهتر و طول عمر بیشتر دستگاه‌ها کمک می‌کند.</w:t>
       </w:r>
     </w:p>
@@ -1878,11 +2001,12 @@
         <w:keepLines w:val="0"/>
         <w:spacing w:before="280"/>
         <w:rPr>
-          <w:rFonts w:ascii="Vazirmatn" w:eastAsia="Vazirmatn" w:hAnsi="Vazirmatn" w:cs="Vazirmatn"/>
-          <w:b/>
+          <w:rFonts w:ascii="Vazirmatn" w:eastAsia="Vazirmatn" w:hAnsi="Vazirmatn" w:cs="Vazirmatn" w:hint="cs"/>
+          <w:bCs/>
           <w:color w:val="000000"/>
-          <w:sz w:val="26"/>
-          <w:szCs w:val="26"/>
+          <w:sz w:val="24"/>
+          <w:szCs w:val="24"/>
+          <w:rtl/>
         </w:rPr>
       </w:pPr>
       <w:bookmarkStart w:id="10" w:name="_u1zg4ptmt8ha" w:colFirst="0" w:colLast="0"/>
@@ -1890,13 +2014,12 @@
       <w:r>
         <w:rPr>
           <w:rFonts w:ascii="Vazirmatn" w:eastAsia="Vazirmatn" w:hAnsi="Vazirmatn" w:cs="Vazirmatn"/>
-          <w:b/>
+          <w:bCs/>
           <w:color w:val="000000"/>
-          <w:sz w:val="26"/>
-          <w:szCs w:val="26"/>
-          <w:rtl/>
-        </w:rPr>
-        <w:lastRenderedPageBreak/>
+          <w:sz w:val="24"/>
+          <w:szCs w:val="24"/>
+          <w:rtl/>
+        </w:rPr>
         <w:t xml:space="preserve">کاربردهای پیشرفته </w:t>
       </w:r>
       <w:proofErr w:type="spellStart"/>
@@ -1905,8 +2028,8 @@
           <w:rFonts w:ascii="Vazirmatn" w:eastAsia="Vazirmatn" w:hAnsi="Vazirmatn" w:cs="Vazirmatn"/>
           <w:b/>
           <w:color w:val="000000"/>
-          <w:sz w:val="26"/>
-          <w:szCs w:val="26"/>
+          <w:sz w:val="24"/>
+          <w:szCs w:val="24"/>
         </w:rPr>
         <w:t>TinyML</w:t>
       </w:r>
@@ -1914,10 +2037,10 @@
       <w:r>
         <w:rPr>
           <w:rFonts w:ascii="Vazirmatn" w:eastAsia="Vazirmatn" w:hAnsi="Vazirmatn" w:cs="Vazirmatn"/>
-          <w:b/>
+          <w:bCs/>
           <w:color w:val="000000"/>
-          <w:sz w:val="26"/>
-          <w:szCs w:val="26"/>
+          <w:sz w:val="24"/>
+          <w:szCs w:val="24"/>
           <w:rtl/>
         </w:rPr>
         <w:t xml:space="preserve"> در صنایع مختلف</w:t>
@@ -2029,7 +2152,7 @@
         <w:spacing w:before="280"/>
         <w:rPr>
           <w:rFonts w:ascii="Vazirmatn" w:eastAsia="Vazirmatn" w:hAnsi="Vazirmatn" w:cs="Vazirmatn"/>
-          <w:b/>
+          <w:bCs/>
           <w:color w:val="000000"/>
           <w:sz w:val="26"/>
           <w:szCs w:val="26"/>
@@ -2040,7 +2163,7 @@
       <w:r>
         <w:rPr>
           <w:rFonts w:ascii="Vazirmatn" w:eastAsia="Vazirmatn" w:hAnsi="Vazirmatn" w:cs="Vazirmatn"/>
-          <w:b/>
+          <w:bCs/>
           <w:color w:val="000000"/>
           <w:sz w:val="26"/>
           <w:szCs w:val="26"/>
@@ -2138,7 +2261,7 @@
         <w:spacing w:before="280"/>
         <w:rPr>
           <w:rFonts w:ascii="Vazirmatn" w:eastAsia="Vazirmatn" w:hAnsi="Vazirmatn" w:cs="Vazirmatn"/>
-          <w:b/>
+          <w:bCs/>
           <w:color w:val="000000"/>
           <w:sz w:val="26"/>
           <w:szCs w:val="26"/>
@@ -2149,7 +2272,7 @@
       <w:r>
         <w:rPr>
           <w:rFonts w:ascii="Vazirmatn" w:eastAsia="Vazirmatn" w:hAnsi="Vazirmatn" w:cs="Vazirmatn"/>
-          <w:b/>
+          <w:bCs/>
           <w:color w:val="000000"/>
           <w:sz w:val="26"/>
           <w:szCs w:val="26"/>
@@ -2195,6 +2318,7 @@
         <w:rPr>
           <w:rtl/>
         </w:rPr>
+        <w:lastRenderedPageBreak/>
         <w:t xml:space="preserve">ابزارهایی مانند </w:t>
       </w:r>
       <w:r>
@@ -2235,7 +2359,6 @@
         <w:rPr>
           <w:rtl/>
         </w:rPr>
-        <w:lastRenderedPageBreak/>
         <w:t>شبیه‌سازی به تیم‌های تحقیقاتی این امکان را می‌دهد که رفتار مدل‌ها را در شرایط مختلف (مانند تغییرات محیطی و شبکه‌ای) ارزیابی کنند و به بهینه‌سازی و مقاوم‌سازی آن‌ها بپردازند.</w:t>
       </w:r>
       <w:r>

</xml_diff>

<commit_message>
Right Names for the Datasets in Persian Report
</commit_message>
<xml_diff>
--- a/Document/Report.docx
+++ b/Document/Report.docx
@@ -1000,9 +1000,15 @@
       <w:proofErr w:type="spellEnd"/>
       <w:r>
         <w:rPr>
-          <w:rtl/>
-        </w:rPr>
-        <w:t xml:space="preserve">2 روی </w:t>
+          <w:lang w:val="en-US"/>
+        </w:rPr>
+        <w:t>2</w:t>
+      </w:r>
+      <w:r>
+        <w:rPr>
+          <w:rtl/>
+        </w:rPr>
+        <w:t xml:space="preserve"> روی </w:t>
       </w:r>
       <w:r>
         <w:t>TPU</w:t>
@@ -3819,6 +3825,12 @@
         <w:t>ARM Cortex-M</w:t>
       </w:r>
       <w:r>
+        <w:rPr>
+          <w:lang w:val="en-US"/>
+        </w:rPr>
+        <w:t>3</w:t>
+      </w:r>
+      <w:r>
         <w:t xml:space="preserve"> </w:t>
       </w:r>
       <w:r>
@@ -3845,7 +3857,7 @@
         <w:rPr>
           <w:rtl/>
         </w:rPr>
-        <w:t xml:space="preserve"> 3.</w:t>
+        <w:t>.</w:t>
       </w:r>
     </w:p>
     <w:p>
@@ -4113,7 +4125,10 @@
         <w:t>دیتاست‌ها:</w:t>
       </w:r>
       <w:r>
-        <w:t xml:space="preserve"> Google Speech Commands.</w:t>
+        <w:t xml:space="preserve"> Google Speech Commands</w:t>
+      </w:r>
+      <w:r>
+        <w:t xml:space="preserve"> </w:t>
       </w:r>
     </w:p>
     <w:p>
@@ -4170,7 +4185,31 @@
         <w:t>دیتاست‌ها:</w:t>
       </w:r>
       <w:r>
-        <w:t xml:space="preserve"> CIFAR-10، COCO.</w:t>
+        <w:rPr>
+          <w:rFonts w:hint="cs"/>
+          <w:b/>
+          <w:rtl/>
+        </w:rPr>
+        <w:t xml:space="preserve"> </w:t>
+      </w:r>
+      <w:r>
+        <w:t xml:space="preserve"> CIFAR-10</w:t>
+      </w:r>
+      <w:r>
+        <w:rPr>
+          <w:rFonts w:hint="cs"/>
+          <w:rtl/>
+        </w:rPr>
+        <w:t>و</w:t>
+      </w:r>
+      <w:r>
+        <w:t xml:space="preserve"> COCO</w:t>
+      </w:r>
+      <w:r>
+        <w:rPr>
+          <w:lang w:val="en-US"/>
+        </w:rPr>
+        <w:t xml:space="preserve"> </w:t>
       </w:r>
     </w:p>
     <w:p>
@@ -4332,7 +4371,9 @@
         <w:spacing w:before="240" w:after="240"/>
         <w:jc w:val="left"/>
         <w:rPr>
-          <w:b/>
+          <w:rFonts w:hint="cs"/>
+          <w:b/>
+          <w:rtl/>
         </w:rPr>
       </w:pPr>
       <w:r>
@@ -4547,7 +4588,7 @@
           <w:rtl/>
         </w:rPr>
         <w:lastRenderedPageBreak/>
-        <w:t xml:space="preserve">۴.۲ مقاله: </w:t>
+        <w:t xml:space="preserve">۴.۲ مقاله </w:t>
       </w:r>
       <w:proofErr w:type="spellStart"/>
       <w:r>
@@ -4620,6 +4661,14 @@
         <w:t>فریم‌ورک‌ها:</w:t>
       </w:r>
       <w:r>
+        <w:rPr>
+          <w:rFonts w:hint="cs"/>
+          <w:b/>
+          <w:rtl/>
+        </w:rPr>
+        <w:t xml:space="preserve"> </w:t>
+      </w:r>
+      <w:r>
         <w:t xml:space="preserve"> TensorFlow Lite، </w:t>
       </w:r>
       <w:proofErr w:type="spellStart"/>
@@ -4631,7 +4680,7 @@
         <w:rPr>
           <w:rtl/>
         </w:rPr>
-        <w:t xml:space="preserve"> برای </w:t>
+        <w:t xml:space="preserve">برای </w:t>
       </w:r>
       <w:r>
         <w:t>Arduino</w:t>
@@ -4805,13 +4854,37 @@
         <w:t>الگوریتم‌های بررسی‌شده:</w:t>
       </w:r>
       <w:r>
-        <w:t xml:space="preserve"> KNN، SVM</w:t>
-      </w:r>
-      <w:r>
-        <w:rPr>
-          <w:rtl/>
-        </w:rPr>
-        <w:t xml:space="preserve">، درخت تصمیم، نسخه‌های </w:t>
+        <w:rPr>
+          <w:rFonts w:hint="cs"/>
+          <w:b/>
+          <w:rtl/>
+        </w:rPr>
+        <w:t xml:space="preserve"> </w:t>
+      </w:r>
+      <w:r>
+        <w:t>KNN</w:t>
+      </w:r>
+      <w:r>
+        <w:rPr>
+          <w:rFonts w:hint="cs"/>
+          <w:rtl/>
+        </w:rPr>
+        <w:t>،</w:t>
+      </w:r>
+      <w:r>
+        <w:t xml:space="preserve"> </w:t>
+      </w:r>
+      <w:r>
+        <w:t>،SVM</w:t>
+      </w:r>
+      <w:r>
+        <w:t xml:space="preserve"> </w:t>
+      </w:r>
+      <w:r>
+        <w:rPr>
+          <w:rtl/>
+        </w:rPr>
+        <w:t xml:space="preserve">درخت تصمیم، نسخه‌های </w:t>
       </w:r>
       <w:proofErr w:type="spellStart"/>
       <w:r>
@@ -4819,7 +4892,22 @@
       </w:r>
       <w:proofErr w:type="spellEnd"/>
       <w:r>
-        <w:t xml:space="preserve">، </w:t>
+        <w:rPr>
+          <w:rFonts w:hint="cs"/>
+          <w:rtl/>
+        </w:rPr>
+        <w:t xml:space="preserve"> </w:t>
+      </w:r>
+      <w:r>
+        <w:rPr>
+          <w:rFonts w:hint="cs"/>
+          <w:rtl/>
+          <w:lang w:val="en-US"/>
+        </w:rPr>
+        <w:t>و</w:t>
+      </w:r>
+      <w:r>
+        <w:t xml:space="preserve"> </w:t>
       </w:r>
       <w:proofErr w:type="spellStart"/>
       <w:r>
@@ -4849,7 +4937,22 @@
         <w:t>پلتفرم‌های سخت‌افزاری:</w:t>
       </w:r>
       <w:r>
-        <w:t xml:space="preserve"> ARM Cortex-M، NVIDIA Jetson، Google Coral TPU.</w:t>
+        <w:t xml:space="preserve"> ARM Cortex-M</w:t>
+      </w:r>
+      <w:r>
+        <w:t>,</w:t>
+      </w:r>
+      <w:r>
+        <w:t xml:space="preserve"> NVIDIA Jetson</w:t>
+      </w:r>
+      <w:r>
+        <w:t>,</w:t>
+      </w:r>
+      <w:r>
+        <w:t xml:space="preserve"> Google Coral TPU</w:t>
+      </w:r>
+      <w:r>
+        <w:t xml:space="preserve"> </w:t>
       </w:r>
     </w:p>
     <w:p>
@@ -4891,16 +4994,17 @@
         </w:numPr>
         <w:jc w:val="left"/>
       </w:pPr>
-      <w:proofErr w:type="spellStart"/>
       <w:r>
         <w:t>MobileNetV</w:t>
       </w:r>
-      <w:proofErr w:type="spellEnd"/>
-      <w:r>
-        <w:rPr>
-          <w:rtl/>
-        </w:rPr>
-        <w:t xml:space="preserve">2 روی </w:t>
+      <w:r>
+        <w:t>2</w:t>
+      </w:r>
+      <w:r>
+        <w:rPr>
+          <w:rtl/>
+        </w:rPr>
+        <w:t xml:space="preserve"> روی </w:t>
       </w:r>
       <w:r>
         <w:t>Coral TPU</w:t>

</xml_diff>

<commit_message>
More Background in Persian Report
</commit_message>
<xml_diff>
--- a/Document/Report.docx
+++ b/Document/Report.docx
@@ -2133,21 +2133,80 @@
           <w:b/>
           <w:rtl/>
         </w:rPr>
-        <w:t>صنعت ۴.۰ و اینترنت اشیا صنعتی</w:t>
-      </w:r>
-      <w:r>
-        <w:t xml:space="preserve">: </w:t>
+        <w:t xml:space="preserve">صنعت ۴.۰ و اینترنت </w:t>
+      </w:r>
+      <w:r>
+        <w:rPr>
+          <w:b/>
+          <w:rtl/>
+        </w:rPr>
+        <w:t>اش</w:t>
+      </w:r>
+      <w:r>
+        <w:rPr>
+          <w:rFonts w:hint="cs"/>
+          <w:b/>
+          <w:rtl/>
+        </w:rPr>
+        <w:t>ی</w:t>
+      </w:r>
+      <w:r>
+        <w:rPr>
+          <w:rFonts w:hint="eastAsia"/>
+          <w:b/>
+          <w:rtl/>
+        </w:rPr>
+        <w:t>ا</w:t>
+      </w:r>
+      <w:r>
+        <w:rPr>
+          <w:b/>
+          <w:rtl/>
+        </w:rPr>
+        <w:t xml:space="preserve"> صنعت</w:t>
+      </w:r>
+      <w:r>
+        <w:rPr>
+          <w:rFonts w:hint="cs"/>
+          <w:b/>
+          <w:rtl/>
+        </w:rPr>
+        <w:t>ی</w:t>
+      </w:r>
+      <w:r>
+        <w:rPr>
+          <w:b/>
+          <w:rtl/>
+        </w:rPr>
+        <w:t xml:space="preserve"> </w:t>
       </w:r>
       <w:proofErr w:type="spellStart"/>
       <w:r>
+        <w:rPr>
+          <w:b/>
+        </w:rPr>
         <w:t>TinyML</w:t>
       </w:r>
       <w:proofErr w:type="spellEnd"/>
       <w:r>
         <w:rPr>
-          <w:rtl/>
-        </w:rPr>
-        <w:t xml:space="preserve"> به کنترل کیفیت محصولات و پیش‌بینی نقص در ماشین‌آلات کمک می‌کند. مدل‌های تعبیه‌شده با نظارت بر وضعیت ماشین‌آلات می‌توانند به تعمیرات پیش‌بینی‌شده و کاهش خرابی‌های ناگهانی کمک کنند.</w:t>
+          <w:b/>
+          <w:rtl/>
+        </w:rPr>
+        <w:t>:</w:t>
+      </w:r>
+      <w:r>
+        <w:rPr>
+          <w:b/>
+          <w:rtl/>
+        </w:rPr>
+        <w:t xml:space="preserve"> </w:t>
+      </w:r>
+      <w:r>
+        <w:rPr>
+          <w:rtl/>
+        </w:rPr>
+        <w:t>به کنترل کیفیت محصولات و پیش‌بینی نقص در ماشین‌آلات کمک می‌کند. مدل‌های تعبیه‌شده با نظارت بر وضعیت ماشین‌آلات می‌توانند به تعمیرات پیش‌بینی‌شده و کاهش خرابی‌های ناگهانی کمک کنند.</w:t>
       </w:r>
     </w:p>
     <w:p>
@@ -2373,12 +2432,6 @@
         <w:spacing w:after="240"/>
         <w:jc w:val="left"/>
       </w:pPr>
-    </w:p>
-    <w:p>
-      <w:pPr>
-        <w:spacing w:after="240"/>
-        <w:jc w:val="left"/>
-      </w:pPr>
       <w:r>
         <w:rPr>
           <w:rtl/>
@@ -2713,7 +2766,6 @@
           <w:b/>
           <w:rtl/>
         </w:rPr>
-        <w:lastRenderedPageBreak/>
         <w:t>درخت تصمیم:</w:t>
       </w:r>
     </w:p>
@@ -2753,6 +2805,7 @@
           <w:b/>
           <w:rtl/>
         </w:rPr>
+        <w:lastRenderedPageBreak/>
         <w:t>مزایا:</w:t>
       </w:r>
       <w:r>
@@ -2778,7 +2831,9 @@
         <w:spacing w:before="240" w:after="240"/>
         <w:jc w:val="left"/>
         <w:rPr>
-          <w:b/>
+          <w:rFonts w:hint="cs"/>
+          <w:b/>
+          <w:rtl/>
         </w:rPr>
       </w:pPr>
       <w:r>
@@ -2834,7 +2889,7 @@
       </w:r>
       <w:r>
         <w:rPr>
-          <w:b/>
+          <w:bCs/>
           <w:rtl/>
         </w:rPr>
         <w:t xml:space="preserve"> </w:t>
@@ -2849,7 +2904,7 @@
       <w:proofErr w:type="spellEnd"/>
       <w:r>
         <w:rPr>
-          <w:b/>
+          <w:bCs/>
           <w:rtl/>
         </w:rPr>
         <w:t>2</w:t>
@@ -3186,7 +3241,6 @@
         <w:rPr>
           <w:rtl/>
         </w:rPr>
-        <w:lastRenderedPageBreak/>
         <w:t>حذف اتصالات غیرضروری در شبکه‌های عصبی.</w:t>
       </w:r>
     </w:p>
@@ -3225,6 +3279,7 @@
           <w:b/>
           <w:rtl/>
         </w:rPr>
+        <w:lastRenderedPageBreak/>
         <w:t>تقطیر دانش (</w:t>
       </w:r>
       <w:r>
@@ -3674,14 +3729,20 @@
           <w:b/>
           <w:rtl/>
         </w:rPr>
-        <w:lastRenderedPageBreak/>
         <w:t xml:space="preserve">ابزارهای معیارگذاری </w:t>
       </w:r>
       <w:r>
         <w:rPr>
           <w:b/>
         </w:rPr>
-        <w:t>Google Coral:</w:t>
+        <w:t>Google Coral</w:t>
+      </w:r>
+      <w:r>
+        <w:rPr>
+          <w:rFonts w:hint="cs"/>
+          <w:rtl/>
+        </w:rPr>
+        <w:t>:</w:t>
       </w:r>
       <w:r>
         <w:rPr>
@@ -3724,14 +3785,17 @@
         <w:spacing w:before="240" w:after="240"/>
         <w:jc w:val="left"/>
         <w:rPr>
-          <w:b/>
-        </w:rPr>
-      </w:pPr>
-      <w:r>
-        <w:rPr>
-          <w:b/>
-          <w:rtl/>
-        </w:rPr>
+          <w:rFonts w:hint="cs"/>
+          <w:b/>
+          <w:rtl/>
+        </w:rPr>
+      </w:pPr>
+      <w:r>
+        <w:rPr>
+          <w:b/>
+          <w:rtl/>
+        </w:rPr>
+        <w:lastRenderedPageBreak/>
         <w:t>۳. دسته‌بندی بنچمارک‌ها</w:t>
       </w:r>
     </w:p>
@@ -4105,7 +4169,6 @@
           <w:b/>
           <w:rtl/>
         </w:rPr>
-        <w:lastRenderedPageBreak/>
         <w:t>شناسایی کلمات کلیدی:</w:t>
       </w:r>
     </w:p>
@@ -4166,6 +4229,7 @@
           <w:b/>
           <w:rtl/>
         </w:rPr>
+        <w:lastRenderedPageBreak/>
         <w:t>طبقه‌بندی تصاویر و تشخیص اشیا:</w:t>
       </w:r>
     </w:p>
@@ -4587,7 +4651,6 @@
           <w:b/>
           <w:rtl/>
         </w:rPr>
-        <w:lastRenderedPageBreak/>
         <w:t xml:space="preserve">۴.۲ مقاله </w:t>
       </w:r>
       <w:proofErr w:type="spellStart"/>
@@ -4636,6 +4699,7 @@
           <w:b/>
           <w:rtl/>
         </w:rPr>
+        <w:lastRenderedPageBreak/>
         <w:t>پلتفرم‌های سخت‌افزاری:</w:t>
       </w:r>
       <w:r>
@@ -5089,287 +5153,8 @@
         <w:jc w:val="left"/>
       </w:pPr>
       <w:r>
-        <w:pict w14:anchorId="74E21FE8">
-          <v:rect id="_x0000_i1040" style="width:0;height:1.5pt" o:hralign="center" o:hrstd="t" o:hr="t" fillcolor="#a0a0a0" stroked="f"/>
-        </w:pict>
-      </w:r>
-    </w:p>
-    <w:p>
-      <w:pPr>
-        <w:spacing w:before="240" w:after="240"/>
-        <w:jc w:val="left"/>
-        <w:rPr>
-          <w:b/>
-        </w:rPr>
-      </w:pPr>
-      <w:r>
-        <w:rPr>
-          <w:b/>
-          <w:rtl/>
-        </w:rPr>
-        <w:lastRenderedPageBreak/>
-        <w:t xml:space="preserve">۴.۴ مقاله: "بنچمارکینگ پلتفرم‌های </w:t>
-      </w:r>
-      <w:proofErr w:type="spellStart"/>
-      <w:r>
-        <w:rPr>
-          <w:b/>
-        </w:rPr>
-        <w:t>TinyML</w:t>
-      </w:r>
-      <w:proofErr w:type="spellEnd"/>
-      <w:r>
-        <w:rPr>
-          <w:b/>
-          <w:rtl/>
-        </w:rPr>
-        <w:t>"</w:t>
-      </w:r>
-    </w:p>
-    <w:p>
-      <w:pPr>
-        <w:numPr>
-          <w:ilvl w:val="0"/>
-          <w:numId w:val="18"/>
-        </w:numPr>
-        <w:spacing w:before="240"/>
-        <w:jc w:val="left"/>
-      </w:pPr>
-      <w:r>
-        <w:rPr>
-          <w:b/>
-          <w:rtl/>
-        </w:rPr>
-        <w:t>یافته‌های کلیدی:</w:t>
-      </w:r>
-    </w:p>
-    <w:p>
-      <w:pPr>
-        <w:numPr>
-          <w:ilvl w:val="1"/>
-          <w:numId w:val="18"/>
-        </w:numPr>
-        <w:jc w:val="left"/>
-      </w:pPr>
-      <w:r>
-        <w:rPr>
-          <w:b/>
-          <w:rtl/>
-        </w:rPr>
-        <w:t>فریم‌ورک‌های مقایسه‌شده:</w:t>
-      </w:r>
-      <w:r>
-        <w:t xml:space="preserve"> TensorFlow Lite Micro (TFLM</w:t>
-      </w:r>
-      <w:r>
-        <w:rPr>
-          <w:rtl/>
-        </w:rPr>
-        <w:t xml:space="preserve">) در مقابل </w:t>
-      </w:r>
-      <w:r>
-        <w:t>STM32Cube.AI</w:t>
-      </w:r>
-      <w:r>
-        <w:rPr>
-          <w:rtl/>
-        </w:rPr>
-        <w:t>.</w:t>
-      </w:r>
-    </w:p>
-    <w:p>
-      <w:pPr>
-        <w:numPr>
-          <w:ilvl w:val="1"/>
-          <w:numId w:val="18"/>
-        </w:numPr>
-        <w:jc w:val="left"/>
-      </w:pPr>
-      <w:r>
-        <w:rPr>
-          <w:b/>
-          <w:rtl/>
-        </w:rPr>
-        <w:t>مدل‌های استفاده‌شده:</w:t>
-      </w:r>
-      <w:r>
-        <w:rPr>
-          <w:rtl/>
-        </w:rPr>
-        <w:t xml:space="preserve"> شبکه‌های عصبی کاملاً متصل (</w:t>
-      </w:r>
-      <w:r>
-        <w:t>FCNN</w:t>
-      </w:r>
-      <w:r>
-        <w:rPr>
-          <w:rtl/>
-        </w:rPr>
-        <w:t>)، شبکه‌های عصبی کانولوشن (</w:t>
-      </w:r>
-      <w:r>
-        <w:t>CNN</w:t>
-      </w:r>
-      <w:r>
-        <w:rPr>
-          <w:rtl/>
-        </w:rPr>
-        <w:t>).</w:t>
-      </w:r>
-    </w:p>
-    <w:p>
-      <w:pPr>
-        <w:numPr>
-          <w:ilvl w:val="1"/>
-          <w:numId w:val="18"/>
-        </w:numPr>
-        <w:jc w:val="left"/>
-      </w:pPr>
-      <w:r>
-        <w:rPr>
-          <w:b/>
-          <w:rtl/>
-        </w:rPr>
-        <w:t>سخت‌افزار:</w:t>
-      </w:r>
-      <w:r>
-        <w:t xml:space="preserve"> STM32-NucleoF401RE، Arduino Nano BLE.</w:t>
-      </w:r>
-    </w:p>
-    <w:p>
-      <w:pPr>
-        <w:numPr>
-          <w:ilvl w:val="1"/>
-          <w:numId w:val="18"/>
-        </w:numPr>
-        <w:jc w:val="left"/>
-      </w:pPr>
-      <w:r>
-        <w:rPr>
-          <w:b/>
-          <w:rtl/>
-        </w:rPr>
-        <w:t>نتایج:</w:t>
-      </w:r>
-    </w:p>
-    <w:p>
-      <w:pPr>
-        <w:numPr>
-          <w:ilvl w:val="2"/>
-          <w:numId w:val="18"/>
-        </w:numPr>
-        <w:jc w:val="left"/>
-      </w:pPr>
-      <w:r>
-        <w:t>STM32Cube.AI</w:t>
-      </w:r>
-      <w:r>
-        <w:rPr>
-          <w:rtl/>
-        </w:rPr>
-        <w:t xml:space="preserve"> روی برد </w:t>
-      </w:r>
-      <w:r>
-        <w:t>STM32-NucleoF401RE</w:t>
-      </w:r>
-      <w:r>
-        <w:rPr>
-          <w:rtl/>
-        </w:rPr>
-        <w:t xml:space="preserve"> زمان استنتاج سریع‌تر و مصرف حافظه کمتری نسبت به </w:t>
-      </w:r>
-      <w:r>
-        <w:t>TFLM</w:t>
-      </w:r>
-      <w:r>
-        <w:rPr>
-          <w:rtl/>
-        </w:rPr>
-        <w:t xml:space="preserve"> دارد.</w:t>
-      </w:r>
-    </w:p>
-    <w:p>
-      <w:pPr>
-        <w:numPr>
-          <w:ilvl w:val="2"/>
-          <w:numId w:val="18"/>
-        </w:numPr>
-        <w:jc w:val="left"/>
-      </w:pPr>
-      <w:r>
-        <w:rPr>
-          <w:rtl/>
-        </w:rPr>
-        <w:t>علیرغم بهینه‌سازی‌ها، کاهش قابل توجهی در دقت مشاهده نشده است.</w:t>
-      </w:r>
-    </w:p>
-    <w:p>
-      <w:pPr>
-        <w:numPr>
-          <w:ilvl w:val="0"/>
-          <w:numId w:val="18"/>
-        </w:numPr>
-        <w:jc w:val="left"/>
-      </w:pPr>
-      <w:r>
-        <w:rPr>
-          <w:b/>
-          <w:rtl/>
-        </w:rPr>
-        <w:t>دسته‌بندی کاربردها:</w:t>
-      </w:r>
-    </w:p>
-    <w:p>
-      <w:pPr>
-        <w:numPr>
-          <w:ilvl w:val="1"/>
-          <w:numId w:val="18"/>
-        </w:numPr>
-        <w:jc w:val="left"/>
-      </w:pPr>
-      <w:r>
-        <w:rPr>
-          <w:rtl/>
-        </w:rPr>
-        <w:t>اهمیت بهینه‌سازی سخت‌افزار-محور را برجسته می‌کند.</w:t>
-      </w:r>
-    </w:p>
-    <w:p>
-      <w:pPr>
-        <w:numPr>
-          <w:ilvl w:val="1"/>
-          <w:numId w:val="18"/>
-        </w:numPr>
-        <w:spacing w:after="240"/>
-        <w:jc w:val="left"/>
-      </w:pPr>
-      <w:r>
-        <w:t>STM32Cube.AI</w:t>
-      </w:r>
-      <w:r>
-        <w:rPr>
-          <w:rtl/>
-        </w:rPr>
-        <w:t xml:space="preserve"> را به عنوان فریم‌ورک ترجیحی برای میکروکنترلرهای </w:t>
-      </w:r>
-      <w:r>
-        <w:t>STM</w:t>
-      </w:r>
-      <w:r>
-        <w:rPr>
-          <w:rtl/>
-        </w:rPr>
-        <w:t>32 پیشنهاد می‌دهد.</w:t>
-      </w:r>
-    </w:p>
-    <w:p>
-      <w:pPr>
-        <w:spacing w:before="240" w:after="240"/>
-        <w:jc w:val="left"/>
-      </w:pPr>
-      <w:r>
         <w:pict w14:anchorId="7842D2E3">
-          <v:rect id="_x0000_i1041" style="width:0;height:1.5pt" o:hralign="center" o:hrstd="t" o:hr="t" fillcolor="#a0a0a0" stroked="f"/>
+          <v:rect id="_x0000_i1051" style="width:0;height:1.5pt" o:hralign="center" o:hrstd="t" o:hr="t" fillcolor="#a0a0a0" stroked="f"/>
         </w:pict>
       </w:r>
     </w:p>
@@ -5413,6 +5198,7 @@
           <w:b/>
           <w:rtl/>
         </w:rPr>
+        <w:lastRenderedPageBreak/>
         <w:t>۵.۱ حوزه‌های کاربردی</w:t>
       </w:r>
     </w:p>
@@ -5471,19 +5257,34 @@
         <w:t xml:space="preserve">الگوریتم‌های </w:t>
       </w:r>
       <w:r>
-        <w:rPr>
-          <w:b/>
-        </w:rPr>
-        <w:t>ML:</w:t>
-      </w:r>
-      <w:r>
-        <w:t xml:space="preserve"> CNN</w:t>
-      </w:r>
-      <w:r>
-        <w:rPr>
-          <w:rtl/>
-        </w:rPr>
-        <w:t>های سبک، الگوریتم‌های تشخیص ناهنجاری.</w:t>
+        <w:t>ML</w:t>
+      </w:r>
+      <w:r>
+        <w:rPr>
+          <w:rFonts w:hint="cs"/>
+          <w:rtl/>
+        </w:rPr>
+        <w:t xml:space="preserve">: </w:t>
+      </w:r>
+      <w:r>
+        <w:rPr>
+          <w:lang w:val="en-US"/>
+        </w:rPr>
+        <w:t>CNN</w:t>
+      </w:r>
+      <w:r>
+        <w:rPr>
+          <w:rFonts w:hint="cs"/>
+          <w:rtl/>
+          <w:lang w:val="en-US"/>
+        </w:rPr>
+        <w:t>های</w:t>
+      </w:r>
+      <w:r>
+        <w:rPr>
+          <w:rtl/>
+        </w:rPr>
+        <w:t xml:space="preserve"> سبک، الگوریتم‌های تشخیص ناهنجاری.</w:t>
       </w:r>
     </w:p>
     <w:p>
@@ -5534,25 +5335,89 @@
       </w:pPr>
       <w:r>
         <w:rPr>
-          <w:b/>
-          <w:rtl/>
-        </w:rPr>
-        <w:t xml:space="preserve">الگوریتم‌های </w:t>
-      </w:r>
-      <w:r>
-        <w:rPr>
-          <w:b/>
-        </w:rPr>
-        <w:t>ML:</w:t>
-      </w:r>
-      <w:r>
-        <w:t xml:space="preserve"> SVM</w:t>
-      </w:r>
-      <w:r>
-        <w:rPr>
-          <w:rtl/>
-        </w:rPr>
-        <w:t>، درخت تصمیم، مدل‌های یادگیری عمیق فشرده.</w:t>
+          <w:rFonts w:hint="cs"/>
+          <w:b/>
+          <w:rtl/>
+        </w:rPr>
+        <w:t>الگوری</w:t>
+      </w:r>
+      <w:r>
+        <w:rPr>
+          <w:rFonts w:hint="eastAsia"/>
+          <w:b/>
+          <w:rtl/>
+        </w:rPr>
+        <w:t>تم‌ها</w:t>
+      </w:r>
+      <w:r>
+        <w:rPr>
+          <w:rFonts w:hint="cs"/>
+          <w:b/>
+          <w:rtl/>
+        </w:rPr>
+        <w:t>ی</w:t>
+      </w:r>
+      <w:r>
+        <w:rPr>
+          <w:b/>
+          <w:rtl/>
+        </w:rPr>
+        <w:t xml:space="preserve"> </w:t>
+      </w:r>
+      <w:r>
+        <w:rPr>
+          <w:b/>
+        </w:rPr>
+        <w:t>ML</w:t>
+      </w:r>
+      <w:r>
+        <w:rPr>
+          <w:b/>
+          <w:rtl/>
+        </w:rPr>
+        <w:t>: الگور</w:t>
+      </w:r>
+      <w:r>
+        <w:rPr>
+          <w:rFonts w:hint="cs"/>
+          <w:b/>
+          <w:rtl/>
+        </w:rPr>
+        <w:t>ی</w:t>
+      </w:r>
+      <w:r>
+        <w:rPr>
+          <w:rFonts w:hint="eastAsia"/>
+          <w:b/>
+          <w:rtl/>
+        </w:rPr>
+        <w:t>تم</w:t>
+      </w:r>
+      <w:r>
+        <w:rPr>
+          <w:b/>
+          <w:rtl/>
+        </w:rPr>
+        <w:t xml:space="preserve"> </w:t>
+      </w:r>
+      <w:r>
+        <w:rPr>
+          <w:bCs/>
+        </w:rPr>
+        <w:t>SVM</w:t>
+      </w:r>
+      <w:r>
+        <w:rPr>
+          <w:b/>
+          <w:rtl/>
+        </w:rPr>
+        <w:t xml:space="preserve">، درخت </w:t>
+      </w:r>
+      <w:r>
+        <w:rPr>
+          <w:rtl/>
+        </w:rPr>
+        <w:t>تصمیم، مدل‌های یادگیری عمیق فشرده.</w:t>
       </w:r>
     </w:p>
     <w:p>
@@ -5584,7 +5449,6 @@
           <w:b/>
           <w:rtl/>
         </w:rPr>
-        <w:lastRenderedPageBreak/>
         <w:t>استفاده‌ها:</w:t>
       </w:r>
       <w:r>
@@ -5608,16 +5472,55 @@
           <w:b/>
           <w:rtl/>
         </w:rPr>
-        <w:t xml:space="preserve">الگوریتم‌های </w:t>
-      </w:r>
-      <w:r>
-        <w:rPr>
-          <w:b/>
-        </w:rPr>
-        <w:t>ML:</w:t>
-      </w:r>
-      <w:r>
-        <w:t xml:space="preserve"> KNN</w:t>
+        <w:t>الگوریتم‌ها</w:t>
+      </w:r>
+      <w:r>
+        <w:rPr>
+          <w:rFonts w:hint="cs"/>
+          <w:b/>
+          <w:rtl/>
+        </w:rPr>
+        <w:t>ی</w:t>
+      </w:r>
+      <w:r>
+        <w:rPr>
+          <w:rFonts w:hint="cs"/>
+          <w:b/>
+          <w:rtl/>
+        </w:rPr>
+        <w:t xml:space="preserve"> </w:t>
+      </w:r>
+      <w:r>
+        <w:rPr>
+          <w:b/>
+          <w:lang w:val="en-US"/>
+        </w:rPr>
+        <w:t>ML</w:t>
+      </w:r>
+      <w:r>
+        <w:rPr>
+          <w:rFonts w:hint="cs"/>
+          <w:b/>
+          <w:rtl/>
+          <w:lang w:val="en-US"/>
+        </w:rPr>
+        <w:t>:</w:t>
+      </w:r>
+      <w:r>
+        <w:t xml:space="preserve"> </w:t>
+      </w:r>
+      <w:r>
+        <w:rPr>
+          <w:rFonts w:hint="cs"/>
+          <w:rtl/>
+        </w:rPr>
+        <w:t xml:space="preserve">الگوریتم </w:t>
+      </w:r>
+      <w:r>
+        <w:rPr>
+          <w:lang w:val="en-US"/>
+        </w:rPr>
+        <w:t>KNN</w:t>
       </w:r>
       <w:r>
         <w:rPr>
@@ -5831,7 +5734,14 @@
         <w:rPr>
           <w:b/>
         </w:rPr>
-        <w:t>Edge Impulse:</w:t>
+        <w:t>Edge Impulse</w:t>
+      </w:r>
+      <w:r>
+        <w:rPr>
+          <w:rFonts w:hint="cs"/>
+          <w:rtl/>
+        </w:rPr>
+        <w:t>،</w:t>
       </w:r>
       <w:r>
         <w:rPr>
@@ -5852,7 +5762,14 @@
         <w:rPr>
           <w:b/>
         </w:rPr>
-        <w:t>TensorFlow Model Optimization Toolkit:</w:t>
+        <w:t>TensorFlow Model Optimization Toolkit</w:t>
+      </w:r>
+      <w:r>
+        <w:rPr>
+          <w:rFonts w:hint="cs"/>
+          <w:rtl/>
+        </w:rPr>
+        <w:t>،</w:t>
       </w:r>
       <w:r>
         <w:rPr>
@@ -5928,6 +5845,7 @@
         <w:jc w:val="left"/>
       </w:pPr>
       <w:r>
+        <w:lastRenderedPageBreak/>
         <w:pict w14:anchorId="4FDB42E7">
           <v:rect id="_x0000_i1045" style="width:0;height:1.5pt" o:hralign="center" o:hrstd="t" o:hr="t" fillcolor="#a0a0a0" stroked="f"/>
         </w:pict>
@@ -5979,7 +5897,6 @@
         <w:rPr>
           <w:rtl/>
         </w:rPr>
-        <w:lastRenderedPageBreak/>
         <w:t>بنچمارکینگ نقش مهمی در ارزیابی و انتخاب مدل‌های مناسب براساس نیازهای کاربردی ایفا می‌کند. مقالات تحلیل‌شده بر اهمیت موارد زیر تأکید دارند:</w:t>
       </w:r>
     </w:p>
@@ -6121,63 +6038,26 @@
     </w:p>
     <w:p>
       <w:pPr>
-        <w:spacing w:before="240" w:after="240"/>
-        <w:jc w:val="left"/>
-      </w:pPr>
-    </w:p>
-    <w:p>
-      <w:pPr>
-        <w:spacing w:before="240" w:after="240"/>
-        <w:jc w:val="left"/>
-      </w:pPr>
-    </w:p>
-    <w:p>
-      <w:pPr>
-        <w:spacing w:before="240" w:after="240"/>
-        <w:jc w:val="left"/>
-      </w:pPr>
-    </w:p>
-    <w:p>
-      <w:pPr>
-        <w:spacing w:before="240" w:after="240"/>
-        <w:jc w:val="left"/>
-      </w:pPr>
-    </w:p>
-    <w:p>
-      <w:pPr>
-        <w:spacing w:before="240" w:after="240"/>
-        <w:jc w:val="left"/>
-      </w:pPr>
-    </w:p>
-    <w:p>
-      <w:pPr>
-        <w:spacing w:before="240" w:after="240"/>
-        <w:jc w:val="left"/>
-      </w:pPr>
-    </w:p>
-    <w:p>
-      <w:pPr>
-        <w:spacing w:before="240" w:after="240"/>
-        <w:jc w:val="left"/>
-      </w:pPr>
-    </w:p>
-    <w:p>
-      <w:pPr>
-        <w:spacing w:before="240" w:after="240"/>
-        <w:jc w:val="left"/>
-      </w:pPr>
-    </w:p>
-    <w:p>
-      <w:pPr>
-        <w:spacing w:before="240" w:after="240"/>
-        <w:jc w:val="left"/>
-      </w:pPr>
-    </w:p>
-    <w:p>
-      <w:pPr>
-        <w:spacing w:before="240" w:after="240"/>
-        <w:jc w:val="left"/>
-      </w:pPr>
+        <w:rPr>
+          <w:b/>
+          <w:color w:val="000000"/>
+          <w:sz w:val="26"/>
+          <w:szCs w:val="26"/>
+          <w:rtl/>
+        </w:rPr>
+      </w:pPr>
+      <w:bookmarkStart w:id="13" w:name="_mgrujmccl1k1" w:colFirst="0" w:colLast="0"/>
+      <w:bookmarkEnd w:id="13"/>
+      <w:r>
+        <w:rPr>
+          <w:b/>
+          <w:color w:val="000000"/>
+          <w:sz w:val="26"/>
+          <w:szCs w:val="26"/>
+          <w:rtl/>
+        </w:rPr>
+        <w:br w:type="page"/>
+      </w:r>
     </w:p>
     <w:p>
       <w:pPr>
@@ -6192,30 +6072,31 @@
           <w:color w:val="000000"/>
           <w:sz w:val="26"/>
           <w:szCs w:val="26"/>
-        </w:rPr>
-      </w:pPr>
-      <w:bookmarkStart w:id="13" w:name="_mgrujmccl1k1" w:colFirst="0" w:colLast="0"/>
-      <w:bookmarkEnd w:id="13"/>
+          <w:lang w:val="en-US"/>
+        </w:rPr>
+      </w:pPr>
       <w:r>
         <w:rPr>
           <w:rFonts w:ascii="Vazirmatn" w:eastAsia="Vazirmatn" w:hAnsi="Vazirmatn" w:cs="Vazirmatn"/>
-          <w:b/>
+          <w:bCs/>
           <w:color w:val="000000"/>
           <w:sz w:val="26"/>
           <w:szCs w:val="26"/>
           <w:rtl/>
         </w:rPr>
-        <w:t>مقاله: "</w:t>
-      </w:r>
-      <w:r>
-        <w:rPr>
-          <w:rFonts w:ascii="Vazirmatn" w:eastAsia="Vazirmatn" w:hAnsi="Vazirmatn" w:cs="Vazirmatn"/>
+        <w:lastRenderedPageBreak/>
+        <w:t>مقاله</w:t>
+      </w:r>
+      <w:r>
+        <w:rPr>
+          <w:rFonts w:ascii="Vazirmatn" w:eastAsia="Vazirmatn" w:hAnsi="Vazirmatn" w:cs="Vazirmatn" w:hint="cs"/>
           <w:b/>
           <w:color w:val="000000"/>
           <w:sz w:val="26"/>
           <w:szCs w:val="26"/>
-        </w:rPr>
-        <w:t>Edge AI in Sustainable Farming: Deep Learning-Driven IoT Framework to Safeguard Crops From Wildlife Threats</w:t>
+          <w:rtl/>
+        </w:rPr>
+        <w:t xml:space="preserve"> </w:t>
       </w:r>
       <w:r>
         <w:rPr>
@@ -6224,9 +6105,8 @@
           <w:color w:val="000000"/>
           <w:sz w:val="26"/>
           <w:szCs w:val="26"/>
-          <w:rtl/>
-        </w:rPr>
-        <w:t>"</w:t>
+        </w:rPr>
+        <w:t>Edge AI in Sustainable Farming</w:t>
       </w:r>
     </w:p>
     <w:p>
@@ -6516,7 +6396,6 @@
           <w:b/>
           <w:rtl/>
         </w:rPr>
-        <w:lastRenderedPageBreak/>
         <w:t>نکات کلیدی:</w:t>
       </w:r>
     </w:p>
@@ -6636,6 +6515,7 @@
           <w:szCs w:val="26"/>
           <w:rtl/>
         </w:rPr>
+        <w:lastRenderedPageBreak/>
         <w:t>مقاله: "</w:t>
       </w:r>
       <w:r>

</xml_diff>

<commit_message>
Update MLPerf Tiny Explanation
</commit_message>
<xml_diff>
--- a/Document/Report.docx
+++ b/Document/Report.docx
@@ -453,7 +453,6 @@
         </w:rPr>
         <w:t xml:space="preserve">‌ی </w:t>
       </w:r>
-      <w:proofErr w:type="spellStart"/>
       <w:r>
         <w:rPr>
           <w:b/>
@@ -461,7 +460,6 @@
         </w:rPr>
         <w:t>TinyML</w:t>
       </w:r>
-      <w:proofErr w:type="spellEnd"/>
     </w:p>
     <w:p>
       <w:pPr>
@@ -473,11 +471,9 @@
         </w:rPr>
         <w:t xml:space="preserve">کاربردهای </w:t>
       </w:r>
-      <w:proofErr w:type="spellStart"/>
       <w:r>
         <w:t>TinyML</w:t>
       </w:r>
-      <w:proofErr w:type="spellEnd"/>
       <w:r>
         <w:rPr>
           <w:rtl/>
@@ -518,13 +514,8 @@
         </w:rPr>
         <w:t xml:space="preserve"> و </w:t>
       </w:r>
-      <w:proofErr w:type="spellStart"/>
-      <w:r>
-        <w:t>Ambiq</w:t>
-      </w:r>
-      <w:proofErr w:type="spellEnd"/>
-      <w:r>
-        <w:t xml:space="preserve"> Apollo</w:t>
+      <w:r>
+        <w:t>Ambiq Apollo</w:t>
       </w:r>
       <w:r>
         <w:rPr>
@@ -557,22 +548,18 @@
         </w:rPr>
         <w:t xml:space="preserve"> و جایگزین‌های خاص </w:t>
       </w:r>
-      <w:proofErr w:type="spellStart"/>
       <w:r>
         <w:t>TinyML</w:t>
       </w:r>
-      <w:proofErr w:type="spellEnd"/>
       <w:r>
         <w:rPr>
           <w:rtl/>
         </w:rPr>
         <w:t xml:space="preserve"> مثل </w:t>
       </w:r>
-      <w:proofErr w:type="spellStart"/>
       <w:r>
         <w:t>TinyOL</w:t>
       </w:r>
-      <w:proofErr w:type="spellEnd"/>
       <w:r>
         <w:rPr>
           <w:rtl/>
@@ -647,11 +634,9 @@
         </w:rPr>
         <w:t xml:space="preserve">دیتاست‌ها: توی برنامه‌های </w:t>
       </w:r>
-      <w:proofErr w:type="spellStart"/>
       <w:r>
         <w:t>TinyML</w:t>
       </w:r>
-      <w:proofErr w:type="spellEnd"/>
       <w:r>
         <w:rPr>
           <w:rtl/>
@@ -676,11 +661,9 @@
         </w:rPr>
         <w:t xml:space="preserve"> برای شناسایی بصری استفاده می‌کنن. با این حال، کمبود دیتاست‌های مناسب یکی از چالش‌های رشد </w:t>
       </w:r>
-      <w:proofErr w:type="spellStart"/>
       <w:r>
         <w:t>TinyML</w:t>
       </w:r>
-      <w:proofErr w:type="spellEnd"/>
       <w:r>
         <w:rPr>
           <w:rtl/>
@@ -714,24 +697,17 @@
         </w:rPr>
         <w:t xml:space="preserve">فریم‌ورک‌های ارزیابی: سیستم‌های </w:t>
       </w:r>
-      <w:proofErr w:type="spellStart"/>
       <w:r>
         <w:t>TinyML</w:t>
       </w:r>
-      <w:proofErr w:type="spellEnd"/>
       <w:r>
         <w:rPr>
           <w:rtl/>
         </w:rPr>
         <w:t xml:space="preserve"> با استفاده از ابزارهایی مثل </w:t>
       </w:r>
-      <w:proofErr w:type="spellStart"/>
-      <w:r>
-        <w:t>MLPerf</w:t>
-      </w:r>
-      <w:proofErr w:type="spellEnd"/>
-      <w:r>
-        <w:t xml:space="preserve"> Tiny</w:t>
+      <w:r>
+        <w:t>MLPerf Tiny</w:t>
       </w:r>
       <w:r>
         <w:rPr>
@@ -777,11 +753,9 @@
         </w:rPr>
         <w:t xml:space="preserve">حوزه </w:t>
       </w:r>
-      <w:proofErr w:type="spellStart"/>
       <w:r>
         <w:t>TinyML</w:t>
       </w:r>
-      <w:proofErr w:type="spellEnd"/>
       <w:r>
         <w:rPr>
           <w:rtl/>
@@ -800,11 +774,9 @@
         <w:lastRenderedPageBreak/>
         <w:t xml:space="preserve">پیش‌بینی می‌شه که </w:t>
       </w:r>
-      <w:proofErr w:type="spellStart"/>
       <w:r>
         <w:t>TinyML</w:t>
       </w:r>
-      <w:proofErr w:type="spellEnd"/>
       <w:r>
         <w:rPr>
           <w:rtl/>
@@ -861,11 +833,9 @@
         </w:rPr>
         <w:t xml:space="preserve">) پرداخته؛ الگوریتم‌هایی که به‌خاطر کارایی خوبشون روی دستگاه‌های کم‌قدرت معروفن. همچنین مدل‌های سبک یادگیری عمیق مثل </w:t>
       </w:r>
-      <w:proofErr w:type="spellStart"/>
       <w:r>
         <w:t>MobileNet</w:t>
       </w:r>
-      <w:proofErr w:type="spellEnd"/>
       <w:r>
         <w:rPr>
           <w:rtl/>
@@ -873,252 +843,228 @@
         <w:t xml:space="preserve"> و نسخه پیشرفته‌ترش </w:t>
       </w:r>
       <w:r>
-        <w:t xml:space="preserve">MobileNetV2، </w:t>
-      </w:r>
-      <w:proofErr w:type="spellStart"/>
+        <w:t>MobileNetV2، EfficientNet</w:t>
+      </w:r>
+      <w:r>
+        <w:rPr>
+          <w:rtl/>
+        </w:rPr>
+        <w:t xml:space="preserve"> و مدل‌های کوچیک‌تر مثل </w:t>
+      </w:r>
+      <w:r>
+        <w:t>TinyML</w:t>
+      </w:r>
+      <w:r>
+        <w:rPr>
+          <w:rtl/>
+        </w:rPr>
+        <w:t xml:space="preserve"> که مخصوص کار تو محیط‌های محدود طراحی شدن رو هم بررسی کرده.</w:t>
+      </w:r>
+    </w:p>
+    <w:p>
+      <w:pPr>
+        <w:spacing w:before="240" w:after="240"/>
+      </w:pPr>
+      <w:r>
+        <w:rPr>
+          <w:rtl/>
+        </w:rPr>
+        <w:t xml:space="preserve">از نظر سخت‌افزاری، این مقاله بنچمارک‌هایی روی دستگاه‌های مختلف مثل پردازنده‌های </w:t>
+      </w:r>
+      <w:r>
+        <w:t>ARM Cortex-M</w:t>
+      </w:r>
+      <w:r>
+        <w:rPr>
+          <w:rtl/>
+        </w:rPr>
+        <w:t xml:space="preserve"> (که بیشتر تو میکروکنترلرها استفاده می‌شن)، سری </w:t>
+      </w:r>
+      <w:r>
+        <w:t>Jetson</w:t>
+      </w:r>
+      <w:r>
+        <w:rPr>
+          <w:rtl/>
+        </w:rPr>
+        <w:t xml:space="preserve"> انویدیا (برای مدل‌های پیچیده‌تر) و </w:t>
+      </w:r>
+      <w:r>
+        <w:t>TPU</w:t>
+      </w:r>
+      <w:r>
+        <w:rPr>
+          <w:rtl/>
+        </w:rPr>
+        <w:t xml:space="preserve"> گوگل </w:t>
+      </w:r>
+      <w:r>
+        <w:t>Coral</w:t>
+      </w:r>
+      <w:r>
+        <w:rPr>
+          <w:rtl/>
+        </w:rPr>
+        <w:t xml:space="preserve"> (که برای پردازش سریع مدل‌ها بهینه شده) انجام داده.</w:t>
+      </w:r>
+    </w:p>
+    <w:p>
+      <w:pPr>
+        <w:spacing w:before="240" w:after="240"/>
+      </w:pPr>
+      <w:r>
+        <w:rPr>
+          <w:rtl/>
+        </w:rPr>
+        <w:t xml:space="preserve">نتایج مقاله نشون می‌دن که مدل‌های کلاسیک مثل </w:t>
+      </w:r>
+      <w:r>
+        <w:t>KNN</w:t>
+      </w:r>
+      <w:r>
+        <w:rPr>
+          <w:rtl/>
+        </w:rPr>
+        <w:t xml:space="preserve"> و </w:t>
+      </w:r>
+      <w:r>
+        <w:t>SVM</w:t>
+      </w:r>
+      <w:r>
+        <w:rPr>
+          <w:rtl/>
+        </w:rPr>
+        <w:t xml:space="preserve"> روی دستگاه‌های کوچیک مثل میکروکنترلرها راحت پیاده‌سازی می‌شن و حتی </w:t>
+      </w:r>
+      <w:r>
+        <w:t>KNN</w:t>
+      </w:r>
+      <w:r>
+        <w:rPr>
+          <w:rtl/>
+        </w:rPr>
+        <w:t xml:space="preserve"> از نظر مصرف حافظه عملکرد خیلی خوبی داره. در مورد مدل‌های یادگیری عمیق هم، نسخه‌های مختلف </w:t>
+      </w:r>
+      <w:r>
+        <w:t>MobileNet</w:t>
+      </w:r>
+      <w:r>
+        <w:rPr>
+          <w:rtl/>
+        </w:rPr>
+        <w:t xml:space="preserve"> بهترین عملکرد رو داشتن و با کمترین مصرف انرژی و تاخیر پایین، دقت مناسبی ارائه دادن. برای مثال، </w:t>
+      </w:r>
+      <w:r>
+        <w:t>MobileNetV</w:t>
+      </w:r>
+      <w:r>
+        <w:rPr>
+          <w:lang w:val="en-US"/>
+        </w:rPr>
+        <w:t>2</w:t>
+      </w:r>
+      <w:r>
+        <w:rPr>
+          <w:rtl/>
+        </w:rPr>
+        <w:t xml:space="preserve"> روی </w:t>
+      </w:r>
+      <w:r>
+        <w:t>TPU</w:t>
+      </w:r>
+      <w:r>
+        <w:rPr>
+          <w:rtl/>
+        </w:rPr>
+        <w:t xml:space="preserve"> گوگل </w:t>
+      </w:r>
+      <w:r>
+        <w:t>Coral</w:t>
+      </w:r>
+      <w:r>
+        <w:rPr>
+          <w:rtl/>
+        </w:rPr>
+        <w:t xml:space="preserve"> تونست به‌صورت بلادرنگ پیش‌بینی‌ها رو انجام بده. </w:t>
+      </w:r>
       <w:r>
         <w:t>EfficientNet</w:t>
       </w:r>
-      <w:proofErr w:type="spellEnd"/>
-      <w:r>
-        <w:rPr>
-          <w:rtl/>
-        </w:rPr>
-        <w:t xml:space="preserve"> و مدل‌های کوچیک‌تر مثل </w:t>
-      </w:r>
-      <w:proofErr w:type="spellStart"/>
+      <w:r>
+        <w:rPr>
+          <w:rtl/>
+        </w:rPr>
+        <w:t xml:space="preserve"> هم تو شرایطی که دقت مهم‌تر از سرعت بود، عملکرد بهتری داشت.</w:t>
+      </w:r>
+    </w:p>
+    <w:p>
+      <w:pPr>
+        <w:spacing w:before="240" w:after="240"/>
+      </w:pPr>
+      <w:r>
+        <w:rPr>
+          <w:rtl/>
+        </w:rPr>
+        <w:t>در کل، مقاله نتیجه می‌گیره که هم مدل‌های کلاسیک و هم مدل‌های یادگیری عمیق سبک‌وزن می‌تونن با بهینه‌سازی مناسب، روی دستگاه‌های توکار و موبایل به‌خوبی اجرا بشن و گزینه‌های قابل قبولی برای استفاده تو سیستم‌های موبایل و اینترنت اشیا باشن.</w:t>
+      </w:r>
+    </w:p>
+    <w:p>
+      <w:pPr>
+        <w:spacing w:before="240" w:after="240"/>
+      </w:pPr>
+      <w:r>
+        <w:br w:type="page"/>
+      </w:r>
+    </w:p>
+    <w:p>
+      <w:pPr>
+        <w:bidi w:val="0"/>
+        <w:spacing w:before="240" w:after="240"/>
+        <w:jc w:val="left"/>
+        <w:rPr>
+          <w:b/>
+          <w:bCs/>
+        </w:rPr>
+      </w:pPr>
+      <w:r>
+        <w:rPr>
+          <w:b/>
+          <w:bCs/>
+        </w:rPr>
+        <w:lastRenderedPageBreak/>
+        <w:t>TinyML Platforms Benchmarking</w:t>
+      </w:r>
+    </w:p>
+    <w:p>
+      <w:pPr>
+        <w:spacing w:before="240" w:after="240"/>
+        <w:rPr>
+          <w:rFonts w:hint="cs"/>
+          <w:rtl/>
+          <w:lang w:val="en-US"/>
+        </w:rPr>
+      </w:pPr>
+      <w:r>
+        <w:rPr>
+          <w:rtl/>
+        </w:rPr>
+        <w:t xml:space="preserve">این مقاله با عنوان </w:t>
+      </w:r>
+      <w:r>
+        <w:rPr>
+          <w:rtl/>
+        </w:rPr>
+        <w:t>«</w:t>
+      </w:r>
+      <w:r>
+        <w:rPr>
+          <w:rtl/>
+        </w:rPr>
+        <w:t xml:space="preserve">ارزیابی پلتفرم‌های </w:t>
+      </w:r>
       <w:r>
         <w:t>TinyML</w:t>
       </w:r>
-      <w:proofErr w:type="spellEnd"/>
-      <w:r>
-        <w:rPr>
-          <w:rtl/>
-        </w:rPr>
-        <w:t xml:space="preserve"> که مخصوص کار تو محیط‌های محدود طراحی شدن رو هم بررسی کرده.</w:t>
-      </w:r>
-    </w:p>
-    <w:p>
-      <w:pPr>
-        <w:spacing w:before="240" w:after="240"/>
-      </w:pPr>
-      <w:r>
-        <w:rPr>
-          <w:rtl/>
-        </w:rPr>
-        <w:t xml:space="preserve">از نظر سخت‌افزاری، این مقاله بنچمارک‌هایی روی دستگاه‌های مختلف مثل پردازنده‌های </w:t>
-      </w:r>
-      <w:r>
-        <w:t>ARM Cortex-M</w:t>
-      </w:r>
-      <w:r>
-        <w:rPr>
-          <w:rtl/>
-        </w:rPr>
-        <w:t xml:space="preserve"> (که بیشتر تو میکروکنترلرها استفاده می‌شن)، سری </w:t>
-      </w:r>
-      <w:r>
-        <w:t>Jetson</w:t>
-      </w:r>
-      <w:r>
-        <w:rPr>
-          <w:rtl/>
-        </w:rPr>
-        <w:t xml:space="preserve"> انویدیا (برای مدل‌های پیچیده‌تر) و </w:t>
-      </w:r>
-      <w:r>
-        <w:t>TPU</w:t>
-      </w:r>
-      <w:r>
-        <w:rPr>
-          <w:rtl/>
-        </w:rPr>
-        <w:t xml:space="preserve"> گوگل </w:t>
-      </w:r>
-      <w:r>
-        <w:t>Coral</w:t>
-      </w:r>
-      <w:r>
-        <w:rPr>
-          <w:rtl/>
-        </w:rPr>
-        <w:t xml:space="preserve"> (که برای پردازش سریع مدل‌ها بهینه شده) انجام داده.</w:t>
-      </w:r>
-    </w:p>
-    <w:p>
-      <w:pPr>
-        <w:spacing w:before="240" w:after="240"/>
-      </w:pPr>
-      <w:r>
-        <w:rPr>
-          <w:rtl/>
-        </w:rPr>
-        <w:t xml:space="preserve">نتایج مقاله نشون می‌دن که مدل‌های کلاسیک مثل </w:t>
-      </w:r>
-      <w:r>
-        <w:t>KNN</w:t>
-      </w:r>
-      <w:r>
-        <w:rPr>
-          <w:rtl/>
-        </w:rPr>
-        <w:t xml:space="preserve"> و </w:t>
-      </w:r>
-      <w:r>
-        <w:t>SVM</w:t>
-      </w:r>
-      <w:r>
-        <w:rPr>
-          <w:rtl/>
-        </w:rPr>
-        <w:t xml:space="preserve"> روی دستگاه‌های کوچیک مثل میکروکنترلرها راحت پیاده‌سازی می‌شن و حتی </w:t>
-      </w:r>
-      <w:r>
-        <w:t>KNN</w:t>
-      </w:r>
-      <w:r>
-        <w:rPr>
-          <w:rtl/>
-        </w:rPr>
-        <w:t xml:space="preserve"> از نظر مصرف حافظه عملکرد خیلی خوبی داره. در مورد مدل‌های یادگیری عمیق هم، نسخه‌های مختلف </w:t>
-      </w:r>
-      <w:proofErr w:type="spellStart"/>
-      <w:r>
-        <w:t>MobileNet</w:t>
-      </w:r>
-      <w:proofErr w:type="spellEnd"/>
-      <w:r>
-        <w:rPr>
-          <w:rtl/>
-        </w:rPr>
-        <w:t xml:space="preserve"> بهترین عملکرد رو داشتن و با کمترین مصرف انرژی و تاخیر پایین، دقت مناسبی ارائه دادن. برای مثال، </w:t>
-      </w:r>
-      <w:proofErr w:type="spellStart"/>
-      <w:r>
-        <w:t>MobileNetV</w:t>
-      </w:r>
-      <w:proofErr w:type="spellEnd"/>
-      <w:r>
-        <w:rPr>
-          <w:lang w:val="en-US"/>
-        </w:rPr>
-        <w:t>2</w:t>
-      </w:r>
-      <w:r>
-        <w:rPr>
-          <w:rtl/>
-        </w:rPr>
-        <w:t xml:space="preserve"> روی </w:t>
-      </w:r>
-      <w:r>
-        <w:t>TPU</w:t>
-      </w:r>
-      <w:r>
-        <w:rPr>
-          <w:rtl/>
-        </w:rPr>
-        <w:t xml:space="preserve"> گوگل </w:t>
-      </w:r>
-      <w:r>
-        <w:t>Coral</w:t>
-      </w:r>
-      <w:r>
-        <w:rPr>
-          <w:rtl/>
-        </w:rPr>
-        <w:t xml:space="preserve"> تونست به‌صورت بلادرنگ پیش‌بینی‌ها رو انجام بده. </w:t>
-      </w:r>
-      <w:proofErr w:type="spellStart"/>
-      <w:r>
-        <w:t>EfficientNet</w:t>
-      </w:r>
-      <w:proofErr w:type="spellEnd"/>
-      <w:r>
-        <w:rPr>
-          <w:rtl/>
-        </w:rPr>
-        <w:t xml:space="preserve"> هم تو شرایطی که دقت مهم‌تر از سرعت بود، عملکرد بهتری داشت.</w:t>
-      </w:r>
-    </w:p>
-    <w:p>
-      <w:pPr>
-        <w:spacing w:before="240" w:after="240"/>
-      </w:pPr>
-      <w:r>
-        <w:rPr>
-          <w:rtl/>
-        </w:rPr>
-        <w:t>در کل، مقاله نتیجه می‌گیره که هم مدل‌های کلاسیک و هم مدل‌های یادگیری عمیق سبک‌وزن می‌تونن با بهینه‌سازی مناسب، روی دستگاه‌های توکار و موبایل به‌خوبی اجرا بشن و گزینه‌های قابل قبولی برای استفاده تو سیستم‌های موبایل و اینترنت اشیا باشن.</w:t>
-      </w:r>
-    </w:p>
-    <w:p>
-      <w:pPr>
-        <w:spacing w:before="240" w:after="240"/>
-      </w:pPr>
-      <w:r>
-        <w:br w:type="page"/>
-      </w:r>
-    </w:p>
-    <w:p>
-      <w:pPr>
-        <w:bidi w:val="0"/>
-        <w:spacing w:before="240" w:after="240"/>
-        <w:jc w:val="left"/>
-        <w:rPr>
-          <w:b/>
-          <w:bCs/>
-        </w:rPr>
-      </w:pPr>
-      <w:proofErr w:type="spellStart"/>
-      <w:r>
-        <w:rPr>
-          <w:b/>
-          <w:bCs/>
-        </w:rPr>
-        <w:lastRenderedPageBreak/>
-        <w:t>TinyML</w:t>
-      </w:r>
-      <w:proofErr w:type="spellEnd"/>
-      <w:r>
-        <w:rPr>
-          <w:b/>
-          <w:bCs/>
-        </w:rPr>
-        <w:t xml:space="preserve"> Platforms Benchmarking</w:t>
-      </w:r>
-    </w:p>
-    <w:p>
-      <w:pPr>
-        <w:spacing w:before="240" w:after="240"/>
-        <w:rPr>
-          <w:rFonts w:hint="cs"/>
-          <w:rtl/>
-          <w:lang w:val="en-US"/>
-        </w:rPr>
-      </w:pPr>
-      <w:r>
-        <w:rPr>
-          <w:rtl/>
-        </w:rPr>
-        <w:t xml:space="preserve">این مقاله با عنوان </w:t>
-      </w:r>
-      <w:r>
-        <w:rPr>
-          <w:rtl/>
-        </w:rPr>
-        <w:t>«</w:t>
-      </w:r>
-      <w:r>
-        <w:rPr>
-          <w:rtl/>
-        </w:rPr>
-        <w:t xml:space="preserve">ارزیابی پلتفرم‌های </w:t>
-      </w:r>
-      <w:proofErr w:type="spellStart"/>
-      <w:r>
-        <w:t>TinyML</w:t>
-      </w:r>
-      <w:proofErr w:type="spellEnd"/>
       <w:r>
         <w:rPr>
           <w:rtl/>
@@ -1393,7 +1339,6 @@
         <w:lastRenderedPageBreak/>
         <w:t xml:space="preserve">فریم‌ورک‌های مشابه </w:t>
       </w:r>
-      <w:proofErr w:type="spellStart"/>
       <w:r>
         <w:rPr>
           <w:b/>
@@ -1401,7 +1346,6 @@
         </w:rPr>
         <w:t>TinyML</w:t>
       </w:r>
-      <w:proofErr w:type="spellEnd"/>
       <w:r>
         <w:rPr>
           <w:b/>
@@ -1458,19 +1402,9 @@
       <w:pPr>
         <w:spacing w:before="240" w:after="240"/>
       </w:pPr>
-      <w:proofErr w:type="spellStart"/>
-      <w:r>
-        <w:t>Qeexo</w:t>
-      </w:r>
-      <w:proofErr w:type="spellEnd"/>
-      <w:r>
-        <w:t xml:space="preserve"> </w:t>
-      </w:r>
-      <w:proofErr w:type="spellStart"/>
-      <w:r>
-        <w:t>AutoML</w:t>
-      </w:r>
-      <w:proofErr w:type="spellEnd"/>
+      <w:r>
+        <w:t>Qeexo AutoML</w:t>
+      </w:r>
       <w:r>
         <w:rPr>
           <w:rtl/>
@@ -1482,11 +1416,9 @@
       <w:pPr>
         <w:spacing w:before="240" w:after="240"/>
       </w:pPr>
-      <w:proofErr w:type="spellStart"/>
       <w:r>
         <w:t>uTensor</w:t>
       </w:r>
-      <w:proofErr w:type="spellEnd"/>
       <w:r>
         <w:rPr>
           <w:rtl/>
@@ -1530,11 +1462,9 @@
       <w:pPr>
         <w:spacing w:before="240" w:after="240"/>
       </w:pPr>
-      <w:proofErr w:type="spellStart"/>
       <w:r>
         <w:t>TinyML</w:t>
       </w:r>
-      <w:proofErr w:type="spellEnd"/>
       <w:r>
         <w:rPr>
           <w:rtl/>
@@ -2028,7 +1958,6 @@
         </w:rPr>
         <w:t xml:space="preserve">کاربردهای پیشرفته </w:t>
       </w:r>
-      <w:proofErr w:type="spellStart"/>
       <w:r>
         <w:rPr>
           <w:rFonts w:ascii="Vazirmatn" w:eastAsia="Vazirmatn" w:hAnsi="Vazirmatn" w:cs="Vazirmatn"/>
@@ -2039,7 +1968,6 @@
         </w:rPr>
         <w:t>TinyML</w:t>
       </w:r>
-      <w:proofErr w:type="spellEnd"/>
       <w:r>
         <w:rPr>
           <w:rFonts w:ascii="Vazirmatn" w:eastAsia="Vazirmatn" w:hAnsi="Vazirmatn" w:cs="Vazirmatn"/>
@@ -2074,11 +2002,9 @@
         </w:rPr>
         <w:t xml:space="preserve">: سیستم‌های مبتنی بر </w:t>
       </w:r>
-      <w:proofErr w:type="spellStart"/>
       <w:r>
         <w:t>TinyML</w:t>
       </w:r>
-      <w:proofErr w:type="spellEnd"/>
       <w:r>
         <w:rPr>
           <w:rtl/>
@@ -2107,11 +2033,9 @@
         </w:rPr>
         <w:t xml:space="preserve">: در حوزه سلامت، </w:t>
       </w:r>
-      <w:proofErr w:type="spellStart"/>
       <w:r>
         <w:t>TinyML</w:t>
       </w:r>
-      <w:proofErr w:type="spellEnd"/>
       <w:r>
         <w:rPr>
           <w:rtl/>
@@ -2180,14 +2104,12 @@
         </w:rPr>
         <w:t xml:space="preserve"> </w:t>
       </w:r>
-      <w:proofErr w:type="spellStart"/>
       <w:r>
         <w:rPr>
           <w:b/>
         </w:rPr>
         <w:t>TinyML</w:t>
       </w:r>
-      <w:proofErr w:type="spellEnd"/>
       <w:r>
         <w:rPr>
           <w:b/>
@@ -2247,11 +2169,9 @@
         </w:rPr>
         <w:t xml:space="preserve">یکی از چالش‌های کلیدی </w:t>
       </w:r>
-      <w:proofErr w:type="spellStart"/>
       <w:r>
         <w:t>TinyML</w:t>
       </w:r>
-      <w:proofErr w:type="spellEnd"/>
       <w:r>
         <w:rPr>
           <w:rtl/>
@@ -2866,14 +2786,12 @@
         <w:spacing w:before="240"/>
         <w:jc w:val="left"/>
       </w:pPr>
-      <w:proofErr w:type="spellStart"/>
       <w:r>
         <w:rPr>
           <w:b/>
         </w:rPr>
         <w:t>MobileNet</w:t>
       </w:r>
-      <w:proofErr w:type="spellEnd"/>
       <w:r>
         <w:rPr>
           <w:b/>
@@ -2894,14 +2812,12 @@
         </w:rPr>
         <w:t xml:space="preserve"> </w:t>
       </w:r>
-      <w:proofErr w:type="spellStart"/>
       <w:r>
         <w:rPr>
           <w:b/>
         </w:rPr>
         <w:t>MobileNetV</w:t>
       </w:r>
-      <w:proofErr w:type="spellEnd"/>
       <w:r>
         <w:rPr>
           <w:bCs/>
@@ -2963,14 +2879,12 @@
         <w:bidi w:val="0"/>
         <w:jc w:val="left"/>
       </w:pPr>
-      <w:proofErr w:type="spellStart"/>
       <w:r>
         <w:rPr>
           <w:b/>
         </w:rPr>
         <w:t>EfficientNet</w:t>
       </w:r>
-      <w:proofErr w:type="spellEnd"/>
     </w:p>
     <w:p>
       <w:pPr>
@@ -3031,14 +2945,12 @@
         </w:rPr>
         <w:t xml:space="preserve">مدل‌های </w:t>
       </w:r>
-      <w:proofErr w:type="spellStart"/>
       <w:r>
         <w:rPr>
           <w:b/>
         </w:rPr>
         <w:t>TinyML</w:t>
       </w:r>
-      <w:proofErr w:type="spellEnd"/>
     </w:p>
     <w:p>
       <w:pPr>
@@ -3557,19 +3469,11 @@
         <w:spacing w:before="240"/>
         <w:jc w:val="left"/>
       </w:pPr>
-      <w:proofErr w:type="spellStart"/>
-      <w:r>
-        <w:rPr>
-          <w:b/>
-        </w:rPr>
-        <w:t>MLPerf</w:t>
-      </w:r>
-      <w:proofErr w:type="spellEnd"/>
-      <w:r>
-        <w:rPr>
-          <w:b/>
-        </w:rPr>
-        <w:t xml:space="preserve"> Tiny:</w:t>
+      <w:r>
+        <w:rPr>
+          <w:b/>
+        </w:rPr>
+        <w:t>MLPerf Tiny:</w:t>
       </w:r>
     </w:p>
     <w:p>
@@ -3907,15 +3811,7 @@
         <w:t xml:space="preserve"> </w:t>
       </w:r>
       <w:r>
-        <w:t>،</w:t>
-      </w:r>
-      <w:proofErr w:type="spellStart"/>
-      <w:r>
-        <w:t>Ambiq</w:t>
-      </w:r>
-      <w:proofErr w:type="spellEnd"/>
-      <w:r>
-        <w:t xml:space="preserve"> Apollo</w:t>
+        <w:t>،Ambiq Apollo</w:t>
       </w:r>
       <w:r>
         <w:rPr>
@@ -4653,14 +4549,12 @@
         </w:rPr>
         <w:t xml:space="preserve">۴.۲ مقاله </w:t>
       </w:r>
-      <w:proofErr w:type="spellStart"/>
       <w:r>
         <w:rPr>
           <w:b/>
         </w:rPr>
         <w:t>TinyML</w:t>
       </w:r>
-      <w:proofErr w:type="spellEnd"/>
       <w:r>
         <w:rPr>
           <w:b/>
@@ -4733,13 +4627,8 @@
         <w:t xml:space="preserve"> </w:t>
       </w:r>
       <w:r>
-        <w:t xml:space="preserve"> TensorFlow Lite، </w:t>
-      </w:r>
-      <w:proofErr w:type="spellStart"/>
-      <w:r>
-        <w:t>TinyOL</w:t>
-      </w:r>
-      <w:proofErr w:type="spellEnd"/>
+        <w:t xml:space="preserve"> TensorFlow Lite، TinyOL</w:t>
+      </w:r>
       <w:r>
         <w:rPr>
           <w:rtl/>
@@ -4846,11 +4735,9 @@
         </w:rPr>
         <w:t xml:space="preserve">به گسترش </w:t>
       </w:r>
-      <w:proofErr w:type="spellStart"/>
       <w:r>
         <w:t>TinyML</w:t>
       </w:r>
-      <w:proofErr w:type="spellEnd"/>
       <w:r>
         <w:rPr>
           <w:rtl/>
@@ -4950,11 +4837,9 @@
         </w:rPr>
         <w:t xml:space="preserve">درخت تصمیم، نسخه‌های </w:t>
       </w:r>
-      <w:proofErr w:type="spellStart"/>
       <w:r>
         <w:t>MobileNet</w:t>
       </w:r>
-      <w:proofErr w:type="spellEnd"/>
       <w:r>
         <w:rPr>
           <w:rFonts w:hint="cs"/>
@@ -4971,13 +4856,8 @@
         <w:t>و</w:t>
       </w:r>
       <w:r>
-        <w:t xml:space="preserve"> </w:t>
-      </w:r>
-      <w:proofErr w:type="spellStart"/>
-      <w:r>
-        <w:t>EfficientNet</w:t>
-      </w:r>
-      <w:proofErr w:type="spellEnd"/>
+        <w:t xml:space="preserve"> EfficientNet</w:t>
+      </w:r>
       <w:r>
         <w:rPr>
           <w:rtl/>
@@ -5088,11 +4968,9 @@
         </w:numPr>
         <w:jc w:val="left"/>
       </w:pPr>
-      <w:proofErr w:type="spellStart"/>
       <w:r>
         <w:t>EfficientNet</w:t>
       </w:r>
-      <w:proofErr w:type="spellEnd"/>
       <w:r>
         <w:rPr>
           <w:rtl/>
@@ -5979,11 +5857,9 @@
         </w:rPr>
         <w:t xml:space="preserve">تحقیقات و توسعه‌های آینده باید بر گسترش کاربردهای </w:t>
       </w:r>
-      <w:proofErr w:type="spellStart"/>
       <w:r>
         <w:t>TinyML</w:t>
       </w:r>
-      <w:proofErr w:type="spellEnd"/>
       <w:r>
         <w:rPr>
           <w:rtl/>
@@ -6251,6 +6127,199 @@
     </w:p>
     <w:p>
       <w:pPr>
+        <w:spacing w:before="240" w:after="240"/>
+        <w:jc w:val="left"/>
+        <w:rPr>
+          <w:b/>
+          <w:rtl/>
+        </w:rPr>
+      </w:pPr>
+      <w:bookmarkStart w:id="14" w:name="_xiinrfuq1x8" w:colFirst="0" w:colLast="0"/>
+      <w:bookmarkEnd w:id="14"/>
+      <w:r>
+        <w:rPr>
+          <w:bCs/>
+          <w:color w:val="000000"/>
+          <w:sz w:val="26"/>
+          <w:szCs w:val="26"/>
+          <w:rtl/>
+        </w:rPr>
+        <w:t>مقاله</w:t>
+      </w:r>
+      <w:r>
+        <w:rPr>
+          <w:b/>
+          <w:color w:val="000000"/>
+          <w:sz w:val="26"/>
+          <w:szCs w:val="26"/>
+          <w:rtl/>
+        </w:rPr>
+        <w:t xml:space="preserve"> </w:t>
+      </w:r>
+      <w:r>
+        <w:rPr>
+          <w:b/>
+          <w:color w:val="000000"/>
+          <w:sz w:val="26"/>
+          <w:szCs w:val="26"/>
+        </w:rPr>
+        <w:t>TinyissimoYOLO</w:t>
+      </w:r>
+    </w:p>
+    <w:p>
+      <w:pPr>
+        <w:spacing w:before="240" w:after="240"/>
+        <w:jc w:val="left"/>
+      </w:pPr>
+      <w:r>
+        <w:rPr>
+          <w:b/>
+          <w:rtl/>
+        </w:rPr>
+        <w:t>خلاصه:</w:t>
+      </w:r>
+      <w:r>
+        <w:rPr>
+          <w:rtl/>
+        </w:rPr>
+        <w:t xml:space="preserve"> این مقاله </w:t>
+      </w:r>
+      <w:r>
+        <w:t>TinyissimoYOLO</w:t>
+      </w:r>
+      <w:r>
+        <w:rPr>
+          <w:rtl/>
+        </w:rPr>
+        <w:t xml:space="preserve"> را معرفی می‌کند، که یک شبکه تشخیص اشیاء سبک و کم‌حافظه است که برای میکروکنترلرهای با توان پایین طراحی شده است. با استفاده از تکنیک‌های کوانتیزاسیون و بهینه‌سازی معماری شبکه، </w:t>
+      </w:r>
+      <w:r>
+        <w:t>TinyissimoYOLO</w:t>
+      </w:r>
+      <w:r>
+        <w:rPr>
+          <w:rtl/>
+        </w:rPr>
+        <w:t xml:space="preserve"> قادر است اشیاء را با دقت مناسبی شناسایی کند در حالی که نیاز به منابع محاسباتی و حافظه‌ی محدودی دارد. این شبکه به‌ویژه برای کاربردهای </w:t>
+      </w:r>
+      <w:r>
+        <w:t>IoT</w:t>
+      </w:r>
+      <w:r>
+        <w:rPr>
+          <w:rtl/>
+        </w:rPr>
+        <w:t xml:space="preserve"> و سیستم‌های تعبیه‌شده که محدودیت‌های سخت‌افزاری دارند، بسیار مناسب است.</w:t>
+      </w:r>
+    </w:p>
+    <w:p>
+      <w:pPr>
+        <w:spacing w:before="240" w:after="240"/>
+        <w:jc w:val="left"/>
+        <w:rPr>
+          <w:b/>
+        </w:rPr>
+      </w:pPr>
+      <w:r>
+        <w:rPr>
+          <w:b/>
+          <w:rtl/>
+        </w:rPr>
+        <w:t>نکات کلیدی:</w:t>
+      </w:r>
+    </w:p>
+    <w:p>
+      <w:pPr>
+        <w:numPr>
+          <w:ilvl w:val="0"/>
+          <w:numId w:val="22"/>
+        </w:numPr>
+        <w:spacing w:before="240"/>
+        <w:jc w:val="left"/>
+      </w:pPr>
+      <w:r>
+        <w:rPr>
+          <w:b/>
+          <w:rtl/>
+        </w:rPr>
+        <w:t>کوانتیزاسیون:</w:t>
+      </w:r>
+      <w:r>
+        <w:rPr>
+          <w:rtl/>
+        </w:rPr>
+        <w:t xml:space="preserve"> کاهش دقت داده‌ها برای کاهش حجم مدل.</w:t>
+      </w:r>
+    </w:p>
+    <w:p>
+      <w:pPr>
+        <w:numPr>
+          <w:ilvl w:val="0"/>
+          <w:numId w:val="22"/>
+        </w:numPr>
+        <w:jc w:val="left"/>
+      </w:pPr>
+      <w:r>
+        <w:rPr>
+          <w:b/>
+          <w:rtl/>
+        </w:rPr>
+        <w:t>کم‌حافظه بودن:</w:t>
+      </w:r>
+      <w:r>
+        <w:rPr>
+          <w:rtl/>
+        </w:rPr>
+        <w:t xml:space="preserve"> طراحی شبکه با مصرف حافظه کم.</w:t>
+      </w:r>
+    </w:p>
+    <w:p>
+      <w:pPr>
+        <w:numPr>
+          <w:ilvl w:val="0"/>
+          <w:numId w:val="22"/>
+        </w:numPr>
+        <w:jc w:val="left"/>
+      </w:pPr>
+      <w:r>
+        <w:rPr>
+          <w:b/>
+          <w:rtl/>
+        </w:rPr>
+        <w:t>کارایی بالا:</w:t>
+      </w:r>
+      <w:r>
+        <w:rPr>
+          <w:rtl/>
+        </w:rPr>
+        <w:t xml:space="preserve"> حفظ دقت در تشخیص اشیاء با مصرف انرژی پایین.</w:t>
+      </w:r>
+    </w:p>
+    <w:p>
+      <w:pPr>
+        <w:numPr>
+          <w:ilvl w:val="0"/>
+          <w:numId w:val="22"/>
+        </w:numPr>
+        <w:spacing w:after="240"/>
+        <w:jc w:val="left"/>
+      </w:pPr>
+      <w:r>
+        <w:rPr>
+          <w:b/>
+          <w:rtl/>
+        </w:rPr>
+        <w:t>میکروکنترلرهای توان پایین:</w:t>
+      </w:r>
+      <w:r>
+        <w:rPr>
+          <w:rtl/>
+        </w:rPr>
+        <w:t xml:space="preserve"> مناسب برای دستگاه‌های با منابع محدود.</w:t>
+      </w:r>
+    </w:p>
+    <w:p>
+      <w:pPr>
         <w:pStyle w:val="Heading3"/>
         <w:keepNext w:val="0"/>
         <w:keepLines w:val="0"/>
@@ -6262,33 +6331,33 @@
           <w:color w:val="000000"/>
           <w:sz w:val="26"/>
           <w:szCs w:val="26"/>
-        </w:rPr>
-      </w:pPr>
-      <w:bookmarkStart w:id="14" w:name="_xiinrfuq1x8" w:colFirst="0" w:colLast="0"/>
-      <w:bookmarkEnd w:id="14"/>
+          <w:lang w:val="en-US"/>
+        </w:rPr>
+      </w:pPr>
+      <w:bookmarkStart w:id="15" w:name="_dk1vjbn331yg" w:colFirst="0" w:colLast="0"/>
+      <w:bookmarkEnd w:id="15"/>
       <w:r>
         <w:rPr>
           <w:rFonts w:ascii="Vazirmatn" w:eastAsia="Vazirmatn" w:hAnsi="Vazirmatn" w:cs="Vazirmatn"/>
-          <w:b/>
+          <w:bCs/>
           <w:color w:val="000000"/>
           <w:sz w:val="26"/>
           <w:szCs w:val="26"/>
           <w:rtl/>
         </w:rPr>
-        <w:t>مقاله: "</w:t>
-      </w:r>
-      <w:proofErr w:type="spellStart"/>
-      <w:r>
-        <w:rPr>
-          <w:rFonts w:ascii="Vazirmatn" w:eastAsia="Vazirmatn" w:hAnsi="Vazirmatn" w:cs="Vazirmatn"/>
+        <w:t>مقاله</w:t>
+      </w:r>
+      <w:r>
+        <w:rPr>
+          <w:rFonts w:ascii="Vazirmatn" w:eastAsia="Vazirmatn" w:hAnsi="Vazirmatn" w:cs="Vazirmatn" w:hint="cs"/>
           <w:b/>
           <w:color w:val="000000"/>
           <w:sz w:val="26"/>
           <w:szCs w:val="26"/>
-        </w:rPr>
-        <w:t>TinyissimoYOLO</w:t>
-      </w:r>
-      <w:proofErr w:type="spellEnd"/>
+          <w:rtl/>
+        </w:rPr>
+        <w:t xml:space="preserve"> </w:t>
+      </w:r>
       <w:r>
         <w:rPr>
           <w:rFonts w:ascii="Vazirmatn" w:eastAsia="Vazirmatn" w:hAnsi="Vazirmatn" w:cs="Vazirmatn"/>
@@ -6297,259 +6366,20 @@
           <w:sz w:val="26"/>
           <w:szCs w:val="26"/>
         </w:rPr>
-        <w:t xml:space="preserve">: A Quantized, Low-Memory Footprint, </w:t>
-      </w:r>
-      <w:proofErr w:type="spellStart"/>
-      <w:r>
-        <w:rPr>
-          <w:rFonts w:ascii="Vazirmatn" w:eastAsia="Vazirmatn" w:hAnsi="Vazirmatn" w:cs="Vazirmatn"/>
-          <w:b/>
-          <w:color w:val="000000"/>
-          <w:sz w:val="26"/>
-          <w:szCs w:val="26"/>
-        </w:rPr>
-        <w:t>TinyML</w:t>
-      </w:r>
-      <w:proofErr w:type="spellEnd"/>
-      <w:r>
-        <w:rPr>
-          <w:rFonts w:ascii="Vazirmatn" w:eastAsia="Vazirmatn" w:hAnsi="Vazirmatn" w:cs="Vazirmatn"/>
-          <w:b/>
-          <w:color w:val="000000"/>
-          <w:sz w:val="26"/>
-          <w:szCs w:val="26"/>
-        </w:rPr>
-        <w:t xml:space="preserve"> Object Detection Network for Low Power Microcontrollers</w:t>
-      </w:r>
-      <w:r>
-        <w:rPr>
-          <w:rFonts w:ascii="Vazirmatn" w:eastAsia="Vazirmatn" w:hAnsi="Vazirmatn" w:cs="Vazirmatn"/>
-          <w:b/>
-          <w:color w:val="000000"/>
-          <w:sz w:val="26"/>
-          <w:szCs w:val="26"/>
-          <w:rtl/>
-        </w:rPr>
-        <w:t>"</w:t>
-      </w:r>
-    </w:p>
-    <w:p>
-      <w:pPr>
-        <w:spacing w:before="240" w:after="240"/>
-        <w:jc w:val="left"/>
-      </w:pPr>
-      <w:r>
-        <w:rPr>
-          <w:b/>
-          <w:rtl/>
-        </w:rPr>
-        <w:t>خلاصه:</w:t>
-      </w:r>
-      <w:r>
-        <w:rPr>
-          <w:rtl/>
-        </w:rPr>
-        <w:t xml:space="preserve"> این مقاله </w:t>
-      </w:r>
-      <w:proofErr w:type="spellStart"/>
-      <w:r>
-        <w:t>TinyissimoYOLO</w:t>
-      </w:r>
-      <w:proofErr w:type="spellEnd"/>
-      <w:r>
-        <w:rPr>
-          <w:rtl/>
-        </w:rPr>
-        <w:t xml:space="preserve"> را معرفی می‌کند، که یک شبکه تشخیص اشیاء سبک و کم‌حافظه است که برای میکروکنترلرهای با توان پایین طراحی شده است. با استفاده از تکنیک‌های کوانتیزاسیون و بهینه‌سازی معماری شبکه، </w:t>
-      </w:r>
-      <w:proofErr w:type="spellStart"/>
-      <w:r>
-        <w:t>TinyissimoYOLO</w:t>
-      </w:r>
-      <w:proofErr w:type="spellEnd"/>
-      <w:r>
-        <w:rPr>
-          <w:rtl/>
-        </w:rPr>
-        <w:t xml:space="preserve"> قادر است اشیاء را با دقت مناسبی شناسایی کند در حالی که نیاز به منابع محاسباتی و حافظه‌ی محدودی دارد. این شبکه به‌ویژه برای کاربردهای </w:t>
-      </w:r>
-      <w:r>
-        <w:t>IoT</w:t>
-      </w:r>
-      <w:r>
-        <w:rPr>
-          <w:rtl/>
-        </w:rPr>
-        <w:t xml:space="preserve"> و سیستم‌های تعبیه‌شده که محدودیت‌های سخت‌افزاری دارند، بسیار مناسب است.</w:t>
-      </w:r>
-    </w:p>
-    <w:p>
-      <w:pPr>
-        <w:spacing w:before="240" w:after="240"/>
-        <w:jc w:val="left"/>
-        <w:rPr>
-          <w:b/>
-        </w:rPr>
-      </w:pPr>
-      <w:r>
-        <w:rPr>
-          <w:b/>
-          <w:rtl/>
-        </w:rPr>
-        <w:t>نکات کلیدی:</w:t>
-      </w:r>
-    </w:p>
-    <w:p>
-      <w:pPr>
-        <w:numPr>
-          <w:ilvl w:val="0"/>
-          <w:numId w:val="22"/>
-        </w:numPr>
-        <w:spacing w:before="240"/>
-        <w:jc w:val="left"/>
-      </w:pPr>
-      <w:r>
-        <w:rPr>
-          <w:b/>
-          <w:rtl/>
-        </w:rPr>
-        <w:t>کوانتیزاسیون:</w:t>
-      </w:r>
-      <w:r>
-        <w:rPr>
-          <w:rtl/>
-        </w:rPr>
-        <w:t xml:space="preserve"> کاهش دقت داده‌ها برای کاهش حجم مدل.</w:t>
-      </w:r>
-    </w:p>
-    <w:p>
-      <w:pPr>
-        <w:numPr>
-          <w:ilvl w:val="0"/>
-          <w:numId w:val="22"/>
-        </w:numPr>
-        <w:jc w:val="left"/>
-      </w:pPr>
-      <w:r>
-        <w:rPr>
-          <w:b/>
-          <w:rtl/>
-        </w:rPr>
-        <w:t>کم‌حافظه بودن:</w:t>
-      </w:r>
-      <w:r>
-        <w:rPr>
-          <w:rtl/>
-        </w:rPr>
-        <w:t xml:space="preserve"> طراحی شبکه با مصرف حافظه کم.</w:t>
-      </w:r>
-    </w:p>
-    <w:p>
-      <w:pPr>
-        <w:numPr>
-          <w:ilvl w:val="0"/>
-          <w:numId w:val="22"/>
-        </w:numPr>
-        <w:jc w:val="left"/>
-      </w:pPr>
-      <w:r>
-        <w:rPr>
-          <w:b/>
-          <w:rtl/>
-        </w:rPr>
-        <w:t>کارایی بالا:</w:t>
-      </w:r>
-      <w:r>
-        <w:rPr>
-          <w:rtl/>
-        </w:rPr>
-        <w:t xml:space="preserve"> حفظ دقت در تشخیص اشیاء با مصرف انرژی پایین.</w:t>
-      </w:r>
-    </w:p>
-    <w:p>
-      <w:pPr>
-        <w:numPr>
-          <w:ilvl w:val="0"/>
-          <w:numId w:val="22"/>
-        </w:numPr>
-        <w:spacing w:after="240"/>
-        <w:jc w:val="left"/>
-      </w:pPr>
-      <w:r>
-        <w:rPr>
-          <w:b/>
-          <w:rtl/>
-        </w:rPr>
-        <w:t>میکروکنترلرهای توان پایین:</w:t>
-      </w:r>
-      <w:r>
-        <w:rPr>
-          <w:rtl/>
-        </w:rPr>
-        <w:t xml:space="preserve"> مناسب برای دستگاه‌های با منابع محدود.</w:t>
-      </w:r>
-    </w:p>
-    <w:p>
-      <w:pPr>
-        <w:pStyle w:val="Heading3"/>
-        <w:keepNext w:val="0"/>
-        <w:keepLines w:val="0"/>
-        <w:spacing w:before="280"/>
-        <w:jc w:val="left"/>
-        <w:rPr>
-          <w:rFonts w:ascii="Vazirmatn" w:eastAsia="Vazirmatn" w:hAnsi="Vazirmatn" w:cs="Vazirmatn"/>
-          <w:b/>
-          <w:color w:val="000000"/>
-          <w:sz w:val="26"/>
-          <w:szCs w:val="26"/>
-        </w:rPr>
-      </w:pPr>
-      <w:bookmarkStart w:id="15" w:name="_dk1vjbn331yg" w:colFirst="0" w:colLast="0"/>
-      <w:bookmarkEnd w:id="15"/>
-      <w:r>
-        <w:rPr>
-          <w:rFonts w:ascii="Vazirmatn" w:eastAsia="Vazirmatn" w:hAnsi="Vazirmatn" w:cs="Vazirmatn"/>
-          <w:b/>
-          <w:color w:val="000000"/>
-          <w:sz w:val="26"/>
-          <w:szCs w:val="26"/>
+        <w:t>Efficient Deep Learning Infrastructures for Embedded Computing Systems</w:t>
+      </w:r>
+    </w:p>
+    <w:p>
+      <w:pPr>
+        <w:spacing w:before="240" w:after="240"/>
+        <w:jc w:val="left"/>
+      </w:pPr>
+      <w:r>
+        <w:rPr>
+          <w:b/>
           <w:rtl/>
         </w:rPr>
         <w:lastRenderedPageBreak/>
-        <w:t>مقاله: "</w:t>
-      </w:r>
-      <w:r>
-        <w:rPr>
-          <w:rFonts w:ascii="Vazirmatn" w:eastAsia="Vazirmatn" w:hAnsi="Vazirmatn" w:cs="Vazirmatn"/>
-          <w:b/>
-          <w:color w:val="000000"/>
-          <w:sz w:val="26"/>
-          <w:szCs w:val="26"/>
-        </w:rPr>
-        <w:t>Efficient Deep Learning Infrastructures for Embedded Computing Systems: A Comprehensive Survey and Future Envision</w:t>
-      </w:r>
-      <w:r>
-        <w:rPr>
-          <w:rFonts w:ascii="Vazirmatn" w:eastAsia="Vazirmatn" w:hAnsi="Vazirmatn" w:cs="Vazirmatn"/>
-          <w:b/>
-          <w:color w:val="000000"/>
-          <w:sz w:val="26"/>
-          <w:szCs w:val="26"/>
-          <w:rtl/>
-        </w:rPr>
-        <w:t>"</w:t>
-      </w:r>
-    </w:p>
-    <w:p>
-      <w:pPr>
-        <w:spacing w:before="240" w:after="240"/>
-        <w:jc w:val="left"/>
-      </w:pPr>
-      <w:r>
-        <w:rPr>
-          <w:b/>
-          <w:rtl/>
-        </w:rPr>
         <w:t>خلاصه:</w:t>
       </w:r>
       <w:r>
@@ -6666,58 +6496,61 @@
       </w:r>
     </w:p>
     <w:p>
-      <w:pPr>
-        <w:spacing w:before="240" w:after="240"/>
-        <w:jc w:val="left"/>
-      </w:pPr>
       <w:r>
         <w:br w:type="page"/>
       </w:r>
     </w:p>
     <w:p>
       <w:pPr>
-        <w:spacing w:before="240" w:after="240"/>
-        <w:jc w:val="left"/>
-      </w:pPr>
-      <w:proofErr w:type="spellStart"/>
-      <w:r>
+        <w:bidi w:val="0"/>
+        <w:spacing w:before="240" w:after="240"/>
+        <w:jc w:val="left"/>
+      </w:pPr>
+      <w:r>
+        <w:rPr>
+          <w:b/>
+          <w:bCs/>
+        </w:rPr>
         <w:lastRenderedPageBreak/>
+        <w:t>MLPerf Inference Tiny</w:t>
+      </w:r>
+    </w:p>
+    <w:p>
+      <w:pPr>
+        <w:spacing w:before="240" w:after="240"/>
+        <w:jc w:val="left"/>
+      </w:pPr>
+      <w:r>
+        <w:t>MLPerf Inference Tiny</w:t>
+      </w:r>
+      <w:r>
+        <w:rPr>
+          <w:rtl/>
+        </w:rPr>
+        <w:t xml:space="preserve"> یک مجموعه استاندارد بنچمارک است که کارایی سیستم‌ها در پردازش ورودی‌ها و تولید نتایج با استفاده از مدل‌های آموزش‌دیده را اندازه‌گیری می‌کند. این بنچمارک‌ها برای ارزیابی عملکرد سیستم‌ها در سناریوهای مختلف و با استفاده از معیارهای مشخص طراحی شده‌اند.</w:t>
+      </w:r>
+    </w:p>
+    <w:p>
+      <w:pPr>
+        <w:spacing w:before="240" w:after="240"/>
+        <w:jc w:val="left"/>
+      </w:pPr>
+      <w:r>
+        <w:rPr>
+          <w:b/>
+          <w:rtl/>
+        </w:rPr>
+        <w:t>سناریوها و معیارها</w:t>
+      </w:r>
+      <w:r>
+        <w:rPr>
+          <w:rtl/>
+        </w:rPr>
+        <w:t xml:space="preserve"> در </w:t>
+      </w:r>
+      <w:r>
         <w:t>MLPerf</w:t>
       </w:r>
-      <w:proofErr w:type="spellEnd"/>
-      <w:r>
-        <w:t xml:space="preserve"> Inference Tiny</w:t>
-      </w:r>
-      <w:r>
-        <w:rPr>
-          <w:rtl/>
-        </w:rPr>
-        <w:t xml:space="preserve"> یک مجموعه استاندارد بنچمارک است که کارایی سیستم‌ها در پردازش ورودی‌ها و تولید نتایج با استفاده از مدل‌های آموزش‌دیده را اندازه‌گیری می‌کند. این بنچمارک‌ها برای ارزیابی عملکرد سیستم‌ها در سناریوهای مختلف و با استفاده از معیارهای مشخص طراحی شده‌اند.</w:t>
-      </w:r>
-    </w:p>
-    <w:p>
-      <w:pPr>
-        <w:spacing w:before="240" w:after="240"/>
-        <w:jc w:val="left"/>
-      </w:pPr>
-      <w:r>
-        <w:rPr>
-          <w:b/>
-          <w:rtl/>
-        </w:rPr>
-        <w:t>سناریوها و معیارها</w:t>
-      </w:r>
-      <w:r>
-        <w:rPr>
-          <w:rtl/>
-        </w:rPr>
-        <w:t xml:space="preserve"> در </w:t>
-      </w:r>
-      <w:proofErr w:type="spellStart"/>
-      <w:r>
-        <w:t>MLPerf</w:t>
-      </w:r>
-      <w:proofErr w:type="spellEnd"/>
       <w:r>
         <w:rPr>
           <w:rtl/>
@@ -6739,13 +6572,35 @@
           <w:b/>
           <w:rtl/>
         </w:rPr>
-        <w:t>جریان تکی (</w:t>
-      </w:r>
-      <w:r>
-        <w:rPr>
-          <w:b/>
-        </w:rPr>
-        <w:t>Single stream)</w:t>
+        <w:t>جریان تکی</w:t>
+      </w:r>
+      <w:r>
+        <w:rPr>
+          <w:rFonts w:hint="cs"/>
+          <w:b/>
+          <w:rtl/>
+        </w:rPr>
+        <w:t xml:space="preserve"> </w:t>
+      </w:r>
+      <w:r>
+        <w:rPr>
+          <w:b/>
+          <w:lang w:val="en-US"/>
+        </w:rPr>
+        <w:t>|</w:t>
+      </w:r>
+      <w:r>
+        <w:rPr>
+          <w:b/>
+          <w:rtl/>
+        </w:rPr>
+        <w:t xml:space="preserve"> </w:t>
+      </w:r>
+      <w:r>
+        <w:rPr>
+          <w:b/>
+        </w:rPr>
+        <w:t>Single stream</w:t>
       </w:r>
       <w:r>
         <w:rPr>
@@ -6767,13 +6622,35 @@
           <w:b/>
           <w:rtl/>
         </w:rPr>
-        <w:t>جریان چندگانه (</w:t>
-      </w:r>
-      <w:r>
-        <w:rPr>
-          <w:b/>
-        </w:rPr>
-        <w:t>Multiple stream)</w:t>
+        <w:t>جریان چندگانه</w:t>
+      </w:r>
+      <w:r>
+        <w:rPr>
+          <w:rFonts w:hint="cs"/>
+          <w:b/>
+          <w:rtl/>
+        </w:rPr>
+        <w:t xml:space="preserve"> </w:t>
+      </w:r>
+      <w:r>
+        <w:rPr>
+          <w:b/>
+          <w:lang w:val="en-US"/>
+        </w:rPr>
+        <w:t>|</w:t>
+      </w:r>
+      <w:r>
+        <w:rPr>
+          <w:b/>
+          <w:rtl/>
+        </w:rPr>
+        <w:t xml:space="preserve"> </w:t>
+      </w:r>
+      <w:r>
+        <w:rPr>
+          <w:b/>
+        </w:rPr>
+        <w:t>Multiple stream</w:t>
       </w:r>
       <w:r>
         <w:rPr>
@@ -6795,19 +6672,50 @@
           <w:b/>
           <w:rtl/>
         </w:rPr>
-        <w:t>سرور (</w:t>
-      </w:r>
-      <w:r>
-        <w:rPr>
-          <w:b/>
-        </w:rPr>
-        <w:t>Server)</w:t>
-      </w:r>
-      <w:r>
-        <w:rPr>
-          <w:rtl/>
-        </w:rPr>
-        <w:t>: درخواست‌های جدید براساس توزیع پواسون ارسال می‌شوند.</w:t>
+        <w:t>سرور</w:t>
+      </w:r>
+      <w:r>
+        <w:rPr>
+          <w:rFonts w:hint="cs"/>
+          <w:b/>
+          <w:rtl/>
+        </w:rPr>
+        <w:t xml:space="preserve"> </w:t>
+      </w:r>
+      <w:r>
+        <w:rPr>
+          <w:b/>
+          <w:lang w:val="en-US"/>
+        </w:rPr>
+        <w:t>|</w:t>
+      </w:r>
+      <w:r>
+        <w:rPr>
+          <w:b/>
+          <w:rtl/>
+        </w:rPr>
+        <w:t xml:space="preserve"> </w:t>
+      </w:r>
+      <w:r>
+        <w:rPr>
+          <w:b/>
+        </w:rPr>
+        <w:t>Server</w:t>
+      </w:r>
+      <w:r>
+        <w:rPr>
+          <w:rFonts w:hint="cs"/>
+          <w:b/>
+          <w:rtl/>
+          <w:lang w:val="en-US"/>
+        </w:rPr>
+        <w:t xml:space="preserve">: </w:t>
+      </w:r>
+      <w:r>
+        <w:rPr>
+          <w:rtl/>
+        </w:rPr>
+        <w:t>درخواست‌های جدید براساس توزیع پواسون ارسال می‌شوند.</w:t>
       </w:r>
     </w:p>
     <w:p>
@@ -6824,13 +6732,35 @@
           <w:b/>
           <w:rtl/>
         </w:rPr>
-        <w:t>آفلاین (</w:t>
-      </w:r>
-      <w:r>
-        <w:rPr>
-          <w:b/>
-        </w:rPr>
-        <w:t>Offline)</w:t>
+        <w:t>آفلاین</w:t>
+      </w:r>
+      <w:r>
+        <w:rPr>
+          <w:rFonts w:hint="cs"/>
+          <w:b/>
+          <w:rtl/>
+        </w:rPr>
+        <w:t xml:space="preserve"> </w:t>
+      </w:r>
+      <w:r>
+        <w:rPr>
+          <w:b/>
+          <w:lang w:val="en-US"/>
+        </w:rPr>
+        <w:t>|</w:t>
+      </w:r>
+      <w:r>
+        <w:rPr>
+          <w:b/>
+          <w:rtl/>
+        </w:rPr>
+        <w:t xml:space="preserve"> </w:t>
+      </w:r>
+      <w:r>
+        <w:rPr>
+          <w:b/>
+        </w:rPr>
+        <w:t>Offline</w:t>
       </w:r>
       <w:r>
         <w:rPr>
@@ -6843,6 +6773,10 @@
       <w:pPr>
         <w:spacing w:before="240" w:after="240"/>
         <w:jc w:val="left"/>
+        <w:rPr>
+          <w:rFonts w:hint="cs"/>
+          <w:rtl/>
+        </w:rPr>
       </w:pPr>
       <w:r>
         <w:rPr>
@@ -6881,11 +6815,9 @@
         <w:spacing w:before="240" w:after="240"/>
         <w:jc w:val="left"/>
       </w:pPr>
-      <w:proofErr w:type="spellStart"/>
       <w:r>
         <w:t>MLPerf</w:t>
       </w:r>
-      <w:proofErr w:type="spellEnd"/>
       <w:r>
         <w:rPr>
           <w:rFonts w:hint="cs"/>
@@ -6914,13 +6846,35 @@
           <w:b/>
           <w:rtl/>
         </w:rPr>
-        <w:t>بخش بسته (</w:t>
-      </w:r>
-      <w:r>
-        <w:rPr>
-          <w:b/>
-        </w:rPr>
-        <w:t>Closed Division)</w:t>
+        <w:t>بخش بسته</w:t>
+      </w:r>
+      <w:r>
+        <w:rPr>
+          <w:rFonts w:hint="cs"/>
+          <w:b/>
+          <w:rtl/>
+        </w:rPr>
+        <w:t xml:space="preserve"> </w:t>
+      </w:r>
+      <w:r>
+        <w:rPr>
+          <w:b/>
+          <w:lang w:val="en-US"/>
+        </w:rPr>
+        <w:t>|</w:t>
+      </w:r>
+      <w:r>
+        <w:rPr>
+          <w:b/>
+          <w:rtl/>
+        </w:rPr>
+        <w:t xml:space="preserve"> </w:t>
+      </w:r>
+      <w:r>
+        <w:rPr>
+          <w:b/>
+        </w:rPr>
+        <w:t>Closed Division</w:t>
       </w:r>
       <w:r>
         <w:rPr>
@@ -6943,19 +6897,50 @@
           <w:b/>
           <w:rtl/>
         </w:rPr>
-        <w:t>بخش باز (</w:t>
-      </w:r>
-      <w:r>
-        <w:rPr>
-          <w:b/>
-        </w:rPr>
-        <w:t>Open Division)</w:t>
-      </w:r>
-      <w:r>
-        <w:rPr>
-          <w:rtl/>
-        </w:rPr>
-        <w:t>: برای تشویق نوآوری، استفاده از مدل‌های متفاوت یا بازآموزی مجاز است.</w:t>
+        <w:t>بخش باز</w:t>
+      </w:r>
+      <w:r>
+        <w:rPr>
+          <w:rFonts w:hint="cs"/>
+          <w:b/>
+          <w:rtl/>
+        </w:rPr>
+        <w:t xml:space="preserve"> </w:t>
+      </w:r>
+      <w:r>
+        <w:rPr>
+          <w:b/>
+          <w:lang w:val="en-US"/>
+        </w:rPr>
+        <w:t>|</w:t>
+      </w:r>
+      <w:r>
+        <w:rPr>
+          <w:b/>
+          <w:rtl/>
+        </w:rPr>
+        <w:t xml:space="preserve"> </w:t>
+      </w:r>
+      <w:r>
+        <w:rPr>
+          <w:b/>
+        </w:rPr>
+        <w:t>Open Division</w:t>
+      </w:r>
+      <w:r>
+        <w:rPr>
+          <w:rFonts w:hint="cs"/>
+          <w:b/>
+          <w:rtl/>
+          <w:lang w:val="en-US"/>
+        </w:rPr>
+        <w:t xml:space="preserve">: </w:t>
+      </w:r>
+      <w:r>
+        <w:rPr>
+          <w:rtl/>
+        </w:rPr>
+        <w:t>برای تشویق نوآوری، استفاده از مدل‌های متفاوت یا بازآموزی مجاز است.</w:t>
       </w:r>
     </w:p>
     <w:p>
@@ -6982,13 +6967,8 @@
         <w:spacing w:before="240" w:after="240"/>
         <w:jc w:val="left"/>
       </w:pPr>
-      <w:proofErr w:type="spellStart"/>
-      <w:r>
-        <w:t>MLPerf</w:t>
-      </w:r>
-      <w:proofErr w:type="spellEnd"/>
-      <w:r>
-        <w:t xml:space="preserve"> Tiny</w:t>
+      <w:r>
+        <w:t>MLPerf Tiny</w:t>
       </w:r>
       <w:r>
         <w:rPr>

</xml_diff>